<commit_message>
Dokumentation: Realisieren fast abgeschlossen
- Konzept- und Prinzipskizze nachgetragen
- Berechnungen gemacht
- Dokumentation nachgetragen
</commit_message>
<xml_diff>
--- a/00_Dokumentation/Dokumentation.docx
+++ b/00_Dokumentation/Dokumentation.docx
@@ -4151,7 +4151,7 @@
           <w:noProof/>
         </w:rPr>
         <w:drawing>
-          <wp:anchor distT="0" distB="0" distL="114300" distR="114300" simplePos="0" relativeHeight="251679744" behindDoc="0" locked="0" layoutInCell="1" allowOverlap="1" wp14:anchorId="5D99790E" wp14:editId="1D7953BF">
+          <wp:anchor distT="0" distB="0" distL="114300" distR="114300" simplePos="0" relativeHeight="251678720" behindDoc="0" locked="0" layoutInCell="1" allowOverlap="1" wp14:anchorId="5D99790E" wp14:editId="133B8D96">
             <wp:simplePos x="0" y="0"/>
             <wp:positionH relativeFrom="margin">
               <wp:align>center</wp:align>
@@ -4344,7 +4344,7 @@
           <w:noProof/>
         </w:rPr>
         <w:drawing>
-          <wp:anchor distT="0" distB="0" distL="114300" distR="114300" simplePos="0" relativeHeight="251680768" behindDoc="0" locked="0" layoutInCell="1" allowOverlap="1" wp14:anchorId="169D992E" wp14:editId="70E93ED6">
+          <wp:anchor distT="0" distB="0" distL="114300" distR="114300" simplePos="0" relativeHeight="251679744" behindDoc="0" locked="0" layoutInCell="1" allowOverlap="1" wp14:anchorId="169D992E" wp14:editId="6EB3774D">
             <wp:simplePos x="0" y="0"/>
             <wp:positionH relativeFrom="margin">
               <wp:align>left</wp:align>
@@ -4439,7 +4439,7 @@
           <w:noProof/>
         </w:rPr>
         <w:drawing>
-          <wp:anchor distT="0" distB="0" distL="114300" distR="114300" simplePos="0" relativeHeight="251681792" behindDoc="0" locked="0" layoutInCell="1" allowOverlap="1" wp14:anchorId="20B6991C" wp14:editId="4B1F7400">
+          <wp:anchor distT="0" distB="0" distL="114300" distR="114300" simplePos="0" relativeHeight="251680768" behindDoc="0" locked="0" layoutInCell="1" allowOverlap="1" wp14:anchorId="20B6991C" wp14:editId="75F4AD92">
             <wp:simplePos x="0" y="0"/>
             <wp:positionH relativeFrom="margin">
               <wp:align>center</wp:align>
@@ -4541,7 +4541,7 @@
           <w:noProof/>
         </w:rPr>
         <w:drawing>
-          <wp:anchor distT="0" distB="0" distL="114300" distR="114300" simplePos="0" relativeHeight="251682816" behindDoc="0" locked="0" layoutInCell="1" allowOverlap="1" wp14:anchorId="4C4B9D5E" wp14:editId="00B498B1">
+          <wp:anchor distT="0" distB="0" distL="114300" distR="114300" simplePos="0" relativeHeight="251681792" behindDoc="0" locked="0" layoutInCell="1" allowOverlap="1" wp14:anchorId="4C4B9D5E" wp14:editId="46B3A9C2">
             <wp:simplePos x="0" y="0"/>
             <wp:positionH relativeFrom="margin">
               <wp:posOffset>-3810</wp:posOffset>
@@ -4610,16 +4610,106 @@
         <w:br/>
       </w:r>
       <w:r>
-        <w:t xml:space="preserve">Mit der </w:t>
-      </w:r>
+        <w:t>Mit der Istzeit wird eingetragen wie viel Zeit man tatsächlich verwendet hat. Durch diese Auflistung erhält man einen besseren Überblick über den Verlauf des Projekts.</w:t>
+      </w:r>
+      <w:r>
+        <w:t xml:space="preserve"> </w:t>
+      </w:r>
+    </w:p>
+    <w:p>
+      <w:pPr>
+        <w:pStyle w:val="berschrift2"/>
+        <w:jc w:val="both"/>
+      </w:pPr>
+      <w:bookmarkStart w:id="7" w:name="_Toc478137776"/>
       <w:proofErr w:type="spellStart"/>
       <w:r>
-        <w:t>Istzeit</w:t>
+        <w:lastRenderedPageBreak/>
+        <w:t>Prinzipskizze</w:t>
       </w:r>
       <w:proofErr w:type="spellEnd"/>
-      <w:r>
-        <w:t xml:space="preserve"> wird eingetragen wie viel Zeit man tatsächlich verwendet hat. Durch diese Auflistung erhält man einen besseren Überblick über den Verlauf des Projekts.</w:t>
-      </w:r>
+    </w:p>
+    <w:p>
+      <w:r>
+        <w:rPr>
+          <w:noProof/>
+        </w:rPr>
+        <w:drawing>
+          <wp:anchor distT="0" distB="0" distL="114300" distR="114300" simplePos="0" relativeHeight="251686912" behindDoc="1" locked="0" layoutInCell="1" allowOverlap="1" wp14:anchorId="12D9BE57" wp14:editId="75844AB8">
+            <wp:simplePos x="0" y="0"/>
+            <wp:positionH relativeFrom="margin">
+              <wp:align>left</wp:align>
+            </wp:positionH>
+            <wp:positionV relativeFrom="paragraph">
+              <wp:posOffset>286219</wp:posOffset>
+            </wp:positionV>
+            <wp:extent cx="2897505" cy="2965450"/>
+            <wp:effectExtent l="0" t="0" r="0" b="6350"/>
+            <wp:wrapTopAndBottom/>
+            <wp:docPr id="3" name="Grafik 3"/>
+            <wp:cNvGraphicFramePr>
+              <a:graphicFrameLocks xmlns:a="http://schemas.openxmlformats.org/drawingml/2006/main" noChangeAspect="1"/>
+            </wp:cNvGraphicFramePr>
+            <a:graphic xmlns:a="http://schemas.openxmlformats.org/drawingml/2006/main">
+              <a:graphicData uri="http://schemas.openxmlformats.org/drawingml/2006/picture">
+                <pic:pic xmlns:pic="http://schemas.openxmlformats.org/drawingml/2006/picture">
+                  <pic:nvPicPr>
+                    <pic:cNvPr id="0" name="Picture 1"/>
+                    <pic:cNvPicPr>
+                      <a:picLocks noChangeAspect="1" noChangeArrowheads="1"/>
+                    </pic:cNvPicPr>
+                  </pic:nvPicPr>
+                  <pic:blipFill>
+                    <a:blip r:embed="rId16" cstate="print">
+                      <a:extLst>
+                        <a:ext uri="{28A0092B-C50C-407E-A947-70E740481C1C}">
+                          <a14:useLocalDpi xmlns:a14="http://schemas.microsoft.com/office/drawing/2010/main" val="0"/>
+                        </a:ext>
+                      </a:extLst>
+                    </a:blip>
+                    <a:srcRect/>
+                    <a:stretch>
+                      <a:fillRect/>
+                    </a:stretch>
+                  </pic:blipFill>
+                  <pic:spPr bwMode="auto">
+                    <a:xfrm>
+                      <a:off x="0" y="0"/>
+                      <a:ext cx="2901603" cy="2969596"/>
+                    </a:xfrm>
+                    <a:prstGeom prst="rect">
+                      <a:avLst/>
+                    </a:prstGeom>
+                    <a:noFill/>
+                    <a:ln>
+                      <a:noFill/>
+                    </a:ln>
+                  </pic:spPr>
+                </pic:pic>
+              </a:graphicData>
+            </a:graphic>
+            <wp14:sizeRelH relativeFrom="margin">
+              <wp14:pctWidth>0</wp14:pctWidth>
+            </wp14:sizeRelH>
+            <wp14:sizeRelV relativeFrom="margin">
+              <wp14:pctHeight>0</wp14:pctHeight>
+            </wp14:sizeRelV>
+          </wp:anchor>
+        </w:drawing>
+      </w:r>
+      <w:r>
+        <w:t xml:space="preserve">Eine </w:t>
+      </w:r>
+      <w:proofErr w:type="spellStart"/>
+      <w:r>
+        <w:t>Prinzipskizze</w:t>
+      </w:r>
+      <w:proofErr w:type="spellEnd"/>
+      <w:r>
+        <w:t xml:space="preserve"> ist ein einfacher Weg eine Aufgabe graphisch zu veranschaulichen.</w:t>
+      </w:r>
+    </w:p>
+    <w:p>
       <w:r>
         <w:t xml:space="preserve"> </w:t>
       </w:r>
@@ -4629,9 +4719,7 @@
         <w:pStyle w:val="berschrift2"/>
         <w:jc w:val="both"/>
       </w:pPr>
-      <w:bookmarkStart w:id="7" w:name="_Toc478137776"/>
-      <w:r>
-        <w:lastRenderedPageBreak/>
+      <w:r>
         <w:t>Risiken</w:t>
       </w:r>
       <w:bookmarkEnd w:id="7"/>
@@ -4733,26 +4821,15 @@
     </w:p>
     <w:p>
       <w:pPr>
-        <w:pStyle w:val="berschrift1"/>
-        <w:jc w:val="both"/>
-      </w:pPr>
-      <w:bookmarkStart w:id="8" w:name="_Toc478137777"/>
+        <w:pStyle w:val="berschrift2"/>
+        <w:jc w:val="both"/>
+      </w:pPr>
+      <w:bookmarkStart w:id="8" w:name="_Toc478137779"/>
       <w:r>
         <w:lastRenderedPageBreak/>
-        <w:t>Entscheiden</w:t>
+        <w:t>Konzeptionelle Lösungssuche</w:t>
       </w:r>
       <w:bookmarkEnd w:id="8"/>
-    </w:p>
-    <w:p>
-      <w:pPr>
-        <w:pStyle w:val="berschrift2"/>
-        <w:jc w:val="both"/>
-      </w:pPr>
-      <w:bookmarkStart w:id="9" w:name="_Toc478137779"/>
-      <w:r>
-        <w:t>Konzeptionelle Lösungssuche</w:t>
-      </w:r>
-      <w:bookmarkEnd w:id="9"/>
     </w:p>
     <w:p>
       <w:r>
@@ -4771,11 +4848,11 @@
         <w:pStyle w:val="berschrift3"/>
         <w:jc w:val="both"/>
       </w:pPr>
-      <w:bookmarkStart w:id="10" w:name="_Toc478137781"/>
+      <w:bookmarkStart w:id="9" w:name="_Toc478137781"/>
       <w:r>
         <w:t>Morphologischer Kasten</w:t>
       </w:r>
-      <w:bookmarkEnd w:id="10"/>
+      <w:bookmarkEnd w:id="9"/>
     </w:p>
     <w:p>
       <w:r>
@@ -4808,7 +4885,7 @@
           <w:noProof/>
         </w:rPr>
         <w:drawing>
-          <wp:anchor distT="0" distB="0" distL="114300" distR="114300" simplePos="0" relativeHeight="251684864" behindDoc="0" locked="0" layoutInCell="1" allowOverlap="1" wp14:anchorId="37E40ECD" wp14:editId="50909C9E">
+          <wp:anchor distT="0" distB="0" distL="114300" distR="114300" simplePos="0" relativeHeight="251683840" behindDoc="0" locked="0" layoutInCell="1" allowOverlap="1" wp14:anchorId="37E40ECD" wp14:editId="6F336D7A">
             <wp:simplePos x="0" y="0"/>
             <wp:positionH relativeFrom="margin">
               <wp:posOffset>44565</wp:posOffset>
@@ -4833,7 +4910,7 @@
                     </pic:cNvPicPr>
                   </pic:nvPicPr>
                   <pic:blipFill>
-                    <a:blip r:embed="rId16">
+                    <a:blip r:embed="rId17">
                       <a:extLst>
                         <a:ext uri="{28A0092B-C50C-407E-A947-70E740481C1C}">
                           <a14:useLocalDpi xmlns:a14="http://schemas.microsoft.com/office/drawing/2010/main" val="0"/>
@@ -4969,12 +5046,12 @@
       <w:pPr>
         <w:pStyle w:val="berschrift3"/>
       </w:pPr>
-      <w:bookmarkStart w:id="11" w:name="_Toc478137782"/>
+      <w:bookmarkStart w:id="10" w:name="_Toc478137782"/>
       <w:r>
         <w:lastRenderedPageBreak/>
         <w:t>Skizzen Lösungsvarianten</w:t>
       </w:r>
-      <w:bookmarkEnd w:id="11"/>
+      <w:bookmarkEnd w:id="10"/>
       <w:r>
         <w:t xml:space="preserve"> / Vorteil-Nachteil-Vergleich</w:t>
       </w:r>
@@ -4988,7 +5065,7 @@
           <w:noProof/>
         </w:rPr>
         <w:drawing>
-          <wp:anchor distT="0" distB="0" distL="114300" distR="114300" simplePos="0" relativeHeight="251668480" behindDoc="0" locked="0" layoutInCell="1" allowOverlap="1" wp14:anchorId="030BC65A" wp14:editId="0CB5B49C">
+          <wp:anchor distT="0" distB="0" distL="114300" distR="114300" simplePos="0" relativeHeight="251667456" behindDoc="0" locked="0" layoutInCell="1" allowOverlap="1" wp14:anchorId="030BC65A" wp14:editId="22FBCC3F">
             <wp:simplePos x="0" y="0"/>
             <wp:positionH relativeFrom="margin">
               <wp:align>left</wp:align>
@@ -5013,7 +5090,7 @@
                     </pic:cNvPicPr>
                   </pic:nvPicPr>
                   <pic:blipFill rotWithShape="1">
-                    <a:blip r:embed="rId17" cstate="print">
+                    <a:blip r:embed="rId18" cstate="print">
                       <a:extLst>
                         <a:ext uri="{28A0092B-C50C-407E-A947-70E740481C1C}">
                           <a14:useLocalDpi xmlns:a14="http://schemas.microsoft.com/office/drawing/2010/main" val="0"/>
@@ -5107,19 +5184,6 @@
     </w:p>
     <w:p>
       <w:pPr>
-        <w:rPr>
-          <w:u w:val="single"/>
-        </w:rPr>
-      </w:pPr>
-      <w:r>
-        <w:rPr>
-          <w:u w:val="single"/>
-        </w:rPr>
-        <w:t>Nachteile</w:t>
-      </w:r>
-    </w:p>
-    <w:p>
-      <w:pPr>
         <w:pStyle w:val="Listenabsatz"/>
         <w:numPr>
           <w:ilvl w:val="0"/>
@@ -5128,6 +5192,32 @@
         <w:ind w:left="3969" w:hanging="567"/>
       </w:pPr>
       <w:r>
+        <w:t>Eher günstig da man Sackkarren in vielen Baumärkten kaufen kann.</w:t>
+      </w:r>
+    </w:p>
+    <w:p>
+      <w:pPr>
+        <w:rPr>
+          <w:u w:val="single"/>
+        </w:rPr>
+      </w:pPr>
+      <w:r>
+        <w:rPr>
+          <w:u w:val="single"/>
+        </w:rPr>
+        <w:t>Nachteile</w:t>
+      </w:r>
+    </w:p>
+    <w:p>
+      <w:pPr>
+        <w:pStyle w:val="Listenabsatz"/>
+        <w:numPr>
+          <w:ilvl w:val="0"/>
+          <w:numId w:val="36"/>
+        </w:numPr>
+        <w:ind w:left="3969" w:hanging="567"/>
+      </w:pPr>
+      <w:r>
         <w:t xml:space="preserve">Der </w:t>
       </w:r>
       <w:proofErr w:type="spellStart"/>
@@ -5170,7 +5260,7 @@
           <w:u w:val="single"/>
         </w:rPr>
         <w:drawing>
-          <wp:anchor distT="0" distB="0" distL="114300" distR="114300" simplePos="0" relativeHeight="251669504" behindDoc="0" locked="0" layoutInCell="1" allowOverlap="1" wp14:anchorId="48C654A9" wp14:editId="48F35451">
+          <wp:anchor distT="0" distB="0" distL="114300" distR="114300" simplePos="0" relativeHeight="251668480" behindDoc="0" locked="0" layoutInCell="1" allowOverlap="1" wp14:anchorId="48C654A9" wp14:editId="30D74828">
             <wp:simplePos x="0" y="0"/>
             <wp:positionH relativeFrom="margin">
               <wp:align>left</wp:align>
@@ -5195,7 +5285,7 @@
                     </pic:cNvPicPr>
                   </pic:nvPicPr>
                   <pic:blipFill>
-                    <a:blip r:embed="rId18" cstate="print">
+                    <a:blip r:embed="rId19" cstate="print">
                       <a:extLst>
                         <a:ext uri="{28A0092B-C50C-407E-A947-70E740481C1C}">
                           <a14:useLocalDpi xmlns:a14="http://schemas.microsoft.com/office/drawing/2010/main" val="0"/>
@@ -5278,36 +5368,31 @@
     </w:p>
     <w:p>
       <w:pPr>
-        <w:rPr>
-          <w:u w:val="single"/>
-        </w:rPr>
-      </w:pPr>
-      <w:r>
-        <w:rPr>
-          <w:u w:val="single"/>
-        </w:rPr>
-        <w:t>Nachteile</w:t>
-      </w:r>
-    </w:p>
-    <w:p>
-      <w:pPr>
         <w:pStyle w:val="Listenabsatz"/>
         <w:numPr>
           <w:ilvl w:val="0"/>
           <w:numId w:val="36"/>
         </w:numPr>
-      </w:pPr>
-      <w:r>
-        <w:t>K</w:t>
-      </w:r>
-      <w:r>
-        <w:t xml:space="preserve">omplexer </w:t>
-      </w:r>
-      <w:r>
-        <w:t>A</w:t>
-      </w:r>
-      <w:r>
-        <w:t>ufbau</w:t>
+        <w:tabs>
+          <w:tab w:val="left" w:pos="3544"/>
+        </w:tabs>
+        <w:ind w:left="3544" w:hanging="850"/>
+      </w:pPr>
+      <w:r>
+        <w:t>Wenige Teile, was einen günstigeren Fertigungspreis bedeutet</w:t>
+      </w:r>
+    </w:p>
+    <w:p>
+      <w:pPr>
+        <w:rPr>
+          <w:u w:val="single"/>
+        </w:rPr>
+      </w:pPr>
+      <w:r>
+        <w:rPr>
+          <w:u w:val="single"/>
+        </w:rPr>
+        <w:t>Nachteile</w:t>
       </w:r>
     </w:p>
     <w:p>
@@ -5319,7 +5404,40 @@
         </w:numPr>
       </w:pPr>
       <w:r>
+        <w:t>K</w:t>
+      </w:r>
+      <w:r>
+        <w:t xml:space="preserve">omplexer </w:t>
+      </w:r>
+      <w:r>
+        <w:t>A</w:t>
+      </w:r>
+      <w:r>
+        <w:t>ufbau</w:t>
+      </w:r>
+    </w:p>
+    <w:p>
+      <w:pPr>
+        <w:pStyle w:val="Listenabsatz"/>
+        <w:numPr>
+          <w:ilvl w:val="0"/>
+          <w:numId w:val="36"/>
+        </w:numPr>
+      </w:pPr>
+      <w:r>
         <w:t>Bedienung durch eine Person nicht möglich</w:t>
+      </w:r>
+    </w:p>
+    <w:p>
+      <w:pPr>
+        <w:pStyle w:val="Listenabsatz"/>
+        <w:numPr>
+          <w:ilvl w:val="0"/>
+          <w:numId w:val="36"/>
+        </w:numPr>
+      </w:pPr>
+      <w:r>
+        <w:t>Könnte instabil sein</w:t>
       </w:r>
     </w:p>
     <w:p>
@@ -5367,7 +5485,7 @@
           <w:noProof/>
         </w:rPr>
         <w:drawing>
-          <wp:anchor distT="0" distB="0" distL="114300" distR="114300" simplePos="0" relativeHeight="251670528" behindDoc="0" locked="0" layoutInCell="1" allowOverlap="1" wp14:anchorId="06538ECF" wp14:editId="63C91E3F">
+          <wp:anchor distT="0" distB="0" distL="114300" distR="114300" simplePos="0" relativeHeight="251669504" behindDoc="0" locked="0" layoutInCell="1" allowOverlap="1" wp14:anchorId="06538ECF" wp14:editId="4DF7F402">
             <wp:simplePos x="0" y="0"/>
             <wp:positionH relativeFrom="margin">
               <wp:posOffset>-13970</wp:posOffset>
@@ -5392,7 +5510,7 @@
                     </pic:cNvPicPr>
                   </pic:nvPicPr>
                   <pic:blipFill>
-                    <a:blip r:embed="rId19" cstate="print">
+                    <a:blip r:embed="rId20" cstate="print">
                       <a:extLst>
                         <a:ext uri="{28A0092B-C50C-407E-A947-70E740481C1C}">
                           <a14:useLocalDpi xmlns:a14="http://schemas.microsoft.com/office/drawing/2010/main" val="0"/>
@@ -5449,15 +5567,7 @@
         <w:ind w:left="3544" w:hanging="850"/>
       </w:pPr>
       <w:r>
-        <w:t xml:space="preserve">Kann durch die grossen Räder </w:t>
-      </w:r>
-      <w:proofErr w:type="gramStart"/>
-      <w:r>
-        <w:t>auf groben Gelände</w:t>
-      </w:r>
-      <w:proofErr w:type="gramEnd"/>
-      <w:r>
-        <w:t xml:space="preserve"> verwendet werden</w:t>
+        <w:t>Kann durch die grossen Räder auf groben Gelände verwendet werden</w:t>
       </w:r>
     </w:p>
     <w:p>
@@ -5528,6 +5638,19 @@
       </w:r>
       <w:r>
         <w:t>ufbau</w:t>
+      </w:r>
+    </w:p>
+    <w:p>
+      <w:pPr>
+        <w:pStyle w:val="Listenabsatz"/>
+        <w:numPr>
+          <w:ilvl w:val="0"/>
+          <w:numId w:val="36"/>
+        </w:numPr>
+        <w:ind w:left="3544" w:hanging="3184"/>
+      </w:pPr>
+      <w:r>
+        <w:t>Da man eine Batterie und einen Motor einbauen muss ist der Preis dieser Lösungsvariante recht hoch</w:t>
       </w:r>
     </w:p>
     <w:p/>
@@ -5557,7 +5680,7 @@
           <w:noProof/>
         </w:rPr>
         <w:drawing>
-          <wp:anchor distT="0" distB="0" distL="114300" distR="114300" simplePos="0" relativeHeight="251677696" behindDoc="0" locked="0" layoutInCell="1" allowOverlap="1" wp14:anchorId="7F6D1D70" wp14:editId="426AFC7A">
+          <wp:anchor distT="0" distB="0" distL="114300" distR="114300" simplePos="0" relativeHeight="251676672" behindDoc="0" locked="0" layoutInCell="1" allowOverlap="1" wp14:anchorId="7F6D1D70" wp14:editId="3C58C386">
             <wp:simplePos x="0" y="0"/>
             <wp:positionH relativeFrom="margin">
               <wp:align>left</wp:align>
@@ -5580,7 +5703,7 @@
                     <pic:cNvPicPr/>
                   </pic:nvPicPr>
                   <pic:blipFill>
-                    <a:blip r:embed="rId20">
+                    <a:blip r:embed="rId21">
                       <a:extLst>
                         <a:ext uri="{28A0092B-C50C-407E-A947-70E740481C1C}">
                           <a14:useLocalDpi xmlns:a14="http://schemas.microsoft.com/office/drawing/2010/main" val="0"/>
@@ -5717,6 +5840,22 @@
     <w:p>
       <w:pPr>
         <w:pStyle w:val="Titelklein11ptFett"/>
+        <w:numPr>
+          <w:ilvl w:val="0"/>
+          <w:numId w:val="36"/>
+        </w:numPr>
+      </w:pPr>
+      <w:r>
+        <w:rPr>
+          <w:b w:val="0"/>
+          <w:bCs/>
+        </w:rPr>
+        <w:t xml:space="preserve"> Wegen der vielen Schweissnähte nicht so günstig</w:t>
+      </w:r>
+    </w:p>
+    <w:p>
+      <w:pPr>
+        <w:pStyle w:val="Titelklein11ptFett"/>
       </w:pPr>
       <w:r>
         <w:br w:type="page"/>
@@ -5724,15 +5863,23 @@
     </w:p>
     <w:p>
       <w:pPr>
+        <w:pStyle w:val="berschrift1"/>
+      </w:pPr>
+      <w:bookmarkStart w:id="11" w:name="_Toc478137783"/>
+      <w:r>
+        <w:lastRenderedPageBreak/>
+        <w:t>Entscheiden</w:t>
+      </w:r>
+    </w:p>
+    <w:p>
+      <w:pPr>
         <w:pStyle w:val="berschrift2"/>
         <w:jc w:val="both"/>
       </w:pPr>
-      <w:bookmarkStart w:id="12" w:name="_Toc478137783"/>
-      <w:r>
-        <w:lastRenderedPageBreak/>
+      <w:r>
         <w:t>Lösungsvarianten bewerten</w:t>
       </w:r>
-      <w:bookmarkEnd w:id="12"/>
+      <w:bookmarkEnd w:id="11"/>
     </w:p>
     <w:p>
       <w:r>
@@ -5756,11 +5903,9 @@
         <w:pStyle w:val="berschrift3"/>
         <w:jc w:val="both"/>
       </w:pPr>
-      <w:bookmarkStart w:id="13" w:name="_Toc478137785"/>
-      <w:r>
-        <w:t>Auswahlliste</w:t>
-      </w:r>
-      <w:bookmarkEnd w:id="13"/>
+      <w:r>
+        <w:t>Kosten-Nutzen-Analyse</w:t>
+      </w:r>
     </w:p>
     <w:p>
       <w:r>
@@ -5780,7 +5925,7 @@
           <w:noProof/>
         </w:rPr>
         <w:drawing>
-          <wp:anchor distT="0" distB="0" distL="114300" distR="114300" simplePos="0" relativeHeight="251685888" behindDoc="0" locked="0" layoutInCell="1" allowOverlap="1" wp14:anchorId="6F389025" wp14:editId="621BD836">
+          <wp:anchor distT="0" distB="0" distL="114300" distR="114300" simplePos="0" relativeHeight="251684864" behindDoc="0" locked="0" layoutInCell="1" allowOverlap="1" wp14:anchorId="6F389025" wp14:editId="3451BA81">
             <wp:simplePos x="0" y="0"/>
             <wp:positionH relativeFrom="margin">
               <wp:posOffset>-245110</wp:posOffset>
@@ -5805,7 +5950,7 @@
                     </pic:cNvPicPr>
                   </pic:nvPicPr>
                   <pic:blipFill>
-                    <a:blip r:embed="rId21">
+                    <a:blip r:embed="rId22">
                       <a:extLst>
                         <a:ext uri="{28A0092B-C50C-407E-A947-70E740481C1C}">
                           <a14:useLocalDpi xmlns:a14="http://schemas.microsoft.com/office/drawing/2010/main" val="0"/>
@@ -5856,33 +6001,40 @@
         <w:pStyle w:val="berschrift3"/>
         <w:jc w:val="both"/>
       </w:pPr>
-      <w:bookmarkStart w:id="14" w:name="_Toc478137786"/>
+      <w:bookmarkStart w:id="12" w:name="_Toc478137786"/>
       <w:r>
         <w:lastRenderedPageBreak/>
         <w:t>S-Diagramm</w:t>
       </w:r>
-      <w:bookmarkEnd w:id="14"/>
-    </w:p>
-    <w:p>
-      <w:pPr>
-        <w:jc w:val="both"/>
-      </w:pPr>
+      <w:bookmarkEnd w:id="12"/>
+    </w:p>
+    <w:p>
+      <w:r>
+        <w:t>In einem S-Diagramm werden die Daten aus der Kosten-Nutzen-Analyse grafisch dargestellt.</w:t>
+      </w:r>
+    </w:p>
+    <w:p>
+      <w:r>
+        <w:t>Dabei wird die Punktzahl aus der wirtschaftlichen Wertigkeit als Y-Achse benutzt und die Punktzahl der technischen Wertigkeit als Wert der X-Achse übernommen.</w:t>
+      </w:r>
+    </w:p>
+    <w:p>
       <w:r>
         <w:rPr>
           <w:noProof/>
         </w:rPr>
         <w:drawing>
-          <wp:anchor distT="0" distB="0" distL="114300" distR="114300" simplePos="0" relativeHeight="251678720" behindDoc="0" locked="0" layoutInCell="1" allowOverlap="1" wp14:anchorId="0580438C" wp14:editId="7DB36991">
+          <wp:anchor distT="0" distB="0" distL="114300" distR="114300" simplePos="0" relativeHeight="251677696" behindDoc="0" locked="0" layoutInCell="1" allowOverlap="1" wp14:anchorId="0580438C" wp14:editId="46D0B0D6">
             <wp:simplePos x="0" y="0"/>
             <wp:positionH relativeFrom="margin">
               <wp:align>left</wp:align>
             </wp:positionH>
             <wp:positionV relativeFrom="paragraph">
-              <wp:posOffset>39703</wp:posOffset>
+              <wp:posOffset>474980</wp:posOffset>
             </wp:positionV>
-            <wp:extent cx="5452745" cy="8056245"/>
+            <wp:extent cx="3506470" cy="4305300"/>
             <wp:effectExtent l="0" t="0" r="0" b="0"/>
-            <wp:wrapSquare wrapText="bothSides"/>
+            <wp:wrapTopAndBottom/>
             <wp:docPr id="20" name="Grafik 20"/>
             <wp:cNvGraphicFramePr>
               <a:graphicFrameLocks xmlns:a="http://schemas.openxmlformats.org/drawingml/2006/main" noChangeAspect="1"/>
@@ -5896,8 +6048,463 @@
                       <a:picLocks noChangeAspect="1" noChangeArrowheads="1"/>
                     </pic:cNvPicPr>
                   </pic:nvPicPr>
+                  <pic:blipFill rotWithShape="1">
+                    <a:blip r:embed="rId23" cstate="print">
+                      <a:extLst>
+                        <a:ext uri="{28A0092B-C50C-407E-A947-70E740481C1C}">
+                          <a14:useLocalDpi xmlns:a14="http://schemas.microsoft.com/office/drawing/2010/main" val="0"/>
+                        </a:ext>
+                      </a:extLst>
+                    </a:blip>
+                    <a:srcRect b="16912"/>
+                    <a:stretch/>
+                  </pic:blipFill>
+                  <pic:spPr bwMode="auto">
+                    <a:xfrm>
+                      <a:off x="0" y="0"/>
+                      <a:ext cx="3506470" cy="4305300"/>
+                    </a:xfrm>
+                    <a:prstGeom prst="rect">
+                      <a:avLst/>
+                    </a:prstGeom>
+                    <a:noFill/>
+                    <a:ln>
+                      <a:noFill/>
+                    </a:ln>
+                    <a:extLst>
+                      <a:ext uri="{53640926-AAD7-44D8-BBD7-CCE9431645EC}">
+                        <a14:shadowObscured xmlns:a14="http://schemas.microsoft.com/office/drawing/2010/main"/>
+                      </a:ext>
+                    </a:extLst>
+                  </pic:spPr>
+                </pic:pic>
+              </a:graphicData>
+            </a:graphic>
+            <wp14:sizeRelH relativeFrom="margin">
+              <wp14:pctWidth>0</wp14:pctWidth>
+            </wp14:sizeRelH>
+            <wp14:sizeRelV relativeFrom="margin">
+              <wp14:pctHeight>0</wp14:pctHeight>
+            </wp14:sizeRelV>
+          </wp:anchor>
+        </w:drawing>
+      </w:r>
+      <w:r>
+        <w:t>Dann wird jede Lösungsvariante im Diagramm eingezeichnet und landet dabei in einem der vier Bereichen. Die beste Lösung kann man dann einfach aus dem Diagramm ablesen.</w:t>
+      </w:r>
+    </w:p>
+    <w:p/>
+    <w:p>
+      <w:pPr>
+        <w:pStyle w:val="berschrift2"/>
+        <w:jc w:val="both"/>
+      </w:pPr>
+      <w:bookmarkStart w:id="13" w:name="_Toc478137788"/>
+      <w:r>
+        <w:t>Entscheidung für Konzept</w:t>
+      </w:r>
+      <w:bookmarkEnd w:id="13"/>
+      <w:r>
+        <w:t xml:space="preserve"> </w:t>
+      </w:r>
+    </w:p>
+    <w:p>
+      <w:r>
+        <w:t>Wir haben uns für unsere vierte Lösungsvariante entschieden, da diese beim S-Diagramm am besten abgeschnitten hat. Uns sind beim Vor- und Nachteilevergleich auch nicht viele Negativpunkte an dieser Lösungsvariante aufgefallen.</w:t>
+      </w:r>
+    </w:p>
+    <w:p>
+      <w:r>
+        <w:t xml:space="preserve">Ausserdem denken wir, dass diese Lösungsvariante den Grossteil der Kriterien aus dem Pflichtenheft erfüllt, und nicht all zu teuer und komplex </w:t>
+      </w:r>
+      <w:proofErr w:type="gramStart"/>
+      <w:r>
+        <w:t xml:space="preserve">zum </w:t>
+      </w:r>
+      <w:proofErr w:type="spellStart"/>
+      <w:r>
+        <w:t>herstellen</w:t>
+      </w:r>
+      <w:proofErr w:type="spellEnd"/>
+      <w:proofErr w:type="gramEnd"/>
+      <w:r>
+        <w:t xml:space="preserve"> ist. </w:t>
+      </w:r>
+    </w:p>
+    <w:p>
+      <w:r>
+        <w:br w:type="page"/>
+      </w:r>
+    </w:p>
+    <w:p>
+      <w:pPr>
+        <w:pStyle w:val="berschrift1"/>
+        <w:jc w:val="both"/>
+      </w:pPr>
+      <w:bookmarkStart w:id="14" w:name="_Toc478137790"/>
+      <w:r>
+        <w:lastRenderedPageBreak/>
+        <w:t>Realisieren</w:t>
+      </w:r>
+      <w:bookmarkEnd w:id="14"/>
+    </w:p>
+    <w:p>
+      <w:pPr>
+        <w:pStyle w:val="berschrift2"/>
+        <w:jc w:val="both"/>
+      </w:pPr>
+      <w:proofErr w:type="spellStart"/>
+      <w:r>
+        <w:t>Prinzipskizze</w:t>
+      </w:r>
+      <w:proofErr w:type="spellEnd"/>
+    </w:p>
+    <w:p>
+      <w:r>
+        <w:t xml:space="preserve">Mit einer Konzeptskizze definiert man die vorher ausgewählte Lösungsvariante genauer. </w:t>
+      </w:r>
+      <w:r>
+        <w:t>Dadurch kann man</w:t>
+      </w:r>
+      <w:r>
+        <w:t xml:space="preserve"> schwerwiegende Fehler an der Lösungsvariante </w:t>
+      </w:r>
+      <w:r>
+        <w:t xml:space="preserve">erkennen, </w:t>
+      </w:r>
+      <w:r>
+        <w:t>bevor man gross Zeit in diese investiert hat.</w:t>
+      </w:r>
+    </w:p>
+    <w:p>
+      <w:r>
+        <w:t>Man kann sich bei diesem Arbeitsschritt auch schon mögliche Verbesserungen auf der Skizze markieren, damit diese in den späteren Arbeitsschritten nicht verloren gehen.</w:t>
+      </w:r>
+    </w:p>
+    <w:p>
+      <w:r>
+        <w:rPr>
+          <w:noProof/>
+        </w:rPr>
+        <mc:AlternateContent>
+          <mc:Choice Requires="wpg">
+            <w:drawing>
+              <wp:anchor distT="0" distB="0" distL="114300" distR="114300" simplePos="0" relativeHeight="251688960" behindDoc="0" locked="0" layoutInCell="1" allowOverlap="1" wp14:anchorId="26407885" wp14:editId="020A27B1">
+                <wp:simplePos x="0" y="0"/>
+                <wp:positionH relativeFrom="column">
+                  <wp:posOffset>19602</wp:posOffset>
+                </wp:positionH>
+                <wp:positionV relativeFrom="paragraph">
+                  <wp:posOffset>127000</wp:posOffset>
+                </wp:positionV>
+                <wp:extent cx="2305685" cy="1629410"/>
+                <wp:effectExtent l="0" t="0" r="0" b="8890"/>
+                <wp:wrapSquare wrapText="bothSides"/>
+                <wp:docPr id="9" name="Gruppieren 9"/>
+                <wp:cNvGraphicFramePr/>
+                <a:graphic xmlns:a="http://schemas.openxmlformats.org/drawingml/2006/main">
+                  <a:graphicData uri="http://schemas.microsoft.com/office/word/2010/wordprocessingGroup">
+                    <wpg:wgp>
+                      <wpg:cNvGrpSpPr/>
+                      <wpg:grpSpPr>
+                        <a:xfrm>
+                          <a:off x="0" y="0"/>
+                          <a:ext cx="2305685" cy="1629410"/>
+                          <a:chOff x="0" y="0"/>
+                          <a:chExt cx="2305685" cy="1629410"/>
+                        </a:xfrm>
+                      </wpg:grpSpPr>
+                      <pic:pic xmlns:pic="http://schemas.openxmlformats.org/drawingml/2006/picture">
+                        <pic:nvPicPr>
+                          <pic:cNvPr id="5" name="Grafik 5"/>
+                          <pic:cNvPicPr>
+                            <a:picLocks noChangeAspect="1"/>
+                          </pic:cNvPicPr>
+                        </pic:nvPicPr>
+                        <pic:blipFill rotWithShape="1">
+                          <a:blip r:embed="rId24" cstate="print">
+                            <a:extLst>
+                              <a:ext uri="{28A0092B-C50C-407E-A947-70E740481C1C}">
+                                <a14:useLocalDpi xmlns:a14="http://schemas.microsoft.com/office/drawing/2010/main" val="0"/>
+                              </a:ext>
+                            </a:extLst>
+                          </a:blip>
+                          <a:srcRect r="4896" b="9262"/>
+                          <a:stretch/>
+                        </pic:blipFill>
+                        <pic:spPr bwMode="auto">
+                          <a:xfrm>
+                            <a:off x="0" y="0"/>
+                            <a:ext cx="2305685" cy="1629410"/>
+                          </a:xfrm>
+                          <a:prstGeom prst="rect">
+                            <a:avLst/>
+                          </a:prstGeom>
+                          <a:noFill/>
+                          <a:ln>
+                            <a:noFill/>
+                          </a:ln>
+                          <a:extLst>
+                            <a:ext uri="{53640926-AAD7-44D8-BBD7-CCE9431645EC}">
+                              <a14:shadowObscured xmlns:a14="http://schemas.microsoft.com/office/drawing/2010/main"/>
+                            </a:ext>
+                          </a:extLst>
+                        </pic:spPr>
+                      </pic:pic>
+                      <wps:wsp>
+                        <wps:cNvPr id="6" name="Gerader Verbinder 6"/>
+                        <wps:cNvCnPr/>
+                        <wps:spPr>
+                          <a:xfrm flipH="1">
+                            <a:off x="1375581" y="633199"/>
+                            <a:ext cx="108000" cy="351423"/>
+                          </a:xfrm>
+                          <a:prstGeom prst="line">
+                            <a:avLst/>
+                          </a:prstGeom>
+                          <a:ln w="69850">
+                            <a:solidFill>
+                              <a:srgbClr val="FFFF00">
+                                <a:alpha val="51000"/>
+                              </a:srgbClr>
+                            </a:solidFill>
+                          </a:ln>
+                        </wps:spPr>
+                        <wps:style>
+                          <a:lnRef idx="1">
+                            <a:schemeClr val="dk1"/>
+                          </a:lnRef>
+                          <a:fillRef idx="0">
+                            <a:schemeClr val="dk1"/>
+                          </a:fillRef>
+                          <a:effectRef idx="0">
+                            <a:schemeClr val="dk1"/>
+                          </a:effectRef>
+                          <a:fontRef idx="minor">
+                            <a:schemeClr val="tx1"/>
+                          </a:fontRef>
+                        </wps:style>
+                        <wps:bodyPr/>
+                      </wps:wsp>
+                      <wps:wsp>
+                        <wps:cNvPr id="7" name="Gerader Verbinder 7"/>
+                        <wps:cNvCnPr/>
+                        <wps:spPr>
+                          <a:xfrm flipH="1">
+                            <a:off x="1587121" y="283760"/>
+                            <a:ext cx="214291" cy="121952"/>
+                          </a:xfrm>
+                          <a:prstGeom prst="line">
+                            <a:avLst/>
+                          </a:prstGeom>
+                          <a:ln w="69850">
+                            <a:solidFill>
+                              <a:srgbClr val="FFFF00">
+                                <a:alpha val="51000"/>
+                              </a:srgbClr>
+                            </a:solidFill>
+                          </a:ln>
+                        </wps:spPr>
+                        <wps:style>
+                          <a:lnRef idx="1">
+                            <a:schemeClr val="dk1"/>
+                          </a:lnRef>
+                          <a:fillRef idx="0">
+                            <a:schemeClr val="dk1"/>
+                          </a:fillRef>
+                          <a:effectRef idx="0">
+                            <a:schemeClr val="dk1"/>
+                          </a:effectRef>
+                          <a:fontRef idx="minor">
+                            <a:schemeClr val="tx1"/>
+                          </a:fontRef>
+                        </wps:style>
+                        <wps:bodyPr/>
+                      </wps:wsp>
+                      <wps:wsp>
+                        <wps:cNvPr id="8" name="Gerader Verbinder 8"/>
+                        <wps:cNvCnPr/>
+                        <wps:spPr>
+                          <a:xfrm flipH="1">
+                            <a:off x="1232279" y="742381"/>
+                            <a:ext cx="90230" cy="340918"/>
+                          </a:xfrm>
+                          <a:prstGeom prst="line">
+                            <a:avLst/>
+                          </a:prstGeom>
+                          <a:ln w="69850">
+                            <a:solidFill>
+                              <a:srgbClr val="FFFF00">
+                                <a:alpha val="51000"/>
+                              </a:srgbClr>
+                            </a:solidFill>
+                          </a:ln>
+                        </wps:spPr>
+                        <wps:style>
+                          <a:lnRef idx="1">
+                            <a:schemeClr val="dk1"/>
+                          </a:lnRef>
+                          <a:fillRef idx="0">
+                            <a:schemeClr val="dk1"/>
+                          </a:fillRef>
+                          <a:effectRef idx="0">
+                            <a:schemeClr val="dk1"/>
+                          </a:effectRef>
+                          <a:fontRef idx="minor">
+                            <a:schemeClr val="tx1"/>
+                          </a:fontRef>
+                        </wps:style>
+                        <wps:bodyPr/>
+                      </wps:wsp>
+                    </wpg:wgp>
+                  </a:graphicData>
+                </a:graphic>
+              </wp:anchor>
+            </w:drawing>
+          </mc:Choice>
+          <mc:Fallback>
+            <w:pict>
+              <v:group w14:anchorId="1A773D1E" id="Gruppieren 9" o:spid="_x0000_s1026" style="position:absolute;margin-left:1.55pt;margin-top:10pt;width:181.55pt;height:128.3pt;z-index:251688960" coordsize="23056,16294" o:gfxdata="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">
+                <v:shapetype id="_x0000_t75" coordsize="21600,21600" o:spt="75" o:preferrelative="t" path="m@4@5l@4@11@9@11@9@5xe" filled="f" stroked="f">
+                  <v:stroke joinstyle="miter"/>
+                  <v:formulas>
+                    <v:f eqn="if lineDrawn pixelLineWidth 0"/>
+                    <v:f eqn="sum @0 1 0"/>
+                    <v:f eqn="sum 0 0 @1"/>
+                    <v:f eqn="prod @2 1 2"/>
+                    <v:f eqn="prod @3 21600 pixelWidth"/>
+                    <v:f eqn="prod @3 21600 pixelHeight"/>
+                    <v:f eqn="sum @0 0 1"/>
+                    <v:f eqn="prod @6 1 2"/>
+                    <v:f eqn="prod @7 21600 pixelWidth"/>
+                    <v:f eqn="sum @8 21600 0"/>
+                    <v:f eqn="prod @7 21600 pixelHeight"/>
+                    <v:f eqn="sum @10 21600 0"/>
+                  </v:formulas>
+                  <v:path o:extrusionok="f" gradientshapeok="t" o:connecttype="rect"/>
+                  <o:lock v:ext="edit" aspectratio="t"/>
+                </v:shapetype>
+                <v:shape id="Grafik 5" o:spid="_x0000_s1027" type="#_x0000_t75" style="position:absolute;width:23056;height:16294;visibility:visible;mso-wrap-style:square" o:gfxdata="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">
+                  <v:imagedata r:id="rId25" o:title="" cropbottom="6070f" cropright="3209f"/>
+                </v:shape>
+                <v:line id="Gerader Verbinder 6" o:spid="_x0000_s1028" style="position:absolute;flip:x;visibility:visible;mso-wrap-style:square" from="13755,6331" to="14835,9846" o:connectortype="straight" o:gfxdata="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" strokecolor="yellow" strokeweight="5.5pt">
+                  <v:stroke opacity="33410f" joinstyle="miter"/>
+                </v:line>
+                <v:line id="Gerader Verbinder 7" o:spid="_x0000_s1029" style="position:absolute;flip:x;visibility:visible;mso-wrap-style:square" from="15871,2837" to="18014,4057" o:connectortype="straight" o:gfxdata="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" strokecolor="yellow" strokeweight="5.5pt">
+                  <v:stroke opacity="33410f" joinstyle="miter"/>
+                </v:line>
+                <v:line id="Gerader Verbinder 8" o:spid="_x0000_s1030" style="position:absolute;flip:x;visibility:visible;mso-wrap-style:square" from="12322,7423" to="13225,10832" o:connectortype="straight" o:gfxdata="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" strokecolor="yellow" strokeweight="5.5pt">
+                  <v:stroke opacity="33410f" joinstyle="miter"/>
+                </v:line>
+                <w10:wrap type="square"/>
+              </v:group>
+            </w:pict>
+          </mc:Fallback>
+        </mc:AlternateContent>
+      </w:r>
+      <w:r>
+        <w:t>Uns sind bei unserem Konzept diese Verbesserungsmöglichkeiten aufgefallen:</w:t>
+      </w:r>
+    </w:p>
+    <w:p>
+      <w:pPr>
+        <w:pStyle w:val="Listenabsatz"/>
+        <w:numPr>
+          <w:ilvl w:val="0"/>
+          <w:numId w:val="36"/>
+        </w:numPr>
+      </w:pPr>
+      <w:r>
+        <w:t>Den Hebel ergonomischer gestallten</w:t>
+      </w:r>
+    </w:p>
+    <w:p>
+      <w:pPr>
+        <w:pStyle w:val="Listenabsatz"/>
+        <w:numPr>
+          <w:ilvl w:val="0"/>
+          <w:numId w:val="36"/>
+        </w:numPr>
+        <w:ind w:left="4253" w:hanging="3893"/>
+      </w:pPr>
+      <w:r>
+        <w:t>Schauen wie man die Spannsätze am Pflanzenwagen befestigt</w:t>
+      </w:r>
+    </w:p>
+    <w:p>
+      <w:pPr>
+        <w:pStyle w:val="Listenabsatz"/>
+        <w:numPr>
+          <w:ilvl w:val="0"/>
+          <w:numId w:val="36"/>
+        </w:numPr>
+        <w:ind w:left="4253" w:hanging="3893"/>
+      </w:pPr>
+      <w:r>
+        <w:t>Wahrscheinlich muss ein Zwischenstück für den Abstand des «Halteblechs» und dem Hebel hergestellt werden</w:t>
+      </w:r>
+    </w:p>
+    <w:p/>
+    <w:p>
+      <w:pPr>
+        <w:pStyle w:val="berschrift2"/>
+        <w:jc w:val="both"/>
+      </w:pPr>
+      <w:r>
+        <w:t>Detailentwurf</w:t>
+      </w:r>
+    </w:p>
+    <w:p>
+      <w:r>
+        <w:t xml:space="preserve">Der Detailentwurf ist der nächste Schritt nach der </w:t>
+      </w:r>
+      <w:proofErr w:type="spellStart"/>
+      <w:r>
+        <w:t>Prinzipskizze</w:t>
+      </w:r>
+      <w:proofErr w:type="spellEnd"/>
+      <w:r>
+        <w:t>. Diese</w:t>
+      </w:r>
+      <w:r>
+        <w:t>n</w:t>
+      </w:r>
+      <w:r>
+        <w:t xml:space="preserve"> kann man entweder im CAD modellieren oder von Hand auf Papier zeichnen. </w:t>
+      </w:r>
+    </w:p>
+    <w:p>
+      <w:r>
+        <w:rPr>
+          <w:noProof/>
+        </w:rPr>
+        <w:drawing>
+          <wp:anchor distT="0" distB="0" distL="114300" distR="114300" simplePos="0" relativeHeight="251685888" behindDoc="0" locked="0" layoutInCell="1" allowOverlap="1" wp14:anchorId="49E719A7" wp14:editId="06C0957E">
+            <wp:simplePos x="0" y="0"/>
+            <wp:positionH relativeFrom="margin">
+              <wp:align>left</wp:align>
+            </wp:positionH>
+            <wp:positionV relativeFrom="paragraph">
+              <wp:posOffset>506095</wp:posOffset>
+            </wp:positionV>
+            <wp:extent cx="4206240" cy="2703195"/>
+            <wp:effectExtent l="0" t="0" r="3810" b="1905"/>
+            <wp:wrapTopAndBottom/>
+            <wp:docPr id="2" name="Grafik 2"/>
+            <wp:cNvGraphicFramePr>
+              <a:graphicFrameLocks xmlns:a="http://schemas.openxmlformats.org/drawingml/2006/main" noChangeAspect="1"/>
+            </wp:cNvGraphicFramePr>
+            <a:graphic xmlns:a="http://schemas.openxmlformats.org/drawingml/2006/main">
+              <a:graphicData uri="http://schemas.openxmlformats.org/drawingml/2006/picture">
+                <pic:pic xmlns:pic="http://schemas.openxmlformats.org/drawingml/2006/picture">
+                  <pic:nvPicPr>
+                    <pic:cNvPr id="0" name="Picture 1"/>
+                    <pic:cNvPicPr>
+                      <a:picLocks noChangeAspect="1" noChangeArrowheads="1"/>
+                    </pic:cNvPicPr>
+                  </pic:nvPicPr>
                   <pic:blipFill>
-                    <a:blip r:embed="rId22" cstate="print">
+                    <a:blip r:embed="rId26" cstate="print">
                       <a:extLst>
                         <a:ext uri="{28A0092B-C50C-407E-A947-70E740481C1C}">
                           <a14:useLocalDpi xmlns:a14="http://schemas.microsoft.com/office/drawing/2010/main" val="0"/>
@@ -5912,186 +6519,7 @@
                   <pic:spPr bwMode="auto">
                     <a:xfrm>
                       <a:off x="0" y="0"/>
-                      <a:ext cx="5463645" cy="8072237"/>
-                    </a:xfrm>
-                    <a:prstGeom prst="rect">
-                      <a:avLst/>
-                    </a:prstGeom>
-                    <a:noFill/>
-                  </pic:spPr>
-                </pic:pic>
-              </a:graphicData>
-            </a:graphic>
-            <wp14:sizeRelH relativeFrom="margin">
-              <wp14:pctWidth>0</wp14:pctWidth>
-            </wp14:sizeRelH>
-            <wp14:sizeRelV relativeFrom="margin">
-              <wp14:pctHeight>0</wp14:pctHeight>
-            </wp14:sizeRelV>
-          </wp:anchor>
-        </w:drawing>
-      </w:r>
-    </w:p>
-    <w:p>
-      <w:pPr>
-        <w:jc w:val="both"/>
-      </w:pPr>
-    </w:p>
-    <w:p>
-      <w:pPr>
-        <w:jc w:val="both"/>
-      </w:pPr>
-    </w:p>
-    <w:p>
-      <w:pPr>
-        <w:jc w:val="both"/>
-      </w:pPr>
-      <w:r>
-        <w:br w:type="page"/>
-      </w:r>
-    </w:p>
-    <w:p>
-      <w:pPr>
-        <w:pStyle w:val="berschrift2"/>
-        <w:jc w:val="both"/>
-      </w:pPr>
-      <w:bookmarkStart w:id="15" w:name="_Toc478137787"/>
-      <w:r>
-        <w:lastRenderedPageBreak/>
-        <w:t>Konzeptskizze</w:t>
-      </w:r>
-      <w:bookmarkEnd w:id="15"/>
-    </w:p>
-    <w:p>
-      <w:pPr>
-        <w:jc w:val="both"/>
-      </w:pPr>
-    </w:p>
-    <w:p>
-      <w:pPr>
-        <w:jc w:val="both"/>
-      </w:pPr>
-    </w:p>
-    <w:p>
-      <w:pPr>
-        <w:jc w:val="both"/>
-      </w:pPr>
-    </w:p>
-    <w:p>
-      <w:pPr>
-        <w:jc w:val="both"/>
-      </w:pPr>
-    </w:p>
-    <w:p>
-      <w:pPr>
-        <w:jc w:val="both"/>
-      </w:pPr>
-    </w:p>
-    <w:p>
-      <w:pPr>
-        <w:pStyle w:val="berschrift2"/>
-        <w:jc w:val="both"/>
-      </w:pPr>
-      <w:bookmarkStart w:id="16" w:name="_Toc478137788"/>
-      <w:r>
-        <w:t>Entscheidung für Konzept</w:t>
-      </w:r>
-      <w:bookmarkEnd w:id="16"/>
-      <w:r>
-        <w:t xml:space="preserve"> </w:t>
-      </w:r>
-    </w:p>
-    <w:p>
-      <w:r>
-        <w:t xml:space="preserve">Wir haben uns für unsere vierte Lösungsvariante entschieden, da diese beim S-Diagramm am besten abgeschnitten hat. </w:t>
-      </w:r>
-    </w:p>
-    <w:p>
-      <w:r>
-        <w:t>Ausserdem denken wir, dass diese Lösungsvariante den Grossteil der Kriterien aus dem Pflichtenheft erfüllt.</w:t>
-      </w:r>
-    </w:p>
-    <w:p>
-      <w:pPr>
-        <w:jc w:val="both"/>
-      </w:pPr>
-    </w:p>
-    <w:p>
-      <w:pPr>
-        <w:jc w:val="both"/>
-      </w:pPr>
-    </w:p>
-    <w:p>
-      <w:pPr>
-        <w:pStyle w:val="berschrift2"/>
-        <w:jc w:val="both"/>
-      </w:pPr>
-      <w:bookmarkStart w:id="17" w:name="_Toc478137789"/>
-      <w:r>
-        <w:t>Vorentwurf</w:t>
-      </w:r>
-      <w:bookmarkEnd w:id="17"/>
-    </w:p>
-    <w:p>
-      <w:r>
-        <w:t xml:space="preserve">Unseren Vorentwurf haben wir im CAD erstellt, da wir beide recht schnell darin arbeiten können. </w:t>
-      </w:r>
-    </w:p>
-    <w:p>
-      <w:r>
-        <w:t>Den Griff um die Vorrichtung zu kippen haben wir hier noch nicht dargestellt, da wir nicht herausgefunden haben wie wir diesen im Inventor modellieren können.</w:t>
-      </w:r>
-    </w:p>
-    <w:p>
-      <w:pPr>
-        <w:jc w:val="both"/>
-      </w:pPr>
-      <w:r>
-        <w:rPr>
-          <w:noProof/>
-        </w:rPr>
-        <w:drawing>
-          <wp:anchor distT="0" distB="0" distL="114300" distR="114300" simplePos="0" relativeHeight="251686912" behindDoc="0" locked="0" layoutInCell="1" allowOverlap="1" wp14:anchorId="49E719A7" wp14:editId="744145F9">
-            <wp:simplePos x="0" y="0"/>
-            <wp:positionH relativeFrom="margin">
-              <wp:align>left</wp:align>
-            </wp:positionH>
-            <wp:positionV relativeFrom="paragraph">
-              <wp:posOffset>253942</wp:posOffset>
-            </wp:positionV>
-            <wp:extent cx="5302885" cy="3408045"/>
-            <wp:effectExtent l="0" t="0" r="0" b="1905"/>
-            <wp:wrapSquare wrapText="bothSides"/>
-            <wp:docPr id="2" name="Grafik 2"/>
-            <wp:cNvGraphicFramePr>
-              <a:graphicFrameLocks xmlns:a="http://schemas.openxmlformats.org/drawingml/2006/main" noChangeAspect="1"/>
-            </wp:cNvGraphicFramePr>
-            <a:graphic xmlns:a="http://schemas.openxmlformats.org/drawingml/2006/main">
-              <a:graphicData uri="http://schemas.openxmlformats.org/drawingml/2006/picture">
-                <pic:pic xmlns:pic="http://schemas.openxmlformats.org/drawingml/2006/picture">
-                  <pic:nvPicPr>
-                    <pic:cNvPr id="0" name="Picture 1"/>
-                    <pic:cNvPicPr>
-                      <a:picLocks noChangeAspect="1" noChangeArrowheads="1"/>
-                    </pic:cNvPicPr>
-                  </pic:nvPicPr>
-                  <pic:blipFill>
-                    <a:blip r:embed="rId23" cstate="print">
-                      <a:extLst>
-                        <a:ext uri="{28A0092B-C50C-407E-A947-70E740481C1C}">
-                          <a14:useLocalDpi xmlns:a14="http://schemas.microsoft.com/office/drawing/2010/main" val="0"/>
-                        </a:ext>
-                      </a:extLst>
-                    </a:blip>
-                    <a:srcRect/>
-                    <a:stretch>
-                      <a:fillRect/>
-                    </a:stretch>
-                  </pic:blipFill>
-                  <pic:spPr bwMode="auto">
-                    <a:xfrm>
-                      <a:off x="0" y="0"/>
-                      <a:ext cx="5302885" cy="3408045"/>
+                      <a:ext cx="4206240" cy="2703195"/>
                     </a:xfrm>
                     <a:prstGeom prst="rect">
                       <a:avLst/>
@@ -6113,40 +6541,191 @@
           </wp:anchor>
         </w:drawing>
       </w:r>
-    </w:p>
-    <w:p>
-      <w:pPr>
-        <w:jc w:val="both"/>
-      </w:pPr>
-      <w:r>
-        <w:br w:type="page"/>
-      </w:r>
-    </w:p>
-    <w:p>
-      <w:pPr>
-        <w:pStyle w:val="berschrift1"/>
-        <w:jc w:val="both"/>
-      </w:pPr>
-      <w:bookmarkStart w:id="18" w:name="_Toc478137790"/>
+      <w:r>
+        <w:t xml:space="preserve">Da der Detailentwurf idealerweise im Massstab 1:1 (oder proportional) gezeichnet wird kann man darin besser </w:t>
+      </w:r>
+      <w:proofErr w:type="gramStart"/>
+      <w:r>
+        <w:t>erkennen</w:t>
+      </w:r>
+      <w:proofErr w:type="gramEnd"/>
+      <w:r>
+        <w:t xml:space="preserve"> wie gross die verschiedenen Bauteile der Vorrichtung werden.</w:t>
+      </w:r>
+    </w:p>
+    <w:p>
+      <w:pPr>
+        <w:jc w:val="both"/>
+      </w:pPr>
+    </w:p>
+    <w:p>
+      <w:pPr>
+        <w:jc w:val="both"/>
+      </w:pPr>
+    </w:p>
+    <w:p>
+      <w:pPr>
+        <w:pStyle w:val="berschrift2"/>
+        <w:jc w:val="both"/>
+      </w:pPr>
+      <w:bookmarkStart w:id="15" w:name="_Toc478137792"/>
       <w:r>
         <w:lastRenderedPageBreak/>
-        <w:t>Realisieren</w:t>
-      </w:r>
-      <w:bookmarkEnd w:id="18"/>
-    </w:p>
+        <w:t>Berechnungen</w:t>
+      </w:r>
+      <w:bookmarkEnd w:id="15"/>
+    </w:p>
+    <w:p>
+      <w:r>
+        <w:t xml:space="preserve">In diesem Arbeitsschritt können </w:t>
+      </w:r>
+      <w:proofErr w:type="spellStart"/>
+      <w:r>
+        <w:t>berechnungen</w:t>
+      </w:r>
+      <w:proofErr w:type="spellEnd"/>
+      <w:r>
+        <w:t xml:space="preserve"> zum Detailentwurf gemacht werden. Dies kann einem dann </w:t>
+      </w:r>
+      <w:proofErr w:type="gramStart"/>
+      <w:r>
+        <w:t>verraten</w:t>
+      </w:r>
+      <w:proofErr w:type="gramEnd"/>
+      <w:r>
+        <w:t xml:space="preserve"> ob eine Lösung tatsächlich in der Praxis eingesetzt werden kann.</w:t>
+      </w:r>
+    </w:p>
+    <w:p>
+      <w:r>
+        <w:t>Für unser Projekt mussten</w:t>
+      </w:r>
+      <w:r>
+        <w:t xml:space="preserve"> wir nur die Länge unseres Hebels ausrechnen.</w:t>
+      </w:r>
+      <w:r>
+        <w:t xml:space="preserve"> </w:t>
+      </w:r>
+    </w:p>
+    <w:p>
+      <w:pPr>
+        <w:pStyle w:val="berschrift3"/>
+      </w:pPr>
+      <w:r>
+        <w:t>Hebellänge</w:t>
+      </w:r>
+    </w:p>
+    <w:p>
+      <w:r>
+        <w:t xml:space="preserve">Da wir wissen </w:t>
+      </w:r>
+      <w:proofErr w:type="gramStart"/>
+      <w:r>
+        <w:t>möchten</w:t>
+      </w:r>
+      <w:proofErr w:type="gramEnd"/>
+      <w:r>
+        <w:t xml:space="preserve"> wie lange wir unseren Hebel konstruieren müssen haben wir uns dazu entschieden die benötigte Länge mithilfe des Hebelgesetztes auszurechnen.</w:t>
+      </w:r>
+    </w:p>
+    <w:p>
+      <w:r>
+        <w:rPr>
+          <w:noProof/>
+        </w:rPr>
+        <w:drawing>
+          <wp:anchor distT="0" distB="0" distL="114300" distR="114300" simplePos="0" relativeHeight="251689984" behindDoc="0" locked="0" layoutInCell="1" allowOverlap="1" wp14:anchorId="360146D0" wp14:editId="0306F380">
+            <wp:simplePos x="0" y="0"/>
+            <wp:positionH relativeFrom="margin">
+              <wp:align>left</wp:align>
+            </wp:positionH>
+            <wp:positionV relativeFrom="paragraph">
+              <wp:posOffset>459740</wp:posOffset>
+            </wp:positionV>
+            <wp:extent cx="3801745" cy="1758950"/>
+            <wp:effectExtent l="0" t="0" r="8255" b="0"/>
+            <wp:wrapTopAndBottom/>
+            <wp:docPr id="10" name="Grafik 10"/>
+            <wp:cNvGraphicFramePr>
+              <a:graphicFrameLocks xmlns:a="http://schemas.openxmlformats.org/drawingml/2006/main" noChangeAspect="1"/>
+            </wp:cNvGraphicFramePr>
+            <a:graphic xmlns:a="http://schemas.openxmlformats.org/drawingml/2006/main">
+              <a:graphicData uri="http://schemas.openxmlformats.org/drawingml/2006/picture">
+                <pic:pic xmlns:pic="http://schemas.openxmlformats.org/drawingml/2006/picture">
+                  <pic:nvPicPr>
+                    <pic:cNvPr id="0" name="Picture 3"/>
+                    <pic:cNvPicPr>
+                      <a:picLocks noChangeAspect="1" noChangeArrowheads="1"/>
+                    </pic:cNvPicPr>
+                  </pic:nvPicPr>
+                  <pic:blipFill>
+                    <a:blip r:embed="rId27" cstate="print">
+                      <a:extLst>
+                        <a:ext uri="{28A0092B-C50C-407E-A947-70E740481C1C}">
+                          <a14:useLocalDpi xmlns:a14="http://schemas.microsoft.com/office/drawing/2010/main" val="0"/>
+                        </a:ext>
+                      </a:extLst>
+                    </a:blip>
+                    <a:srcRect/>
+                    <a:stretch>
+                      <a:fillRect/>
+                    </a:stretch>
+                  </pic:blipFill>
+                  <pic:spPr bwMode="auto">
+                    <a:xfrm>
+                      <a:off x="0" y="0"/>
+                      <a:ext cx="3803212" cy="1759571"/>
+                    </a:xfrm>
+                    <a:prstGeom prst="rect">
+                      <a:avLst/>
+                    </a:prstGeom>
+                    <a:noFill/>
+                    <a:ln>
+                      <a:noFill/>
+                    </a:ln>
+                  </pic:spPr>
+                </pic:pic>
+              </a:graphicData>
+            </a:graphic>
+            <wp14:sizeRelH relativeFrom="margin">
+              <wp14:pctWidth>0</wp14:pctWidth>
+            </wp14:sizeRelH>
+            <wp14:sizeRelV relativeFrom="margin">
+              <wp14:pctHeight>0</wp14:pctHeight>
+            </wp14:sizeRelV>
+          </wp:anchor>
+        </w:drawing>
+      </w:r>
+      <w:r>
+        <w:t>Dabei sind wir von einem Arbeitsaufwand von 40kg ausgegangen, da dies die grösste Last ist, welche man nach den momentanen SUVA-Richtlinien heben darf.</w:t>
+      </w:r>
+    </w:p>
+    <w:p>
+      <w:pPr>
+        <w:spacing w:before="120"/>
+      </w:pPr>
+      <w:r>
+        <w:t xml:space="preserve">Da wir nun wissen, </w:t>
+      </w:r>
+      <w:proofErr w:type="spellStart"/>
+      <w:proofErr w:type="gramStart"/>
+      <w:r>
+        <w:t>das</w:t>
+      </w:r>
+      <w:proofErr w:type="spellEnd"/>
+      <w:proofErr w:type="gramEnd"/>
+      <w:r>
+        <w:t xml:space="preserve"> wir bei einer hebellänge von 625mm die grösstmögliche Kraft von 40kg aufwenden müssen haben wir uns dazu entschieden, den Hebel etwas länger zu gestallten.</w:t>
+      </w:r>
+    </w:p>
+    <w:p/>
     <w:p>
       <w:pPr>
         <w:pStyle w:val="berschrift2"/>
-        <w:jc w:val="both"/>
-      </w:pPr>
-      <w:r>
-        <w:t>Detailentwurf</w:t>
-      </w:r>
-    </w:p>
-    <w:p>
-      <w:pPr>
-        <w:jc w:val="both"/>
-      </w:pPr>
+      </w:pPr>
+      <w:r>
+        <w:t>Montage- und Betriebsanleitung</w:t>
+      </w:r>
     </w:p>
     <w:p>
       <w:pPr>
@@ -6158,43 +6737,11 @@
         <w:pStyle w:val="berschrift2"/>
         <w:jc w:val="both"/>
       </w:pPr>
-      <w:bookmarkStart w:id="19" w:name="_Toc478137792"/>
-      <w:r>
-        <w:t>Berechnungen</w:t>
-      </w:r>
-      <w:bookmarkEnd w:id="19"/>
-    </w:p>
-    <w:p>
-      <w:pPr>
-        <w:jc w:val="both"/>
-      </w:pPr>
-      <w:r>
-        <w:t>Hebellänge</w:t>
-      </w:r>
-    </w:p>
-    <w:p>
-      <w:pPr>
-        <w:jc w:val="both"/>
-      </w:pPr>
-      <w:r>
-        <w:t>Reibung der Spannsätze</w:t>
-      </w:r>
-    </w:p>
-    <w:p>
-      <w:pPr>
-        <w:jc w:val="both"/>
-      </w:pPr>
-    </w:p>
-    <w:p>
-      <w:pPr>
-        <w:pStyle w:val="berschrift2"/>
-        <w:jc w:val="both"/>
-      </w:pPr>
-      <w:bookmarkStart w:id="20" w:name="_Toc478137793"/>
+      <w:bookmarkStart w:id="16" w:name="_Toc478137793"/>
       <w:r>
         <w:t>Ausarbeiten</w:t>
       </w:r>
-      <w:bookmarkEnd w:id="20"/>
+      <w:bookmarkEnd w:id="16"/>
     </w:p>
     <w:p>
       <w:pPr>
@@ -6383,6 +6930,7 @@
         <w:rPr>
           <w:color w:val="FF0000"/>
         </w:rPr>
+        <w:lastRenderedPageBreak/>
         <w:t>Oberflächenbeschaffenheit (auch Beschichtung) in Bezug auf Funktion, Fertigungsverfahren und Werkstoff definieren.</w:t>
       </w:r>
     </w:p>
@@ -6543,12 +7091,12 @@
         <w:pStyle w:val="berschrift1"/>
         <w:jc w:val="both"/>
       </w:pPr>
-      <w:bookmarkStart w:id="21" w:name="_Toc478137794"/>
+      <w:bookmarkStart w:id="17" w:name="_Toc478137794"/>
       <w:r>
         <w:lastRenderedPageBreak/>
         <w:t>Kontrollieren</w:t>
       </w:r>
-      <w:bookmarkEnd w:id="21"/>
+      <w:bookmarkEnd w:id="17"/>
     </w:p>
     <w:p>
       <w:pPr>
@@ -6579,11 +7127,11 @@
         <w:pStyle w:val="berschrift2"/>
         <w:jc w:val="both"/>
       </w:pPr>
-      <w:bookmarkStart w:id="22" w:name="_Toc478137795"/>
+      <w:bookmarkStart w:id="18" w:name="_Toc478137795"/>
       <w:r>
         <w:t>Vergleich mit Aufgabenstellung und Pflichtenheft</w:t>
       </w:r>
-      <w:bookmarkEnd w:id="22"/>
+      <w:bookmarkEnd w:id="18"/>
     </w:p>
     <w:p>
       <w:pPr>
@@ -6633,11 +7181,11 @@
         <w:pStyle w:val="berschrift2"/>
         <w:jc w:val="both"/>
       </w:pPr>
-      <w:bookmarkStart w:id="23" w:name="_Toc478137796"/>
+      <w:bookmarkStart w:id="19" w:name="_Toc478137796"/>
       <w:r>
         <w:t>Kalkulation der Kosten</w:t>
       </w:r>
-      <w:bookmarkEnd w:id="23"/>
+      <w:bookmarkEnd w:id="19"/>
     </w:p>
     <w:p>
       <w:pPr>
@@ -6685,11 +7233,11 @@
         <w:pStyle w:val="berschrift2"/>
         <w:jc w:val="both"/>
       </w:pPr>
-      <w:bookmarkStart w:id="24" w:name="_Toc478137797"/>
+      <w:bookmarkStart w:id="20" w:name="_Toc478137797"/>
       <w:r>
         <w:t>Zeichnungskontrolle</w:t>
       </w:r>
-      <w:bookmarkEnd w:id="24"/>
+      <w:bookmarkEnd w:id="20"/>
     </w:p>
     <w:p>
       <w:pPr>
@@ -6739,12 +7287,12 @@
         <w:pStyle w:val="berschrift1"/>
         <w:jc w:val="both"/>
       </w:pPr>
-      <w:bookmarkStart w:id="25" w:name="_Toc478137798"/>
+      <w:bookmarkStart w:id="21" w:name="_Toc478137798"/>
       <w:r>
         <w:lastRenderedPageBreak/>
         <w:t>Auswertung</w:t>
       </w:r>
-      <w:bookmarkEnd w:id="25"/>
+      <w:bookmarkEnd w:id="21"/>
     </w:p>
     <w:p>
       <w:pPr>
@@ -6756,11 +7304,11 @@
         <w:pStyle w:val="berschrift2"/>
         <w:jc w:val="both"/>
       </w:pPr>
-      <w:bookmarkStart w:id="26" w:name="_Toc478137799"/>
+      <w:bookmarkStart w:id="22" w:name="_Toc478137799"/>
       <w:r>
         <w:t>Verbesserungsvorschläge</w:t>
       </w:r>
-      <w:bookmarkEnd w:id="26"/>
+      <w:bookmarkEnd w:id="22"/>
     </w:p>
     <w:p>
       <w:pPr>
@@ -6810,7 +7358,7 @@
         <w:pStyle w:val="berschrift2"/>
         <w:jc w:val="both"/>
       </w:pPr>
-      <w:bookmarkStart w:id="27" w:name="_Toc478137800"/>
+      <w:bookmarkStart w:id="23" w:name="_Toc478137800"/>
       <w:r>
         <w:t>Schlussbe</w:t>
       </w:r>
@@ -6823,7 +7371,7 @@
       <w:r>
         <w:t>cht</w:t>
       </w:r>
-      <w:bookmarkEnd w:id="27"/>
+      <w:bookmarkEnd w:id="23"/>
     </w:p>
     <w:p>
       <w:pPr>
@@ -6863,11 +7411,92 @@
         <w:pStyle w:val="berschrift1"/>
         <w:jc w:val="both"/>
       </w:pPr>
-      <w:bookmarkStart w:id="28" w:name="_Toc478137801"/>
+      <w:bookmarkStart w:id="24" w:name="_Toc478137801"/>
       <w:r>
         <w:lastRenderedPageBreak/>
         <w:t>Anhang</w:t>
       </w:r>
+      <w:bookmarkEnd w:id="24"/>
+    </w:p>
+    <w:p>
+      <w:pPr>
+        <w:jc w:val="both"/>
+      </w:pPr>
+    </w:p>
+    <w:p>
+      <w:pPr>
+        <w:pStyle w:val="berschrift2"/>
+      </w:pPr>
+      <w:bookmarkStart w:id="25" w:name="_Toc478137802"/>
+      <w:r>
+        <w:t>Aufgabenstellung (Original)</w:t>
+      </w:r>
+      <w:bookmarkEnd w:id="25"/>
+    </w:p>
+    <w:p>
+      <w:pPr>
+        <w:jc w:val="both"/>
+      </w:pPr>
+    </w:p>
+    <w:p>
+      <w:pPr>
+        <w:jc w:val="both"/>
+      </w:pPr>
+    </w:p>
+    <w:p>
+      <w:pPr>
+        <w:pStyle w:val="berschrift2"/>
+        <w:jc w:val="both"/>
+      </w:pPr>
+      <w:bookmarkStart w:id="26" w:name="_Toc478137803"/>
+      <w:r>
+        <w:t>Entwürfe, Skizzen, Grafiken, Diagramme,</w:t>
+      </w:r>
+      <w:bookmarkEnd w:id="26"/>
+    </w:p>
+    <w:p>
+      <w:pPr>
+        <w:jc w:val="both"/>
+      </w:pPr>
+    </w:p>
+    <w:p>
+      <w:pPr>
+        <w:jc w:val="both"/>
+      </w:pPr>
+    </w:p>
+    <w:p>
+      <w:pPr>
+        <w:pStyle w:val="berschrift2"/>
+        <w:jc w:val="both"/>
+      </w:pPr>
+      <w:bookmarkStart w:id="27" w:name="_Toc478137804"/>
+      <w:r>
+        <w:t>Einzelteilzeichnungen</w:t>
+      </w:r>
+      <w:bookmarkEnd w:id="27"/>
+    </w:p>
+    <w:p>
+      <w:pPr>
+        <w:jc w:val="both"/>
+      </w:pPr>
+    </w:p>
+    <w:p>
+      <w:pPr>
+        <w:jc w:val="both"/>
+      </w:pPr>
+    </w:p>
+    <w:p>
+      <w:pPr>
+        <w:pStyle w:val="berschrift2"/>
+        <w:jc w:val="both"/>
+      </w:pPr>
+      <w:bookmarkStart w:id="28" w:name="_Toc478137805"/>
+      <w:r>
+        <w:t xml:space="preserve">Massblätter </w:t>
+      </w:r>
+      <w:r>
+        <w:t>Einkaufteile, Normteile</w:t>
+      </w:r>
       <w:bookmarkEnd w:id="28"/>
     </w:p>
     <w:p>
@@ -6877,11 +7506,17 @@
     </w:p>
     <w:p>
       <w:pPr>
+        <w:jc w:val="both"/>
+      </w:pPr>
+    </w:p>
+    <w:p>
+      <w:pPr>
         <w:pStyle w:val="berschrift2"/>
-      </w:pPr>
-      <w:bookmarkStart w:id="29" w:name="_Toc478137802"/>
-      <w:r>
-        <w:t>Aufgabenstellung (Original)</w:t>
+        <w:jc w:val="both"/>
+      </w:pPr>
+      <w:bookmarkStart w:id="29" w:name="_Toc478137806"/>
+      <w:r>
+        <w:t>Berechnungen</w:t>
       </w:r>
       <w:bookmarkEnd w:id="29"/>
     </w:p>
@@ -6900,98 +7535,11 @@
         <w:pStyle w:val="berschrift2"/>
         <w:jc w:val="both"/>
       </w:pPr>
-      <w:bookmarkStart w:id="30" w:name="_Toc478137803"/>
-      <w:r>
-        <w:t>Entwürfe, Skizzen, Grafiken, Diagramme,</w:t>
+      <w:bookmarkStart w:id="30" w:name="_Toc478137807"/>
+      <w:r>
+        <w:t>Vorschriften, Normen</w:t>
       </w:r>
       <w:bookmarkEnd w:id="30"/>
-    </w:p>
-    <w:p>
-      <w:pPr>
-        <w:jc w:val="both"/>
-      </w:pPr>
-    </w:p>
-    <w:p>
-      <w:pPr>
-        <w:jc w:val="both"/>
-      </w:pPr>
-    </w:p>
-    <w:p>
-      <w:pPr>
-        <w:pStyle w:val="berschrift2"/>
-        <w:jc w:val="both"/>
-      </w:pPr>
-      <w:bookmarkStart w:id="31" w:name="_Toc478137804"/>
-      <w:r>
-        <w:t>Einzelteilzeichnungen</w:t>
-      </w:r>
-      <w:bookmarkEnd w:id="31"/>
-    </w:p>
-    <w:p>
-      <w:pPr>
-        <w:jc w:val="both"/>
-      </w:pPr>
-    </w:p>
-    <w:p>
-      <w:pPr>
-        <w:jc w:val="both"/>
-      </w:pPr>
-    </w:p>
-    <w:p>
-      <w:pPr>
-        <w:pStyle w:val="berschrift2"/>
-        <w:jc w:val="both"/>
-      </w:pPr>
-      <w:bookmarkStart w:id="32" w:name="_Toc478137805"/>
-      <w:r>
-        <w:t xml:space="preserve">Massblätter </w:t>
-      </w:r>
-      <w:r>
-        <w:t>Einkaufteile, Normteile</w:t>
-      </w:r>
-      <w:bookmarkEnd w:id="32"/>
-    </w:p>
-    <w:p>
-      <w:pPr>
-        <w:jc w:val="both"/>
-      </w:pPr>
-    </w:p>
-    <w:p>
-      <w:pPr>
-        <w:jc w:val="both"/>
-      </w:pPr>
-    </w:p>
-    <w:p>
-      <w:pPr>
-        <w:pStyle w:val="berschrift2"/>
-        <w:jc w:val="both"/>
-      </w:pPr>
-      <w:bookmarkStart w:id="33" w:name="_Toc478137806"/>
-      <w:r>
-        <w:t>Berechnungen</w:t>
-      </w:r>
-      <w:bookmarkEnd w:id="33"/>
-    </w:p>
-    <w:p>
-      <w:pPr>
-        <w:jc w:val="both"/>
-      </w:pPr>
-    </w:p>
-    <w:p>
-      <w:pPr>
-        <w:jc w:val="both"/>
-      </w:pPr>
-    </w:p>
-    <w:p>
-      <w:pPr>
-        <w:pStyle w:val="berschrift2"/>
-        <w:jc w:val="both"/>
-      </w:pPr>
-      <w:bookmarkStart w:id="34" w:name="_Toc478137807"/>
-      <w:r>
-        <w:t>Vorschriften, Normen</w:t>
-      </w:r>
-      <w:bookmarkEnd w:id="34"/>
     </w:p>
     <w:p>
       <w:pPr>

</xml_diff>

<commit_message>
Dokumentation: Kontrolle + Auswertung
- In der Dokumentation Kontrolle und Auswertung fertig geschrieben
- Im Pflichtenheft nachgetragen ob die Vorgaben erfüllt sind
- Kostenkalkulation gemacht
- Terminplan Personen nachgetragen
- Bewertungsbogen weiter abgehakt
</commit_message>
<xml_diff>
--- a/00_Dokumentation/Dokumentation.docx
+++ b/00_Dokumentation/Dokumentation.docx
@@ -85,6 +85,7 @@
       </w:pPr>
       <w:r>
         <w:rPr>
+          <w:noProof/>
           <w:sz w:val="28"/>
           <w:szCs w:val="28"/>
         </w:rPr>
@@ -4576,22 +4577,19 @@
         </w:sectPr>
       </w:pPr>
       <w:r>
-        <w:rPr>
-          <w:noProof/>
-        </w:rPr>
         <w:drawing>
-          <wp:anchor distT="0" distB="0" distL="114300" distR="114300" simplePos="0" relativeHeight="251681792" behindDoc="0" locked="0" layoutInCell="1" allowOverlap="1" wp14:anchorId="4C4B9D5E" wp14:editId="46B3A9C2">
+          <wp:anchor distT="0" distB="0" distL="114300" distR="114300" simplePos="0" relativeHeight="251695104" behindDoc="0" locked="0" layoutInCell="1" allowOverlap="1" wp14:anchorId="650EF8B6" wp14:editId="77A2ABF3">
             <wp:simplePos x="0" y="0"/>
             <wp:positionH relativeFrom="margin">
-              <wp:posOffset>-3810</wp:posOffset>
+              <wp:posOffset>-190196</wp:posOffset>
             </wp:positionH>
             <wp:positionV relativeFrom="paragraph">
-              <wp:posOffset>807084</wp:posOffset>
+              <wp:posOffset>810641</wp:posOffset>
             </wp:positionV>
-            <wp:extent cx="6278880" cy="4810345"/>
+            <wp:extent cx="6651625" cy="4344670"/>
             <wp:effectExtent l="0" t="0" r="0" b="0"/>
-            <wp:wrapNone/>
-            <wp:docPr id="24" name="Grafik 24"/>
+            <wp:wrapTopAndBottom/>
+            <wp:docPr id="19" name="Grafik 19"/>
             <wp:cNvGraphicFramePr>
               <a:graphicFrameLocks xmlns:a="http://schemas.openxmlformats.org/drawingml/2006/main" noChangeAspect="1"/>
             </wp:cNvGraphicFramePr>
@@ -4599,7 +4597,7 @@
               <a:graphicData uri="http://schemas.openxmlformats.org/drawingml/2006/picture">
                 <pic:pic xmlns:pic="http://schemas.openxmlformats.org/drawingml/2006/picture">
                   <pic:nvPicPr>
-                    <pic:cNvPr id="0" name="Picture 4"/>
+                    <pic:cNvPr id="0" name="Picture 3"/>
                     <pic:cNvPicPr>
                       <a:picLocks noChangeAspect="1" noChangeArrowheads="1"/>
                     </pic:cNvPicPr>
@@ -4620,7 +4618,7 @@
                   <pic:spPr bwMode="auto">
                     <a:xfrm>
                       <a:off x="0" y="0"/>
-                      <a:ext cx="6288827" cy="4817965"/>
+                      <a:ext cx="6651625" cy="4344670"/>
                     </a:xfrm>
                     <a:prstGeom prst="rect">
                       <a:avLst/>
@@ -6662,22 +6660,19 @@
     </w:p>
     <w:p>
       <w:r>
-        <w:rPr>
-          <w:noProof/>
-        </w:rPr>
         <w:drawing>
-          <wp:anchor distT="0" distB="0" distL="114300" distR="114300" simplePos="0" relativeHeight="251689984" behindDoc="0" locked="0" layoutInCell="1" allowOverlap="1" wp14:anchorId="360146D0" wp14:editId="0306F380">
+          <wp:anchor distT="0" distB="0" distL="114300" distR="114300" simplePos="0" relativeHeight="251694080" behindDoc="0" locked="0" layoutInCell="1" allowOverlap="1" wp14:anchorId="2ADC8DF1" wp14:editId="51E4643F">
             <wp:simplePos x="0" y="0"/>
             <wp:positionH relativeFrom="margin">
               <wp:align>left</wp:align>
             </wp:positionH>
             <wp:positionV relativeFrom="paragraph">
-              <wp:posOffset>459740</wp:posOffset>
+              <wp:posOffset>453390</wp:posOffset>
             </wp:positionV>
-            <wp:extent cx="3801745" cy="1758950"/>
-            <wp:effectExtent l="0" t="0" r="8255" b="0"/>
+            <wp:extent cx="4249420" cy="3053080"/>
+            <wp:effectExtent l="0" t="0" r="0" b="0"/>
             <wp:wrapTopAndBottom/>
-            <wp:docPr id="10" name="Grafik 10"/>
+            <wp:docPr id="15" name="Grafik 15"/>
             <wp:cNvGraphicFramePr>
               <a:graphicFrameLocks xmlns:a="http://schemas.openxmlformats.org/drawingml/2006/main" noChangeAspect="1"/>
             </wp:cNvGraphicFramePr>
@@ -6685,13 +6680,641 @@
               <a:graphicData uri="http://schemas.openxmlformats.org/drawingml/2006/picture">
                 <pic:pic xmlns:pic="http://schemas.openxmlformats.org/drawingml/2006/picture">
                   <pic:nvPicPr>
-                    <pic:cNvPr id="0" name="Picture 3"/>
+                    <pic:cNvPr id="1" name=""/>
+                    <pic:cNvPicPr/>
+                  </pic:nvPicPr>
+                  <pic:blipFill>
+                    <a:blip r:embed="rId28" cstate="print">
+                      <a:extLst>
+                        <a:ext uri="{28A0092B-C50C-407E-A947-70E740481C1C}">
+                          <a14:useLocalDpi xmlns:a14="http://schemas.microsoft.com/office/drawing/2010/main" val="0"/>
+                        </a:ext>
+                      </a:extLst>
+                    </a:blip>
+                    <a:stretch>
+                      <a:fillRect/>
+                    </a:stretch>
+                  </pic:blipFill>
+                  <pic:spPr>
+                    <a:xfrm>
+                      <a:off x="0" y="0"/>
+                      <a:ext cx="4275814" cy="3071957"/>
+                    </a:xfrm>
+                    <a:prstGeom prst="rect">
+                      <a:avLst/>
+                    </a:prstGeom>
+                  </pic:spPr>
+                </pic:pic>
+              </a:graphicData>
+            </a:graphic>
+            <wp14:sizeRelH relativeFrom="margin">
+              <wp14:pctWidth>0</wp14:pctWidth>
+            </wp14:sizeRelH>
+            <wp14:sizeRelV relativeFrom="margin">
+              <wp14:pctHeight>0</wp14:pctHeight>
+            </wp14:sizeRelV>
+          </wp:anchor>
+        </w:drawing>
+      </w:r>
+      <w:r>
+        <w:t xml:space="preserve">Dabei sind wir von einem Arbeitsaufwand von </w:t>
+      </w:r>
+      <w:r>
+        <w:t>50</w:t>
+      </w:r>
+      <w:r>
+        <w:t>kg ausgegangen, da dies die grösste Last ist, welche man nach den momentanen SUVA-Richtlinien heben darf.</w:t>
+      </w:r>
+    </w:p>
+    <w:p>
+      <w:pPr>
+        <w:pStyle w:val="berschrift2"/>
+      </w:pPr>
+      <w:r>
+        <w:t>Montage- und Betriebsanleitung</w:t>
+      </w:r>
+    </w:p>
+    <w:p>
+      <w:pPr>
+        <w:pStyle w:val="berschrift3"/>
+      </w:pPr>
+      <w:r>
+        <w:t>Montageanleitung</w:t>
+      </w:r>
+    </w:p>
+    <w:p>
+      <w:pPr>
+        <w:jc w:val="both"/>
+      </w:pPr>
+      <w:r>
+        <w:t xml:space="preserve">Da unsere Vorrichtung aus vielen Schweissteilen besteht wird diese zum grössten Teil vormontiert geliefert. </w:t>
+      </w:r>
+      <w:r>
+        <w:t xml:space="preserve">Dadurch gibt es nur die folgenden zwei Montageschritte: </w:t>
+      </w:r>
+    </w:p>
+    <w:p>
+      <w:pPr>
+        <w:pStyle w:val="Listenabsatz"/>
+        <w:numPr>
+          <w:ilvl w:val="0"/>
+          <w:numId w:val="38"/>
+        </w:numPr>
+        <w:jc w:val="both"/>
+      </w:pPr>
+      <w:r>
+        <w:t>Die zwei Räder an der Vorrichtung befestigen</w:t>
+      </w:r>
+    </w:p>
+    <w:p>
+      <w:pPr>
+        <w:pStyle w:val="Listenabsatz"/>
+        <w:numPr>
+          <w:ilvl w:val="0"/>
+          <w:numId w:val="38"/>
+        </w:numPr>
+        <w:jc w:val="both"/>
+      </w:pPr>
+      <w:r>
+        <w:t>Die drei Spanngurte durch die Löcher fädeln</w:t>
+      </w:r>
+    </w:p>
+    <w:p>
+      <w:pPr>
+        <w:pStyle w:val="berschrift3"/>
+      </w:pPr>
+      <w:r>
+        <w:t>Bedienungsanleitung</w:t>
+      </w:r>
+    </w:p>
+    <w:p>
+      <w:r>
+        <w:t>Beim Einsatz unserer Vorrichtung muss man folgende Punkte befolgen:</w:t>
+      </w:r>
+    </w:p>
+    <w:p>
+      <w:pPr>
+        <w:pStyle w:val="Listenabsatz"/>
+        <w:numPr>
+          <w:ilvl w:val="0"/>
+          <w:numId w:val="39"/>
+        </w:numPr>
+      </w:pPr>
+      <w:r>
+        <w:t>Mit dem Wagen an den Pflanzentopf fahren</w:t>
+      </w:r>
+    </w:p>
+    <w:p>
+      <w:pPr>
+        <w:pStyle w:val="Listenabsatz"/>
+        <w:numPr>
+          <w:ilvl w:val="0"/>
+          <w:numId w:val="39"/>
+        </w:numPr>
+      </w:pPr>
+      <w:r>
+        <w:t>Die drei Spanngurte um den Topf spannen</w:t>
+      </w:r>
+    </w:p>
+    <w:p>
+      <w:pPr>
+        <w:pStyle w:val="Listenabsatz"/>
+        <w:numPr>
+          <w:ilvl w:val="0"/>
+          <w:numId w:val="39"/>
+        </w:numPr>
+      </w:pPr>
+      <w:r>
+        <w:t>Die Spanngurte kräftig anziehen</w:t>
+      </w:r>
+    </w:p>
+    <w:p>
+      <w:r>
+        <w:t>Nach diesen Schritten kann die Pflanze problemlos transportiert werden.</w:t>
+      </w:r>
+    </w:p>
+    <w:p>
+      <w:pPr>
+        <w:pStyle w:val="berschrift2"/>
+        <w:jc w:val="both"/>
+      </w:pPr>
+      <w:bookmarkStart w:id="16" w:name="_Toc478137793"/>
+      <w:r>
+        <w:lastRenderedPageBreak/>
+        <w:t>Ausarbeiten</w:t>
+      </w:r>
+      <w:bookmarkEnd w:id="16"/>
+    </w:p>
+    <w:p>
+      <w:pPr>
+        <w:jc w:val="both"/>
+        <w:rPr>
+          <w:b/>
+          <w:color w:val="FF0000"/>
+        </w:rPr>
+      </w:pPr>
+      <w:r>
+        <w:rPr>
+          <w:b/>
+          <w:color w:val="FF0000"/>
+        </w:rPr>
+        <w:t>Werkstoffe für alle Bauteile festlegen</w:t>
+      </w:r>
+    </w:p>
+    <w:p>
+      <w:pPr>
+        <w:pStyle w:val="Listenabsatz"/>
+        <w:numPr>
+          <w:ilvl w:val="0"/>
+          <w:numId w:val="32"/>
+        </w:numPr>
+        <w:ind w:left="284" w:hanging="284"/>
+        <w:jc w:val="both"/>
+        <w:rPr>
+          <w:color w:val="FF0000"/>
+        </w:rPr>
+      </w:pPr>
+      <w:r>
+        <w:rPr>
+          <w:color w:val="FF0000"/>
+        </w:rPr>
+        <w:t>Werkstoffspezifische Anforderungen (rostfrei …)</w:t>
+      </w:r>
+    </w:p>
+    <w:p>
+      <w:pPr>
+        <w:pStyle w:val="Listenabsatz"/>
+        <w:numPr>
+          <w:ilvl w:val="0"/>
+          <w:numId w:val="32"/>
+        </w:numPr>
+        <w:ind w:left="284" w:hanging="284"/>
+        <w:jc w:val="both"/>
+        <w:rPr>
+          <w:color w:val="FF0000"/>
+        </w:rPr>
+      </w:pPr>
+      <w:r>
+        <w:rPr>
+          <w:color w:val="FF0000"/>
+        </w:rPr>
+        <w:t xml:space="preserve">Anforderungen aufgrund des Fertigungsverfahrens </w:t>
+      </w:r>
+    </w:p>
+    <w:p>
+      <w:pPr>
+        <w:pStyle w:val="Listenabsatz"/>
+        <w:numPr>
+          <w:ilvl w:val="0"/>
+          <w:numId w:val="32"/>
+        </w:numPr>
+        <w:ind w:left="284" w:hanging="284"/>
+        <w:jc w:val="both"/>
+        <w:rPr>
+          <w:color w:val="FF0000"/>
+        </w:rPr>
+      </w:pPr>
+      <w:r>
+        <w:rPr>
+          <w:color w:val="FF0000"/>
+        </w:rPr>
+        <w:t>Anforderungen aufgrund der Belastung</w:t>
+      </w:r>
+    </w:p>
+    <w:p>
+      <w:pPr>
+        <w:jc w:val="both"/>
+        <w:rPr>
+          <w:color w:val="FF0000"/>
+        </w:rPr>
+      </w:pPr>
+    </w:p>
+    <w:p>
+      <w:pPr>
+        <w:jc w:val="both"/>
+        <w:rPr>
+          <w:b/>
+          <w:color w:val="FF0000"/>
+        </w:rPr>
+      </w:pPr>
+      <w:r>
+        <w:rPr>
+          <w:b/>
+          <w:color w:val="FF0000"/>
+        </w:rPr>
+        <w:t>Geometrische Abmessungen bestimmen</w:t>
+      </w:r>
+    </w:p>
+    <w:p>
+      <w:pPr>
+        <w:pStyle w:val="Listenabsatz"/>
+        <w:numPr>
+          <w:ilvl w:val="0"/>
+          <w:numId w:val="33"/>
+        </w:numPr>
+        <w:ind w:left="284" w:hanging="284"/>
+        <w:jc w:val="both"/>
+        <w:rPr>
+          <w:color w:val="FF0000"/>
+        </w:rPr>
+      </w:pPr>
+      <w:r>
+        <w:rPr>
+          <w:color w:val="FF0000"/>
+        </w:rPr>
+        <w:t>Masse bezüglich Form</w:t>
+      </w:r>
+      <w:r>
+        <w:rPr>
+          <w:color w:val="FF0000"/>
+        </w:rPr>
+        <w:t xml:space="preserve"> und Herstellbarkeit</w:t>
+      </w:r>
+      <w:r>
+        <w:rPr>
+          <w:color w:val="FF0000"/>
+        </w:rPr>
+        <w:t xml:space="preserve"> festlegen</w:t>
+      </w:r>
+    </w:p>
+    <w:p>
+      <w:pPr>
+        <w:pStyle w:val="Listenabsatz"/>
+        <w:numPr>
+          <w:ilvl w:val="0"/>
+          <w:numId w:val="33"/>
+        </w:numPr>
+        <w:ind w:left="284" w:hanging="284"/>
+        <w:jc w:val="both"/>
+        <w:rPr>
+          <w:color w:val="FF0000"/>
+        </w:rPr>
+      </w:pPr>
+      <w:r>
+        <w:rPr>
+          <w:color w:val="FF0000"/>
+        </w:rPr>
+        <w:t xml:space="preserve">Masse bezüglich Montage und Demontage festlegen </w:t>
+      </w:r>
+    </w:p>
+    <w:p>
+      <w:pPr>
+        <w:jc w:val="both"/>
+        <w:rPr>
+          <w:color w:val="FF0000"/>
+        </w:rPr>
+      </w:pPr>
+    </w:p>
+    <w:p>
+      <w:pPr>
+        <w:jc w:val="both"/>
+        <w:rPr>
+          <w:b/>
+          <w:color w:val="FF0000"/>
+        </w:rPr>
+      </w:pPr>
+      <w:r>
+        <w:rPr>
+          <w:b/>
+          <w:color w:val="FF0000"/>
+        </w:rPr>
+        <w:t>Herstellungsangaben festlegen</w:t>
+      </w:r>
+    </w:p>
+    <w:p>
+      <w:pPr>
+        <w:jc w:val="both"/>
+        <w:rPr>
+          <w:color w:val="FF0000"/>
+        </w:rPr>
+      </w:pPr>
+      <w:r>
+        <w:rPr>
+          <w:color w:val="FF0000"/>
+        </w:rPr>
+        <w:t>Oberflächenbeschaffenheit (auch Beschichtung) in Bezug auf Funktion, Fertigungsverfahren und Werkstoff definieren.</w:t>
+      </w:r>
+    </w:p>
+    <w:p>
+      <w:pPr>
+        <w:jc w:val="both"/>
+        <w:rPr>
+          <w:color w:val="FF0000"/>
+        </w:rPr>
+      </w:pPr>
+    </w:p>
+    <w:p>
+      <w:pPr>
+        <w:jc w:val="both"/>
+        <w:rPr>
+          <w:b/>
+          <w:color w:val="FF0000"/>
+        </w:rPr>
+      </w:pPr>
+      <w:r>
+        <w:rPr>
+          <w:b/>
+          <w:color w:val="FF0000"/>
+        </w:rPr>
+        <w:t>Dokumente</w:t>
+      </w:r>
+    </w:p>
+    <w:p>
+      <w:pPr>
+        <w:pStyle w:val="Listenabsatz"/>
+        <w:numPr>
+          <w:ilvl w:val="0"/>
+          <w:numId w:val="34"/>
+        </w:numPr>
+        <w:ind w:left="284" w:hanging="284"/>
+        <w:jc w:val="both"/>
+        <w:rPr>
+          <w:color w:val="FF0000"/>
+        </w:rPr>
+      </w:pPr>
+      <w:r>
+        <w:rPr>
+          <w:color w:val="FF0000"/>
+        </w:rPr>
+        <w:t xml:space="preserve">CAD Modelle </w:t>
+      </w:r>
+      <w:r>
+        <w:rPr>
+          <w:color w:val="FF0000"/>
+        </w:rPr>
+        <w:sym w:font="Wingdings" w:char="F0E0"/>
+      </w:r>
+      <w:r>
+        <w:rPr>
+          <w:color w:val="FF0000"/>
+        </w:rPr>
+        <w:t xml:space="preserve"> Einzelteil, Baugruppe, ev. Explosionsdarstellung</w:t>
+      </w:r>
+    </w:p>
+    <w:p>
+      <w:pPr>
+        <w:pStyle w:val="Listenabsatz"/>
+        <w:numPr>
+          <w:ilvl w:val="0"/>
+          <w:numId w:val="34"/>
+        </w:numPr>
+        <w:ind w:left="284" w:hanging="284"/>
+        <w:jc w:val="both"/>
+        <w:rPr>
+          <w:color w:val="FF0000"/>
+        </w:rPr>
+      </w:pPr>
+      <w:r>
+        <w:rPr>
+          <w:color w:val="FF0000"/>
+        </w:rPr>
+        <w:t xml:space="preserve">Zeichnungen </w:t>
+      </w:r>
+      <w:r>
+        <w:rPr>
+          <w:color w:val="FF0000"/>
+        </w:rPr>
+        <w:sym w:font="Wingdings" w:char="F0E0"/>
+      </w:r>
+      <w:r>
+        <w:rPr>
+          <w:color w:val="FF0000"/>
+        </w:rPr>
+        <w:t xml:space="preserve"> Einzelteile, Baugruppe(n), Stückliste(n)</w:t>
+      </w:r>
+    </w:p>
+    <w:p>
+      <w:pPr>
+        <w:pStyle w:val="Listenabsatz"/>
+        <w:numPr>
+          <w:ilvl w:val="0"/>
+          <w:numId w:val="34"/>
+        </w:numPr>
+        <w:ind w:left="284" w:hanging="284"/>
+        <w:jc w:val="both"/>
+        <w:rPr>
+          <w:color w:val="FF0000"/>
+        </w:rPr>
+      </w:pPr>
+      <w:r>
+        <w:rPr>
+          <w:color w:val="FF0000"/>
+        </w:rPr>
+        <w:t>Massblätter Einkaufteile</w:t>
+      </w:r>
+    </w:p>
+    <w:p>
+      <w:pPr>
+        <w:pStyle w:val="Listenabsatz"/>
+        <w:numPr>
+          <w:ilvl w:val="0"/>
+          <w:numId w:val="34"/>
+        </w:numPr>
+        <w:ind w:left="284" w:hanging="284"/>
+        <w:jc w:val="both"/>
+        <w:rPr>
+          <w:color w:val="FF0000"/>
+        </w:rPr>
+      </w:pPr>
+      <w:r>
+        <w:rPr>
+          <w:color w:val="FF0000"/>
+        </w:rPr>
+        <w:t>Etc.</w:t>
+      </w:r>
+    </w:p>
+    <w:p>
+      <w:pPr>
+        <w:jc w:val="both"/>
+        <w:rPr>
+          <w:b/>
+          <w:color w:val="FF0000"/>
+        </w:rPr>
+      </w:pPr>
+      <w:r>
+        <w:rPr>
+          <w:b/>
+          <w:color w:val="FF0000"/>
+        </w:rPr>
+        <w:t>Einzelteilzeichnungen und Massblätter mit Verweis in den Anhang.</w:t>
+      </w:r>
+    </w:p>
+    <w:p>
+      <w:pPr>
+        <w:jc w:val="both"/>
+      </w:pPr>
+      <w:r>
+        <w:br w:type="page"/>
+      </w:r>
+    </w:p>
+    <w:p>
+      <w:pPr>
+        <w:pStyle w:val="berschrift1"/>
+        <w:jc w:val="both"/>
+      </w:pPr>
+      <w:bookmarkStart w:id="17" w:name="_Toc478137794"/>
+      <w:r>
+        <w:lastRenderedPageBreak/>
+        <w:t>Kontrollieren</w:t>
+      </w:r>
+      <w:bookmarkEnd w:id="17"/>
+    </w:p>
+    <w:p>
+      <w:r>
+        <w:t xml:space="preserve">Bei diesem </w:t>
+      </w:r>
+      <w:proofErr w:type="spellStart"/>
+      <w:r>
+        <w:t>Arbeistschritt</w:t>
+      </w:r>
+      <w:proofErr w:type="spellEnd"/>
+      <w:r>
+        <w:t xml:space="preserve"> wird die bisherige Arbeit kontrolliert und dabei </w:t>
+      </w:r>
+      <w:proofErr w:type="gramStart"/>
+      <w:r>
+        <w:t>geschaut</w:t>
+      </w:r>
+      <w:proofErr w:type="gramEnd"/>
+      <w:r>
+        <w:t xml:space="preserve"> ob man alle Vorgaben eingehalten hat. </w:t>
+      </w:r>
+    </w:p>
+    <w:p/>
+    <w:p>
+      <w:pPr>
+        <w:pStyle w:val="berschrift2"/>
+        <w:jc w:val="both"/>
+      </w:pPr>
+      <w:bookmarkStart w:id="18" w:name="_Toc478137795"/>
+      <w:r>
+        <w:t>Vergleich mit Aufgabenstellung und Pflichtenheft</w:t>
+      </w:r>
+      <w:bookmarkEnd w:id="18"/>
+    </w:p>
+    <w:p>
+      <w:r>
+        <w:t xml:space="preserve">Wir haben unsere Lösungsvariante mit den Anforderungen im Pflichtenheft verglichen. </w:t>
+      </w:r>
+      <w:r>
+        <w:br/>
+        <w:t xml:space="preserve">Dabei haben wir festgestellt, dass unsere Vorrichtung alle Anforderungen komplett oder zumindest </w:t>
+      </w:r>
+      <w:proofErr w:type="gramStart"/>
+      <w:r>
+        <w:t>Teilweise</w:t>
+      </w:r>
+      <w:proofErr w:type="gramEnd"/>
+      <w:r>
+        <w:t xml:space="preserve"> erfüllt.</w:t>
+      </w:r>
+    </w:p>
+    <w:p>
+      <w:r>
+        <w:t xml:space="preserve">Diese Resultate haben wir dann noch in das Pflichtenheft eingetragen, damit man schnell und einfach erkennen kann, welche Anforderungen erfüllt sind. </w:t>
+      </w:r>
+    </w:p>
+    <w:p/>
+    <w:p>
+      <w:pPr>
+        <w:pStyle w:val="berschrift2"/>
+        <w:jc w:val="both"/>
+      </w:pPr>
+      <w:bookmarkStart w:id="19" w:name="_Toc478137796"/>
+      <w:r>
+        <w:t>Kalkulation der Kosten</w:t>
+      </w:r>
+      <w:bookmarkEnd w:id="19"/>
+    </w:p>
+    <w:p>
+      <w:r>
+        <w:t xml:space="preserve">Bei der Kostenberechnung haben wir die Kosten für die Herstellung </w:t>
+      </w:r>
+      <w:r>
+        <w:t xml:space="preserve">von einem Stück berechnet. </w:t>
+      </w:r>
+      <w:r>
+        <w:br/>
+        <w:t xml:space="preserve">Daher sind zum Beispiel die Fertigungskosten der Blechteile etwas höher als bei einer Serie von 100 Stück. Jedoch haben wir es </w:t>
+      </w:r>
+      <w:proofErr w:type="spellStart"/>
+      <w:r>
+        <w:t>geschaft</w:t>
+      </w:r>
+      <w:proofErr w:type="spellEnd"/>
+      <w:r>
+        <w:t xml:space="preserve">, dass unsere Vorrichtung weniger als 400.- kostet. </w:t>
+      </w:r>
+    </w:p>
+    <w:p>
+      <w:r>
+        <w:drawing>
+          <wp:anchor distT="0" distB="0" distL="114300" distR="114300" simplePos="0" relativeHeight="251693056" behindDoc="0" locked="0" layoutInCell="1" allowOverlap="1" wp14:anchorId="70347FF4" wp14:editId="564406B1">
+            <wp:simplePos x="0" y="0"/>
+            <wp:positionH relativeFrom="margin">
+              <wp:align>left</wp:align>
+            </wp:positionH>
+            <wp:positionV relativeFrom="paragraph">
+              <wp:posOffset>524332</wp:posOffset>
+            </wp:positionV>
+            <wp:extent cx="3423920" cy="1722755"/>
+            <wp:effectExtent l="0" t="0" r="5080" b="0"/>
+            <wp:wrapTopAndBottom/>
+            <wp:docPr id="12" name="Grafik 12"/>
+            <wp:cNvGraphicFramePr>
+              <a:graphicFrameLocks xmlns:a="http://schemas.openxmlformats.org/drawingml/2006/main" noChangeAspect="1"/>
+            </wp:cNvGraphicFramePr>
+            <a:graphic xmlns:a="http://schemas.openxmlformats.org/drawingml/2006/main">
+              <a:graphicData uri="http://schemas.openxmlformats.org/drawingml/2006/picture">
+                <pic:pic xmlns:pic="http://schemas.openxmlformats.org/drawingml/2006/picture">
+                  <pic:nvPicPr>
+                    <pic:cNvPr id="0" name="Picture 1"/>
                     <pic:cNvPicPr>
                       <a:picLocks noChangeAspect="1" noChangeArrowheads="1"/>
                     </pic:cNvPicPr>
                   </pic:nvPicPr>
                   <pic:blipFill>
-                    <a:blip r:embed="rId28" cstate="print">
+                    <a:blip r:embed="rId29">
                       <a:extLst>
                         <a:ext uri="{28A0092B-C50C-407E-A947-70E740481C1C}">
                           <a14:useLocalDpi xmlns:a14="http://schemas.microsoft.com/office/drawing/2010/main" val="0"/>
@@ -6706,7 +7329,7 @@
                   <pic:spPr bwMode="auto">
                     <a:xfrm>
                       <a:off x="0" y="0"/>
-                      <a:ext cx="3803212" cy="1759571"/>
+                      <a:ext cx="3423920" cy="1722755"/>
                     </a:xfrm>
                     <a:prstGeom prst="rect">
                       <a:avLst/>
@@ -6719,678 +7342,109 @@
                 </pic:pic>
               </a:graphicData>
             </a:graphic>
-            <wp14:sizeRelH relativeFrom="margin">
-              <wp14:pctWidth>0</wp14:pctWidth>
-            </wp14:sizeRelH>
-            <wp14:sizeRelV relativeFrom="margin">
-              <wp14:pctHeight>0</wp14:pctHeight>
-            </wp14:sizeRelV>
           </wp:anchor>
         </w:drawing>
       </w:r>
       <w:r>
-        <w:t>Dabei sind wir von einem Arbeitsaufwand von 40kg ausgegangen, da dies die grösste Last ist, welche man nach den momentanen SUVA-Richtlinien heben darf.</w:t>
-      </w:r>
-    </w:p>
-    <w:p>
-      <w:pPr>
-        <w:spacing w:before="120"/>
-      </w:pPr>
-      <w:r>
-        <w:t xml:space="preserve">Da wir nun wissen, </w:t>
-      </w:r>
-      <w:proofErr w:type="spellStart"/>
+        <w:t xml:space="preserve">Wenn man nun eine Serie davon fertigen </w:t>
+      </w:r>
       <w:proofErr w:type="gramStart"/>
       <w:r>
-        <w:t>das</w:t>
-      </w:r>
-      <w:proofErr w:type="spellEnd"/>
+        <w:t>würde</w:t>
+      </w:r>
       <w:proofErr w:type="gramEnd"/>
       <w:r>
-        <w:t xml:space="preserve"> wir bei einer hebellänge von 625mm die grösstmögliche Kraft von 40kg aufwenden müssen haben wir uns dazu entschieden, den Hebel etwas länger zu gestallten.</w:t>
-      </w:r>
-    </w:p>
-    <w:p/>
-    <w:p>
-      <w:pPr>
-        <w:pStyle w:val="berschrift2"/>
-      </w:pPr>
-      <w:r>
-        <w:t>Montage- und Betriebsanleitung</w:t>
-      </w:r>
-    </w:p>
-    <w:p>
-      <w:pPr>
-        <w:jc w:val="both"/>
-      </w:pPr>
-    </w:p>
-    <w:p>
-      <w:pPr>
-        <w:pStyle w:val="berschrift2"/>
-        <w:jc w:val="both"/>
-      </w:pPr>
-      <w:bookmarkStart w:id="16" w:name="_Toc478137793"/>
-      <w:r>
-        <w:t>Ausarbeiten</w:t>
-      </w:r>
-      <w:bookmarkEnd w:id="16"/>
-    </w:p>
-    <w:p>
-      <w:pPr>
-        <w:jc w:val="both"/>
-        <w:rPr>
-          <w:b/>
-          <w:color w:val="FF0000"/>
-        </w:rPr>
-      </w:pPr>
-      <w:r>
-        <w:rPr>
-          <w:b/>
-          <w:color w:val="FF0000"/>
-        </w:rPr>
-        <w:t>Werkstoffe für alle Bauteile festlegen</w:t>
-      </w:r>
-    </w:p>
-    <w:p>
-      <w:pPr>
-        <w:pStyle w:val="Listenabsatz"/>
-        <w:numPr>
-          <w:ilvl w:val="0"/>
-          <w:numId w:val="32"/>
-        </w:numPr>
-        <w:ind w:left="284" w:hanging="284"/>
+        <w:t xml:space="preserve"> könnte man den Herstellungspreis wahrscheinlich noch etwas senken.</w:t>
+      </w:r>
+    </w:p>
+    <w:p>
+      <w:pPr>
         <w:jc w:val="both"/>
         <w:rPr>
           <w:color w:val="FF0000"/>
         </w:rPr>
       </w:pPr>
-      <w:r>
-        <w:rPr>
-          <w:color w:val="FF0000"/>
-        </w:rPr>
-        <w:t>Werkstoffspezifische Anforderungen (rostfrei …)</w:t>
-      </w:r>
-    </w:p>
-    <w:p>
-      <w:pPr>
-        <w:pStyle w:val="Listenabsatz"/>
-        <w:numPr>
-          <w:ilvl w:val="0"/>
-          <w:numId w:val="32"/>
-        </w:numPr>
-        <w:ind w:left="284" w:hanging="284"/>
+    </w:p>
+    <w:p>
+      <w:pPr>
+        <w:pStyle w:val="berschrift2"/>
+      </w:pPr>
+      <w:r>
+        <w:t>Ist- / Sollvergleich Zeitplan</w:t>
+      </w:r>
+    </w:p>
+    <w:p>
+      <w:r>
+        <w:t xml:space="preserve">Wir haben den Zeitplan während diesem </w:t>
+      </w:r>
+      <w:proofErr w:type="gramStart"/>
+      <w:r>
+        <w:t>Projekt eigentlich</w:t>
+      </w:r>
+      <w:proofErr w:type="gramEnd"/>
+      <w:r>
+        <w:t xml:space="preserve"> recht gut eingehalten. </w:t>
+      </w:r>
+      <w:r>
+        <w:br/>
+        <w:t>An einigen Stellen waren wir sicherlich etwas hinter unserem Plan, diese Verspätung konnten wir jedoch immer wieder aufholen.</w:t>
+      </w:r>
+    </w:p>
+    <w:p>
+      <w:r>
+        <w:t>Unser Zeitplan und das Arbeitsjournal können im Anhang gefunden werden.</w:t>
+      </w:r>
+    </w:p>
+    <w:p>
+      <w:pPr>
         <w:jc w:val="both"/>
-        <w:rPr>
-          <w:color w:val="FF0000"/>
-        </w:rPr>
-      </w:pPr>
-      <w:r>
-        <w:rPr>
-          <w:color w:val="FF0000"/>
-        </w:rPr>
-        <w:t xml:space="preserve">Anforderungen aufgrund des Fertigungsverfahrens </w:t>
-      </w:r>
-    </w:p>
-    <w:p>
-      <w:pPr>
-        <w:pStyle w:val="Listenabsatz"/>
-        <w:numPr>
-          <w:ilvl w:val="0"/>
-          <w:numId w:val="32"/>
-        </w:numPr>
-        <w:ind w:left="284" w:hanging="284"/>
+      </w:pPr>
+    </w:p>
+    <w:p>
+      <w:pPr>
         <w:jc w:val="both"/>
-        <w:rPr>
-          <w:color w:val="FF0000"/>
-        </w:rPr>
-      </w:pPr>
-      <w:r>
-        <w:rPr>
-          <w:color w:val="FF0000"/>
-        </w:rPr>
-        <w:t>Anforderungen aufgrund der Belastung</w:t>
-      </w:r>
+      </w:pPr>
     </w:p>
     <w:p>
       <w:pPr>
         <w:jc w:val="both"/>
-        <w:rPr>
-          <w:color w:val="FF0000"/>
-        </w:rPr>
-      </w:pPr>
-    </w:p>
-    <w:p>
-      <w:pPr>
-        <w:jc w:val="both"/>
-        <w:rPr>
-          <w:b/>
-          <w:color w:val="FF0000"/>
-        </w:rPr>
-      </w:pPr>
-      <w:r>
-        <w:rPr>
-          <w:b/>
-          <w:color w:val="FF0000"/>
-        </w:rPr>
-        <w:t>Geometrische Abmessungen bestimmen</w:t>
-      </w:r>
-    </w:p>
-    <w:p>
-      <w:pPr>
-        <w:pStyle w:val="Listenabsatz"/>
-        <w:numPr>
-          <w:ilvl w:val="0"/>
-          <w:numId w:val="33"/>
-        </w:numPr>
-        <w:ind w:left="284" w:hanging="284"/>
-        <w:jc w:val="both"/>
-        <w:rPr>
-          <w:color w:val="FF0000"/>
-        </w:rPr>
-      </w:pPr>
-      <w:r>
-        <w:rPr>
-          <w:color w:val="FF0000"/>
-        </w:rPr>
-        <w:t>Masse bezüglich Form</w:t>
-      </w:r>
-      <w:r>
-        <w:rPr>
-          <w:color w:val="FF0000"/>
-        </w:rPr>
-        <w:t xml:space="preserve"> und Herstellbarkeit</w:t>
-      </w:r>
-      <w:r>
-        <w:rPr>
-          <w:color w:val="FF0000"/>
-        </w:rPr>
-        <w:t xml:space="preserve"> festlegen</w:t>
-      </w:r>
-    </w:p>
-    <w:p>
-      <w:pPr>
-        <w:pStyle w:val="Listenabsatz"/>
-        <w:numPr>
-          <w:ilvl w:val="0"/>
-          <w:numId w:val="33"/>
-        </w:numPr>
-        <w:ind w:left="284" w:hanging="284"/>
-        <w:jc w:val="both"/>
-        <w:rPr>
-          <w:color w:val="FF0000"/>
-        </w:rPr>
-      </w:pPr>
-      <w:r>
-        <w:rPr>
-          <w:color w:val="FF0000"/>
-        </w:rPr>
-        <w:t xml:space="preserve">Masse bezüglich Montage und Demontage festlegen </w:t>
-      </w:r>
-    </w:p>
-    <w:p>
-      <w:pPr>
-        <w:jc w:val="both"/>
-        <w:rPr>
-          <w:color w:val="FF0000"/>
-        </w:rPr>
-      </w:pPr>
-    </w:p>
-    <w:p>
-      <w:pPr>
-        <w:jc w:val="both"/>
-        <w:rPr>
-          <w:b/>
-          <w:color w:val="FF0000"/>
-        </w:rPr>
-      </w:pPr>
-      <w:r>
-        <w:rPr>
-          <w:b/>
-          <w:color w:val="FF0000"/>
-        </w:rPr>
-        <w:t>Herstellungsangaben festlegen</w:t>
-      </w:r>
-    </w:p>
-    <w:p>
-      <w:pPr>
-        <w:jc w:val="both"/>
-        <w:rPr>
-          <w:color w:val="FF0000"/>
-        </w:rPr>
-      </w:pPr>
-      <w:r>
-        <w:rPr>
-          <w:color w:val="FF0000"/>
-        </w:rPr>
-        <w:lastRenderedPageBreak/>
-        <w:t>Oberflächenbeschaffenheit (auch Beschichtung) in Bezug auf Funktion, Fertigungsverfahren und Werkstoff definieren.</w:t>
-      </w:r>
-    </w:p>
-    <w:p>
-      <w:pPr>
-        <w:jc w:val="both"/>
-        <w:rPr>
-          <w:color w:val="FF0000"/>
-        </w:rPr>
-      </w:pPr>
-    </w:p>
-    <w:p>
-      <w:pPr>
-        <w:jc w:val="both"/>
-        <w:rPr>
-          <w:b/>
-          <w:color w:val="FF0000"/>
-        </w:rPr>
-      </w:pPr>
-      <w:r>
-        <w:rPr>
-          <w:b/>
-          <w:color w:val="FF0000"/>
-        </w:rPr>
-        <w:t>Dokumente</w:t>
-      </w:r>
-    </w:p>
-    <w:p>
-      <w:pPr>
-        <w:pStyle w:val="Listenabsatz"/>
-        <w:numPr>
-          <w:ilvl w:val="0"/>
-          <w:numId w:val="34"/>
-        </w:numPr>
-        <w:ind w:left="284" w:hanging="284"/>
-        <w:jc w:val="both"/>
-        <w:rPr>
-          <w:color w:val="FF0000"/>
-        </w:rPr>
-      </w:pPr>
-      <w:r>
-        <w:rPr>
-          <w:color w:val="FF0000"/>
-        </w:rPr>
-        <w:t xml:space="preserve">CAD Modelle </w:t>
-      </w:r>
-      <w:r>
-        <w:rPr>
-          <w:color w:val="FF0000"/>
-        </w:rPr>
-        <w:sym w:font="Wingdings" w:char="F0E0"/>
-      </w:r>
-      <w:r>
-        <w:rPr>
-          <w:color w:val="FF0000"/>
-        </w:rPr>
-        <w:t xml:space="preserve"> Einzelteil, Baugruppe, ev. Explosionsdarstellung</w:t>
-      </w:r>
-    </w:p>
-    <w:p>
-      <w:pPr>
-        <w:pStyle w:val="Listenabsatz"/>
-        <w:numPr>
-          <w:ilvl w:val="0"/>
-          <w:numId w:val="34"/>
-        </w:numPr>
-        <w:ind w:left="284" w:hanging="284"/>
-        <w:jc w:val="both"/>
-        <w:rPr>
-          <w:color w:val="FF0000"/>
-        </w:rPr>
-      </w:pPr>
-      <w:r>
-        <w:rPr>
-          <w:color w:val="FF0000"/>
-        </w:rPr>
-        <w:t xml:space="preserve">Zeichnungen </w:t>
-      </w:r>
-      <w:r>
-        <w:rPr>
-          <w:color w:val="FF0000"/>
-        </w:rPr>
-        <w:sym w:font="Wingdings" w:char="F0E0"/>
-      </w:r>
-      <w:r>
-        <w:rPr>
-          <w:color w:val="FF0000"/>
-        </w:rPr>
-        <w:t xml:space="preserve"> Einzelteile, Baugruppe(n), Stückliste(n)</w:t>
-      </w:r>
-    </w:p>
-    <w:p>
-      <w:pPr>
-        <w:pStyle w:val="Listenabsatz"/>
-        <w:numPr>
-          <w:ilvl w:val="0"/>
-          <w:numId w:val="34"/>
-        </w:numPr>
-        <w:ind w:left="284" w:hanging="284"/>
-        <w:jc w:val="both"/>
-        <w:rPr>
-          <w:color w:val="FF0000"/>
-        </w:rPr>
-      </w:pPr>
-      <w:r>
-        <w:rPr>
-          <w:color w:val="FF0000"/>
-        </w:rPr>
-        <w:t>Massblätter Einkaufteile</w:t>
-      </w:r>
-    </w:p>
-    <w:p>
-      <w:pPr>
-        <w:pStyle w:val="Listenabsatz"/>
-        <w:numPr>
-          <w:ilvl w:val="0"/>
-          <w:numId w:val="34"/>
-        </w:numPr>
-        <w:ind w:left="284" w:hanging="284"/>
-        <w:jc w:val="both"/>
-        <w:rPr>
-          <w:color w:val="FF0000"/>
-        </w:rPr>
-      </w:pPr>
-      <w:r>
-        <w:rPr>
-          <w:color w:val="FF0000"/>
-        </w:rPr>
-        <w:t>Etc.</w:t>
-      </w:r>
-    </w:p>
-    <w:p>
-      <w:pPr>
-        <w:jc w:val="both"/>
-        <w:rPr>
-          <w:b/>
-          <w:color w:val="FF0000"/>
-        </w:rPr>
-      </w:pPr>
-      <w:r>
-        <w:rPr>
-          <w:b/>
-          <w:color w:val="FF0000"/>
-        </w:rPr>
-        <w:t>Einzelteilzeichnungen und Massblätter mit Verweis in den Anhang.</w:t>
-      </w:r>
-    </w:p>
-    <w:p>
-      <w:pPr>
-        <w:jc w:val="both"/>
-      </w:pPr>
-      <w:r>
-        <w:br w:type="page"/>
-      </w:r>
+      </w:pPr>
     </w:p>
     <w:p>
       <w:pPr>
         <w:pStyle w:val="berschrift1"/>
         <w:jc w:val="both"/>
       </w:pPr>
-      <w:bookmarkStart w:id="17" w:name="_Toc478137794"/>
+      <w:bookmarkStart w:id="20" w:name="_Toc478137798"/>
       <w:r>
         <w:lastRenderedPageBreak/>
-        <w:t>Kontrollieren</w:t>
-      </w:r>
-      <w:bookmarkEnd w:id="17"/>
-    </w:p>
-    <w:p>
-      <w:pPr>
-        <w:jc w:val="both"/>
-        <w:rPr>
-          <w:color w:val="FF0000"/>
-        </w:rPr>
-      </w:pPr>
-      <w:r>
-        <w:rPr>
-          <w:color w:val="FF0000"/>
-        </w:rPr>
-        <w:t>Selbstkontrolle, Fremdkontrolle</w:t>
-      </w:r>
-    </w:p>
-    <w:p>
-      <w:pPr>
-        <w:jc w:val="both"/>
-      </w:pPr>
-    </w:p>
-    <w:p>
-      <w:pPr>
-        <w:jc w:val="both"/>
-      </w:pPr>
+        <w:t>Auswertung</w:t>
+      </w:r>
+      <w:bookmarkEnd w:id="20"/>
+    </w:p>
+    <w:p>
+      <w:pPr>
+        <w:pStyle w:val="berschrift2"/>
+      </w:pPr>
+      <w:r>
+        <w:t>Weiteres Vorgehen</w:t>
+      </w:r>
+    </w:p>
+    <w:p>
+      <w:r>
+        <w:t xml:space="preserve">Im nächsten Schritt würden wir die Vorrichtung nun fertigen lassen. Dabei kommt es nun auf den Auftragsgeber an, bei wie viel Stück die Losgrösse liegt. </w:t>
+      </w:r>
+      <w:r>
+        <w:br/>
+        <w:t>Je nachdem müsste man gewisse Elemente der Vorrichtung auch noch überarbeiten, damit diese kostengünstiger gefertigt werden können.</w:t>
+      </w:r>
     </w:p>
     <w:p>
       <w:pPr>
         <w:pStyle w:val="berschrift2"/>
         <w:jc w:val="both"/>
       </w:pPr>
-      <w:bookmarkStart w:id="18" w:name="_Toc478137795"/>
-      <w:r>
-        <w:t>Vergleich mit Aufgabenstellung und Pflichtenheft</w:t>
-      </w:r>
-      <w:bookmarkEnd w:id="18"/>
-    </w:p>
-    <w:p>
-      <w:pPr>
-        <w:jc w:val="both"/>
-        <w:rPr>
-          <w:color w:val="FF0000"/>
-        </w:rPr>
-      </w:pPr>
-      <w:r>
-        <w:rPr>
-          <w:color w:val="FF0000"/>
-        </w:rPr>
-        <w:t xml:space="preserve">Sind die Ziele erreicht? </w:t>
-      </w:r>
-    </w:p>
-    <w:p>
-      <w:pPr>
-        <w:jc w:val="both"/>
-        <w:rPr>
-          <w:color w:val="FF0000"/>
-        </w:rPr>
-      </w:pPr>
-      <w:r>
-        <w:rPr>
-          <w:color w:val="FF0000"/>
-        </w:rPr>
-        <w:t>Abweichungen sind zu begründen</w:t>
-      </w:r>
-    </w:p>
-    <w:p>
-      <w:pPr>
-        <w:jc w:val="both"/>
-      </w:pPr>
-    </w:p>
-    <w:p>
-      <w:pPr>
-        <w:jc w:val="both"/>
-      </w:pPr>
-    </w:p>
-    <w:p>
-      <w:pPr>
-        <w:jc w:val="both"/>
-      </w:pPr>
-    </w:p>
-    <w:p>
-      <w:pPr>
-        <w:pStyle w:val="berschrift2"/>
-        <w:jc w:val="both"/>
-      </w:pPr>
-      <w:bookmarkStart w:id="19" w:name="_Toc478137796"/>
-      <w:r>
-        <w:t>Kalkulation der Kosten</w:t>
-      </w:r>
-      <w:bookmarkEnd w:id="19"/>
-    </w:p>
-    <w:p>
-      <w:pPr>
-        <w:jc w:val="both"/>
-        <w:rPr>
-          <w:color w:val="FF0000"/>
-        </w:rPr>
-      </w:pPr>
-      <w:r>
-        <w:rPr>
-          <w:color w:val="FF0000"/>
-        </w:rPr>
-        <w:t xml:space="preserve">Vergleich mit </w:t>
-      </w:r>
-      <w:r>
-        <w:rPr>
-          <w:color w:val="FF0000"/>
-        </w:rPr>
-        <w:t xml:space="preserve">erster </w:t>
-      </w:r>
-      <w:r>
-        <w:rPr>
-          <w:color w:val="FF0000"/>
-        </w:rPr>
-        <w:t>Kostenschätzung</w:t>
-      </w:r>
-    </w:p>
-    <w:p>
-      <w:pPr>
-        <w:jc w:val="both"/>
-      </w:pPr>
-    </w:p>
-    <w:p>
-      <w:pPr>
-        <w:jc w:val="both"/>
-      </w:pPr>
-    </w:p>
-    <w:p>
-      <w:pPr>
-        <w:jc w:val="both"/>
-      </w:pPr>
-    </w:p>
-    <w:p>
-      <w:pPr>
-        <w:pStyle w:val="berschrift2"/>
-        <w:jc w:val="both"/>
-      </w:pPr>
-      <w:bookmarkStart w:id="20" w:name="_Toc478137797"/>
-      <w:r>
-        <w:t>Zeichnungskontrolle</w:t>
-      </w:r>
-      <w:bookmarkEnd w:id="20"/>
-    </w:p>
-    <w:p>
-      <w:pPr>
-        <w:jc w:val="both"/>
-        <w:rPr>
-          <w:color w:val="FF0000"/>
-        </w:rPr>
-      </w:pPr>
-      <w:r>
-        <w:rPr>
-          <w:color w:val="FF0000"/>
-        </w:rPr>
-        <w:t xml:space="preserve">Beschreiben, was kontrolliert wurde, ev. mit </w:t>
-      </w:r>
-      <w:r>
-        <w:rPr>
-          <w:color w:val="FF0000"/>
-        </w:rPr>
-        <w:t>Checkliste</w:t>
-      </w:r>
-    </w:p>
-    <w:p>
-      <w:pPr>
-        <w:jc w:val="both"/>
-      </w:pPr>
-    </w:p>
-    <w:p>
-      <w:pPr>
-        <w:jc w:val="both"/>
-      </w:pPr>
-    </w:p>
-    <w:p>
-      <w:pPr>
-        <w:jc w:val="both"/>
-      </w:pPr>
-    </w:p>
-    <w:p>
-      <w:pPr>
-        <w:jc w:val="both"/>
-      </w:pPr>
-      <w:r>
-        <w:br w:type="page"/>
-      </w:r>
-    </w:p>
-    <w:p>
-      <w:pPr>
-        <w:pStyle w:val="berschrift1"/>
-        <w:jc w:val="both"/>
-      </w:pPr>
-      <w:bookmarkStart w:id="21" w:name="_Toc478137798"/>
-      <w:r>
-        <w:lastRenderedPageBreak/>
-        <w:t>Auswertung</w:t>
-      </w:r>
-      <w:bookmarkEnd w:id="21"/>
-    </w:p>
-    <w:p>
-      <w:pPr>
-        <w:jc w:val="both"/>
-      </w:pPr>
-    </w:p>
-    <w:p>
-      <w:pPr>
-        <w:pStyle w:val="berschrift2"/>
-        <w:jc w:val="both"/>
-      </w:pPr>
-      <w:bookmarkStart w:id="22" w:name="_Toc478137799"/>
-      <w:r>
-        <w:t>Verbesserungsvorschläge</w:t>
-      </w:r>
-      <w:bookmarkEnd w:id="22"/>
-    </w:p>
-    <w:p>
-      <w:pPr>
-        <w:jc w:val="both"/>
-        <w:rPr>
-          <w:color w:val="FF0000"/>
-        </w:rPr>
-      </w:pPr>
-      <w:r>
-        <w:rPr>
-          <w:color w:val="FF0000"/>
-        </w:rPr>
-        <w:t>Vorschläge aufzeigen, die bei der Realisierung des Projektes noch berücksichtigt werden sollten.</w:t>
-      </w:r>
-    </w:p>
-    <w:p>
-      <w:pPr>
-        <w:jc w:val="both"/>
-        <w:rPr>
-          <w:color w:val="FF0000"/>
-        </w:rPr>
-      </w:pPr>
-      <w:r>
-        <w:rPr>
-          <w:color w:val="FF0000"/>
-        </w:rPr>
-        <w:t>Welche Risiken und Chancen sind aufgedeckt worden?</w:t>
-      </w:r>
-    </w:p>
-    <w:p>
-      <w:pPr>
-        <w:jc w:val="both"/>
-      </w:pPr>
-    </w:p>
-    <w:p>
-      <w:pPr>
-        <w:jc w:val="both"/>
-      </w:pPr>
-    </w:p>
-    <w:p>
-      <w:pPr>
-        <w:jc w:val="both"/>
-      </w:pPr>
-    </w:p>
-    <w:p>
-      <w:pPr>
-        <w:pStyle w:val="berschrift2"/>
-        <w:jc w:val="both"/>
-      </w:pPr>
-      <w:bookmarkStart w:id="23" w:name="_Toc478137800"/>
+      <w:bookmarkStart w:id="21" w:name="_Toc478137800"/>
       <w:r>
         <w:t>Schlussbe</w:t>
       </w:r>
@@ -7403,37 +7457,47 @@
       <w:r>
         <w:t>cht</w:t>
       </w:r>
-      <w:bookmarkEnd w:id="23"/>
-    </w:p>
-    <w:p>
-      <w:pPr>
-        <w:tabs>
-          <w:tab w:val="left" w:pos="851"/>
-          <w:tab w:val="left" w:pos="5387"/>
-        </w:tabs>
-        <w:jc w:val="both"/>
-        <w:rPr>
-          <w:color w:val="FF0000"/>
-          <w:szCs w:val="24"/>
-        </w:rPr>
-      </w:pPr>
-      <w:r>
-        <w:rPr>
-          <w:color w:val="FF0000"/>
-          <w:szCs w:val="24"/>
-        </w:rPr>
-        <w:t>Projektablauf aus persönlicher Sicht nochmals reflektieren. Positive und negative Erfahrungen und Rückmeldungen dokumentieren.</w:t>
-      </w:r>
-    </w:p>
-    <w:p>
-      <w:pPr>
-        <w:jc w:val="both"/>
-      </w:pPr>
-    </w:p>
-    <w:p>
-      <w:pPr>
-        <w:jc w:val="both"/>
-      </w:pPr>
+      <w:bookmarkEnd w:id="21"/>
+    </w:p>
+    <w:p>
+      <w:r>
+        <w:t xml:space="preserve">Wir beide denken, dass dieses Projekt eigentlich recht gut abgelaufen ist. Wir haben uns im Team recht gut verstanden, und konnten dadurch die Arbeit gut untereinander </w:t>
+      </w:r>
+      <w:proofErr w:type="spellStart"/>
+      <w:r>
+        <w:t>Aufteilen</w:t>
+      </w:r>
+      <w:proofErr w:type="spellEnd"/>
+      <w:r>
+        <w:t>.</w:t>
+      </w:r>
+      <w:r>
+        <w:br/>
+        <w:t xml:space="preserve">Ausserdem konnten wir die Vorgaben einhalten und wir hatten während dem gesamten Projekt den </w:t>
+      </w:r>
+      <w:proofErr w:type="spellStart"/>
+      <w:r>
+        <w:t>zeitplan</w:t>
+      </w:r>
+      <w:proofErr w:type="spellEnd"/>
+      <w:r>
+        <w:t xml:space="preserve"> im Auge und konnten diesen dadurch einigermassen gut einhalten.</w:t>
+      </w:r>
+    </w:p>
+    <w:p>
+      <w:r>
+        <w:t xml:space="preserve">Für ein nächstes Projekt würden wir schauen, </w:t>
+      </w:r>
+      <w:proofErr w:type="gramStart"/>
+      <w:r>
+        <w:t>das</w:t>
+      </w:r>
+      <w:proofErr w:type="gramEnd"/>
+      <w:r>
+        <w:t xml:space="preserve"> wir schneller in die Ideensuche starten können, da wir dort dann etwas zu viel Zeit verschwendet haben.</w:t>
+      </w:r>
+    </w:p>
+    <w:p>
       <w:r>
         <w:br w:type="page"/>
       </w:r>
@@ -7443,12 +7507,12 @@
         <w:pStyle w:val="berschrift1"/>
         <w:jc w:val="both"/>
       </w:pPr>
-      <w:bookmarkStart w:id="24" w:name="_Toc478137801"/>
+      <w:bookmarkStart w:id="22" w:name="_Toc478137801"/>
       <w:r>
         <w:lastRenderedPageBreak/>
         <w:t>Anhang</w:t>
       </w:r>
-      <w:bookmarkEnd w:id="24"/>
+      <w:bookmarkEnd w:id="22"/>
     </w:p>
     <w:p>
       <w:pPr>
@@ -7459,11 +7523,11 @@
       <w:pPr>
         <w:pStyle w:val="berschrift2"/>
       </w:pPr>
-      <w:bookmarkStart w:id="25" w:name="_Toc478137802"/>
+      <w:bookmarkStart w:id="23" w:name="_Toc478137802"/>
       <w:r>
         <w:t>Aufgabenstellung (Original)</w:t>
       </w:r>
-      <w:bookmarkEnd w:id="25"/>
+      <w:bookmarkEnd w:id="23"/>
     </w:p>
     <w:p>
       <w:pPr>
@@ -7480,11 +7544,11 @@
         <w:pStyle w:val="berschrift2"/>
         <w:jc w:val="both"/>
       </w:pPr>
-      <w:bookmarkStart w:id="26" w:name="_Toc478137803"/>
+      <w:bookmarkStart w:id="24" w:name="_Toc478137803"/>
       <w:r>
         <w:t>Entwürfe, Skizzen, Grafiken, Diagramme,</w:t>
       </w:r>
-      <w:bookmarkEnd w:id="26"/>
+      <w:bookmarkEnd w:id="24"/>
     </w:p>
     <w:p>
       <w:pPr>
@@ -7501,11 +7565,11 @@
         <w:pStyle w:val="berschrift2"/>
         <w:jc w:val="both"/>
       </w:pPr>
-      <w:bookmarkStart w:id="27" w:name="_Toc478137804"/>
+      <w:bookmarkStart w:id="25" w:name="_Toc478137804"/>
       <w:r>
         <w:t>Einzelteilzeichnungen</w:t>
       </w:r>
-      <w:bookmarkEnd w:id="27"/>
+      <w:bookmarkEnd w:id="25"/>
     </w:p>
     <w:p>
       <w:pPr>
@@ -7522,14 +7586,14 @@
         <w:pStyle w:val="berschrift2"/>
         <w:jc w:val="both"/>
       </w:pPr>
-      <w:bookmarkStart w:id="28" w:name="_Toc478137805"/>
+      <w:bookmarkStart w:id="26" w:name="_Toc478137805"/>
       <w:r>
         <w:t xml:space="preserve">Massblätter </w:t>
       </w:r>
       <w:r>
         <w:t>Einkaufteile, Normteile</w:t>
       </w:r>
-      <w:bookmarkEnd w:id="28"/>
+      <w:bookmarkEnd w:id="26"/>
     </w:p>
     <w:p>
       <w:pPr>
@@ -7546,11 +7610,11 @@
         <w:pStyle w:val="berschrift2"/>
         <w:jc w:val="both"/>
       </w:pPr>
-      <w:bookmarkStart w:id="29" w:name="_Toc478137806"/>
+      <w:bookmarkStart w:id="27" w:name="_Toc478137806"/>
       <w:r>
         <w:t>Berechnungen</w:t>
       </w:r>
-      <w:bookmarkEnd w:id="29"/>
+      <w:bookmarkEnd w:id="27"/>
     </w:p>
     <w:p>
       <w:pPr>
@@ -7567,11 +7631,11 @@
         <w:pStyle w:val="berschrift2"/>
         <w:jc w:val="both"/>
       </w:pPr>
-      <w:bookmarkStart w:id="30" w:name="_Toc478137807"/>
+      <w:bookmarkStart w:id="28" w:name="_Toc478137807"/>
       <w:r>
         <w:t>Vorschriften, Normen</w:t>
       </w:r>
-      <w:bookmarkEnd w:id="30"/>
+      <w:bookmarkEnd w:id="28"/>
     </w:p>
     <w:p>
       <w:pPr>
@@ -9102,6 +9166,95 @@
     </w:lvl>
   </w:abstractNum>
   <w:abstractNum w:abstractNumId="11" w15:restartNumberingAfterBreak="0">
+    <w:nsid w:val="1DE055F8"/>
+    <w:multiLevelType w:val="hybridMultilevel"/>
+    <w:tmpl w:val="67BE6AFE"/>
+    <w:lvl w:ilvl="0" w:tplc="0807000F">
+      <w:start w:val="1"/>
+      <w:numFmt w:val="decimal"/>
+      <w:lvlText w:val="%1."/>
+      <w:lvlJc w:val="left"/>
+      <w:pPr>
+        <w:ind w:left="720" w:hanging="360"/>
+      </w:pPr>
+      <w:rPr>
+        <w:rFonts w:hint="default"/>
+      </w:rPr>
+    </w:lvl>
+    <w:lvl w:ilvl="1" w:tplc="08070019" w:tentative="1">
+      <w:start w:val="1"/>
+      <w:numFmt w:val="lowerLetter"/>
+      <w:lvlText w:val="%2."/>
+      <w:lvlJc w:val="left"/>
+      <w:pPr>
+        <w:ind w:left="1440" w:hanging="360"/>
+      </w:pPr>
+    </w:lvl>
+    <w:lvl w:ilvl="2" w:tplc="0807001B" w:tentative="1">
+      <w:start w:val="1"/>
+      <w:numFmt w:val="lowerRoman"/>
+      <w:lvlText w:val="%3."/>
+      <w:lvlJc w:val="right"/>
+      <w:pPr>
+        <w:ind w:left="2160" w:hanging="180"/>
+      </w:pPr>
+    </w:lvl>
+    <w:lvl w:ilvl="3" w:tplc="0807000F" w:tentative="1">
+      <w:start w:val="1"/>
+      <w:numFmt w:val="decimal"/>
+      <w:lvlText w:val="%4."/>
+      <w:lvlJc w:val="left"/>
+      <w:pPr>
+        <w:ind w:left="2880" w:hanging="360"/>
+      </w:pPr>
+    </w:lvl>
+    <w:lvl w:ilvl="4" w:tplc="08070019" w:tentative="1">
+      <w:start w:val="1"/>
+      <w:numFmt w:val="lowerLetter"/>
+      <w:lvlText w:val="%5."/>
+      <w:lvlJc w:val="left"/>
+      <w:pPr>
+        <w:ind w:left="3600" w:hanging="360"/>
+      </w:pPr>
+    </w:lvl>
+    <w:lvl w:ilvl="5" w:tplc="0807001B" w:tentative="1">
+      <w:start w:val="1"/>
+      <w:numFmt w:val="lowerRoman"/>
+      <w:lvlText w:val="%6."/>
+      <w:lvlJc w:val="right"/>
+      <w:pPr>
+        <w:ind w:left="4320" w:hanging="180"/>
+      </w:pPr>
+    </w:lvl>
+    <w:lvl w:ilvl="6" w:tplc="0807000F" w:tentative="1">
+      <w:start w:val="1"/>
+      <w:numFmt w:val="decimal"/>
+      <w:lvlText w:val="%7."/>
+      <w:lvlJc w:val="left"/>
+      <w:pPr>
+        <w:ind w:left="5040" w:hanging="360"/>
+      </w:pPr>
+    </w:lvl>
+    <w:lvl w:ilvl="7" w:tplc="08070019" w:tentative="1">
+      <w:start w:val="1"/>
+      <w:numFmt w:val="lowerLetter"/>
+      <w:lvlText w:val="%8."/>
+      <w:lvlJc w:val="left"/>
+      <w:pPr>
+        <w:ind w:left="5760" w:hanging="360"/>
+      </w:pPr>
+    </w:lvl>
+    <w:lvl w:ilvl="8" w:tplc="0807001B" w:tentative="1">
+      <w:start w:val="1"/>
+      <w:numFmt w:val="lowerRoman"/>
+      <w:lvlText w:val="%9."/>
+      <w:lvlJc w:val="right"/>
+      <w:pPr>
+        <w:ind w:left="6480" w:hanging="180"/>
+      </w:pPr>
+    </w:lvl>
+  </w:abstractNum>
+  <w:abstractNum w:abstractNumId="12" w15:restartNumberingAfterBreak="0">
     <w:nsid w:val="1E0D7F71"/>
     <w:multiLevelType w:val="hybridMultilevel"/>
     <w:tmpl w:val="D4D6D664"/>
@@ -9214,7 +9367,7 @@
       </w:rPr>
     </w:lvl>
   </w:abstractNum>
-  <w:abstractNum w:abstractNumId="12" w15:restartNumberingAfterBreak="0">
+  <w:abstractNum w:abstractNumId="13" w15:restartNumberingAfterBreak="0">
     <w:nsid w:val="1EB77734"/>
     <w:multiLevelType w:val="multilevel"/>
     <w:tmpl w:val="54F83100"/>
@@ -9328,7 +9481,7 @@
       </w:rPr>
     </w:lvl>
   </w:abstractNum>
-  <w:abstractNum w:abstractNumId="13" w15:restartNumberingAfterBreak="0">
+  <w:abstractNum w:abstractNumId="14" w15:restartNumberingAfterBreak="0">
     <w:nsid w:val="23145E2B"/>
     <w:multiLevelType w:val="hybridMultilevel"/>
     <w:tmpl w:val="AA448B98"/>
@@ -9441,7 +9594,7 @@
       </w:rPr>
     </w:lvl>
   </w:abstractNum>
-  <w:abstractNum w:abstractNumId="14" w15:restartNumberingAfterBreak="0">
+  <w:abstractNum w:abstractNumId="15" w15:restartNumberingAfterBreak="0">
     <w:nsid w:val="23FE7A05"/>
     <w:multiLevelType w:val="multilevel"/>
     <w:tmpl w:val="23EEE61C"/>
@@ -9555,7 +9708,7 @@
       </w:rPr>
     </w:lvl>
   </w:abstractNum>
-  <w:abstractNum w:abstractNumId="15" w15:restartNumberingAfterBreak="0">
+  <w:abstractNum w:abstractNumId="16" w15:restartNumberingAfterBreak="0">
     <w:nsid w:val="26792ED1"/>
     <w:multiLevelType w:val="hybridMultilevel"/>
     <w:tmpl w:val="68447CD0"/>
@@ -9668,7 +9821,7 @@
       </w:rPr>
     </w:lvl>
   </w:abstractNum>
-  <w:abstractNum w:abstractNumId="16" w15:restartNumberingAfterBreak="0">
+  <w:abstractNum w:abstractNumId="17" w15:restartNumberingAfterBreak="0">
     <w:nsid w:val="26BA5CB6"/>
     <w:multiLevelType w:val="hybridMultilevel"/>
     <w:tmpl w:val="02DAA26A"/>
@@ -9781,7 +9934,7 @@
       </w:rPr>
     </w:lvl>
   </w:abstractNum>
-  <w:abstractNum w:abstractNumId="17" w15:restartNumberingAfterBreak="0">
+  <w:abstractNum w:abstractNumId="18" w15:restartNumberingAfterBreak="0">
     <w:nsid w:val="27674B4E"/>
     <w:multiLevelType w:val="multilevel"/>
     <w:tmpl w:val="B63E1B54"/>
@@ -9896,7 +10049,7 @@
       </w:rPr>
     </w:lvl>
   </w:abstractNum>
-  <w:abstractNum w:abstractNumId="18" w15:restartNumberingAfterBreak="0">
+  <w:abstractNum w:abstractNumId="19" w15:restartNumberingAfterBreak="0">
     <w:nsid w:val="2767568C"/>
     <w:multiLevelType w:val="multilevel"/>
     <w:tmpl w:val="54F83100"/>
@@ -10009,7 +10162,7 @@
       </w:rPr>
     </w:lvl>
   </w:abstractNum>
-  <w:abstractNum w:abstractNumId="19" w15:restartNumberingAfterBreak="0">
+  <w:abstractNum w:abstractNumId="20" w15:restartNumberingAfterBreak="0">
     <w:nsid w:val="289054F1"/>
     <w:multiLevelType w:val="hybridMultilevel"/>
     <w:tmpl w:val="F0E2C2B2"/>
@@ -10122,7 +10275,7 @@
       </w:rPr>
     </w:lvl>
   </w:abstractNum>
-  <w:abstractNum w:abstractNumId="20" w15:restartNumberingAfterBreak="0">
+  <w:abstractNum w:abstractNumId="21" w15:restartNumberingAfterBreak="0">
     <w:nsid w:val="2C365410"/>
     <w:multiLevelType w:val="multilevel"/>
     <w:tmpl w:val="23EEE61C"/>
@@ -10172,7 +10325,7 @@
       <w:lvlJc w:val="left"/>
     </w:lvl>
   </w:abstractNum>
-  <w:abstractNum w:abstractNumId="21" w15:restartNumberingAfterBreak="0">
+  <w:abstractNum w:abstractNumId="22" w15:restartNumberingAfterBreak="0">
     <w:nsid w:val="2C910080"/>
     <w:multiLevelType w:val="hybridMultilevel"/>
     <w:tmpl w:val="443E8482"/>
@@ -10284,7 +10437,7 @@
       </w:rPr>
     </w:lvl>
   </w:abstractNum>
-  <w:abstractNum w:abstractNumId="22" w15:restartNumberingAfterBreak="0">
+  <w:abstractNum w:abstractNumId="23" w15:restartNumberingAfterBreak="0">
     <w:nsid w:val="37D777EC"/>
     <w:multiLevelType w:val="multilevel"/>
     <w:tmpl w:val="54F83100"/>
@@ -10398,7 +10551,7 @@
       </w:rPr>
     </w:lvl>
   </w:abstractNum>
-  <w:abstractNum w:abstractNumId="23" w15:restartNumberingAfterBreak="0">
+  <w:abstractNum w:abstractNumId="24" w15:restartNumberingAfterBreak="0">
     <w:nsid w:val="3BBF5588"/>
     <w:multiLevelType w:val="hybridMultilevel"/>
     <w:tmpl w:val="69660196"/>
@@ -10510,7 +10663,7 @@
       </w:rPr>
     </w:lvl>
   </w:abstractNum>
-  <w:abstractNum w:abstractNumId="24" w15:restartNumberingAfterBreak="0">
+  <w:abstractNum w:abstractNumId="25" w15:restartNumberingAfterBreak="0">
     <w:nsid w:val="3D7620BA"/>
     <w:multiLevelType w:val="hybridMultilevel"/>
     <w:tmpl w:val="6D12D6C8"/>
@@ -10623,7 +10776,7 @@
       </w:rPr>
     </w:lvl>
   </w:abstractNum>
-  <w:abstractNum w:abstractNumId="25" w15:restartNumberingAfterBreak="0">
+  <w:abstractNum w:abstractNumId="26" w15:restartNumberingAfterBreak="0">
     <w:nsid w:val="4B4734F4"/>
     <w:multiLevelType w:val="hybridMultilevel"/>
     <w:tmpl w:val="848A4AF2"/>
@@ -10736,7 +10889,7 @@
       </w:rPr>
     </w:lvl>
   </w:abstractNum>
-  <w:abstractNum w:abstractNumId="26" w15:restartNumberingAfterBreak="0">
+  <w:abstractNum w:abstractNumId="27" w15:restartNumberingAfterBreak="0">
     <w:nsid w:val="4D964832"/>
     <w:multiLevelType w:val="hybridMultilevel"/>
     <w:tmpl w:val="F6DC0AE4"/>
@@ -10849,7 +11002,7 @@
       </w:rPr>
     </w:lvl>
   </w:abstractNum>
-  <w:abstractNum w:abstractNumId="27" w15:restartNumberingAfterBreak="0">
+  <w:abstractNum w:abstractNumId="28" w15:restartNumberingAfterBreak="0">
     <w:nsid w:val="52BC4BB5"/>
     <w:multiLevelType w:val="multilevel"/>
     <w:tmpl w:val="23EEE61C"/>
@@ -10899,7 +11052,7 @@
       <w:lvlJc w:val="left"/>
     </w:lvl>
   </w:abstractNum>
-  <w:abstractNum w:abstractNumId="28" w15:restartNumberingAfterBreak="0">
+  <w:abstractNum w:abstractNumId="29" w15:restartNumberingAfterBreak="0">
     <w:nsid w:val="54F9148B"/>
     <w:multiLevelType w:val="hybridMultilevel"/>
     <w:tmpl w:val="A5FC26FC"/>
@@ -11012,7 +11165,96 @@
       </w:rPr>
     </w:lvl>
   </w:abstractNum>
-  <w:abstractNum w:abstractNumId="29" w15:restartNumberingAfterBreak="0">
+  <w:abstractNum w:abstractNumId="30" w15:restartNumberingAfterBreak="0">
+    <w:nsid w:val="561941BE"/>
+    <w:multiLevelType w:val="hybridMultilevel"/>
+    <w:tmpl w:val="E578D9E2"/>
+    <w:lvl w:ilvl="0" w:tplc="0807000F">
+      <w:start w:val="1"/>
+      <w:numFmt w:val="decimal"/>
+      <w:lvlText w:val="%1."/>
+      <w:lvlJc w:val="left"/>
+      <w:pPr>
+        <w:ind w:left="720" w:hanging="360"/>
+      </w:pPr>
+      <w:rPr>
+        <w:rFonts w:hint="default"/>
+      </w:rPr>
+    </w:lvl>
+    <w:lvl w:ilvl="1" w:tplc="08070019" w:tentative="1">
+      <w:start w:val="1"/>
+      <w:numFmt w:val="lowerLetter"/>
+      <w:lvlText w:val="%2."/>
+      <w:lvlJc w:val="left"/>
+      <w:pPr>
+        <w:ind w:left="1440" w:hanging="360"/>
+      </w:pPr>
+    </w:lvl>
+    <w:lvl w:ilvl="2" w:tplc="0807001B" w:tentative="1">
+      <w:start w:val="1"/>
+      <w:numFmt w:val="lowerRoman"/>
+      <w:lvlText w:val="%3."/>
+      <w:lvlJc w:val="right"/>
+      <w:pPr>
+        <w:ind w:left="2160" w:hanging="180"/>
+      </w:pPr>
+    </w:lvl>
+    <w:lvl w:ilvl="3" w:tplc="0807000F" w:tentative="1">
+      <w:start w:val="1"/>
+      <w:numFmt w:val="decimal"/>
+      <w:lvlText w:val="%4."/>
+      <w:lvlJc w:val="left"/>
+      <w:pPr>
+        <w:ind w:left="2880" w:hanging="360"/>
+      </w:pPr>
+    </w:lvl>
+    <w:lvl w:ilvl="4" w:tplc="08070019" w:tentative="1">
+      <w:start w:val="1"/>
+      <w:numFmt w:val="lowerLetter"/>
+      <w:lvlText w:val="%5."/>
+      <w:lvlJc w:val="left"/>
+      <w:pPr>
+        <w:ind w:left="3600" w:hanging="360"/>
+      </w:pPr>
+    </w:lvl>
+    <w:lvl w:ilvl="5" w:tplc="0807001B" w:tentative="1">
+      <w:start w:val="1"/>
+      <w:numFmt w:val="lowerRoman"/>
+      <w:lvlText w:val="%6."/>
+      <w:lvlJc w:val="right"/>
+      <w:pPr>
+        <w:ind w:left="4320" w:hanging="180"/>
+      </w:pPr>
+    </w:lvl>
+    <w:lvl w:ilvl="6" w:tplc="0807000F" w:tentative="1">
+      <w:start w:val="1"/>
+      <w:numFmt w:val="decimal"/>
+      <w:lvlText w:val="%7."/>
+      <w:lvlJc w:val="left"/>
+      <w:pPr>
+        <w:ind w:left="5040" w:hanging="360"/>
+      </w:pPr>
+    </w:lvl>
+    <w:lvl w:ilvl="7" w:tplc="08070019" w:tentative="1">
+      <w:start w:val="1"/>
+      <w:numFmt w:val="lowerLetter"/>
+      <w:lvlText w:val="%8."/>
+      <w:lvlJc w:val="left"/>
+      <w:pPr>
+        <w:ind w:left="5760" w:hanging="360"/>
+      </w:pPr>
+    </w:lvl>
+    <w:lvl w:ilvl="8" w:tplc="0807001B" w:tentative="1">
+      <w:start w:val="1"/>
+      <w:numFmt w:val="lowerRoman"/>
+      <w:lvlText w:val="%9."/>
+      <w:lvlJc w:val="right"/>
+      <w:pPr>
+        <w:ind w:left="6480" w:hanging="180"/>
+      </w:pPr>
+    </w:lvl>
+  </w:abstractNum>
+  <w:abstractNum w:abstractNumId="31" w15:restartNumberingAfterBreak="0">
     <w:nsid w:val="595F6429"/>
     <w:multiLevelType w:val="hybridMultilevel"/>
     <w:tmpl w:val="7B7EEE70"/>
@@ -11125,7 +11367,111 @@
       </w:rPr>
     </w:lvl>
   </w:abstractNum>
-  <w:abstractNum w:abstractNumId="30" w15:restartNumberingAfterBreak="0">
+  <w:abstractNum w:abstractNumId="32" w15:restartNumberingAfterBreak="0">
+    <w:nsid w:val="68426D8B"/>
+    <w:multiLevelType w:val="multilevel"/>
+    <w:tmpl w:val="97A86FC4"/>
+    <w:lvl w:ilvl="0">
+      <w:numFmt w:val="bullet"/>
+      <w:lvlText w:val="-"/>
+      <w:lvlJc w:val="left"/>
+      <w:pPr>
+        <w:ind w:left="720" w:hanging="360"/>
+      </w:pPr>
+      <w:rPr>
+        <w:rFonts w:ascii="Arial" w:eastAsia="Arial" w:hAnsi="Arial" w:cs="Arial"/>
+      </w:rPr>
+    </w:lvl>
+    <w:lvl w:ilvl="1">
+      <w:numFmt w:val="bullet"/>
+      <w:lvlText w:val="o"/>
+      <w:lvlJc w:val="left"/>
+      <w:pPr>
+        <w:ind w:left="1440" w:hanging="360"/>
+      </w:pPr>
+      <w:rPr>
+        <w:rFonts w:ascii="Courier New" w:hAnsi="Courier New" w:cs="Courier New"/>
+      </w:rPr>
+    </w:lvl>
+    <w:lvl w:ilvl="2">
+      <w:numFmt w:val="bullet"/>
+      <w:lvlText w:val=""/>
+      <w:lvlJc w:val="left"/>
+      <w:pPr>
+        <w:ind w:left="2160" w:hanging="360"/>
+      </w:pPr>
+      <w:rPr>
+        <w:rFonts w:ascii="Wingdings" w:hAnsi="Wingdings"/>
+      </w:rPr>
+    </w:lvl>
+    <w:lvl w:ilvl="3">
+      <w:numFmt w:val="bullet"/>
+      <w:lvlText w:val=""/>
+      <w:lvlJc w:val="left"/>
+      <w:pPr>
+        <w:ind w:left="2880" w:hanging="360"/>
+      </w:pPr>
+      <w:rPr>
+        <w:rFonts w:ascii="Symbol" w:hAnsi="Symbol"/>
+      </w:rPr>
+    </w:lvl>
+    <w:lvl w:ilvl="4">
+      <w:numFmt w:val="bullet"/>
+      <w:lvlText w:val="o"/>
+      <w:lvlJc w:val="left"/>
+      <w:pPr>
+        <w:ind w:left="3600" w:hanging="360"/>
+      </w:pPr>
+      <w:rPr>
+        <w:rFonts w:ascii="Courier New" w:hAnsi="Courier New" w:cs="Courier New"/>
+      </w:rPr>
+    </w:lvl>
+    <w:lvl w:ilvl="5">
+      <w:numFmt w:val="bullet"/>
+      <w:lvlText w:val=""/>
+      <w:lvlJc w:val="left"/>
+      <w:pPr>
+        <w:ind w:left="4320" w:hanging="360"/>
+      </w:pPr>
+      <w:rPr>
+        <w:rFonts w:ascii="Wingdings" w:hAnsi="Wingdings"/>
+      </w:rPr>
+    </w:lvl>
+    <w:lvl w:ilvl="6">
+      <w:numFmt w:val="bullet"/>
+      <w:lvlText w:val=""/>
+      <w:lvlJc w:val="left"/>
+      <w:pPr>
+        <w:ind w:left="5040" w:hanging="360"/>
+      </w:pPr>
+      <w:rPr>
+        <w:rFonts w:ascii="Symbol" w:hAnsi="Symbol"/>
+      </w:rPr>
+    </w:lvl>
+    <w:lvl w:ilvl="7">
+      <w:numFmt w:val="bullet"/>
+      <w:lvlText w:val="o"/>
+      <w:lvlJc w:val="left"/>
+      <w:pPr>
+        <w:ind w:left="5760" w:hanging="360"/>
+      </w:pPr>
+      <w:rPr>
+        <w:rFonts w:ascii="Courier New" w:hAnsi="Courier New" w:cs="Courier New"/>
+      </w:rPr>
+    </w:lvl>
+    <w:lvl w:ilvl="8">
+      <w:numFmt w:val="bullet"/>
+      <w:lvlText w:val=""/>
+      <w:lvlJc w:val="left"/>
+      <w:pPr>
+        <w:ind w:left="6480" w:hanging="360"/>
+      </w:pPr>
+      <w:rPr>
+        <w:rFonts w:ascii="Wingdings" w:hAnsi="Wingdings"/>
+      </w:rPr>
+    </w:lvl>
+  </w:abstractNum>
+  <w:abstractNum w:abstractNumId="33" w15:restartNumberingAfterBreak="0">
     <w:nsid w:val="68BD7A61"/>
     <w:multiLevelType w:val="hybridMultilevel"/>
     <w:tmpl w:val="3F04EB10"/>
@@ -11238,7 +11584,7 @@
       </w:rPr>
     </w:lvl>
   </w:abstractNum>
-  <w:abstractNum w:abstractNumId="31" w15:restartNumberingAfterBreak="0">
+  <w:abstractNum w:abstractNumId="34" w15:restartNumberingAfterBreak="0">
     <w:nsid w:val="68C47F98"/>
     <w:multiLevelType w:val="multilevel"/>
     <w:tmpl w:val="54F83100"/>
@@ -11288,7 +11634,7 @@
       <w:lvlJc w:val="left"/>
     </w:lvl>
   </w:abstractNum>
-  <w:abstractNum w:abstractNumId="32" w15:restartNumberingAfterBreak="0">
+  <w:abstractNum w:abstractNumId="35" w15:restartNumberingAfterBreak="0">
     <w:nsid w:val="6EB43C11"/>
     <w:multiLevelType w:val="multilevel"/>
     <w:tmpl w:val="0807001F"/>
@@ -11374,7 +11720,7 @@
       </w:pPr>
     </w:lvl>
   </w:abstractNum>
-  <w:abstractNum w:abstractNumId="33" w15:restartNumberingAfterBreak="0">
+  <w:abstractNum w:abstractNumId="36" w15:restartNumberingAfterBreak="0">
     <w:nsid w:val="70664D18"/>
     <w:multiLevelType w:val="hybridMultilevel"/>
     <w:tmpl w:val="AC0AA1DA"/>
@@ -11487,7 +11833,7 @@
       </w:rPr>
     </w:lvl>
   </w:abstractNum>
-  <w:abstractNum w:abstractNumId="34" w15:restartNumberingAfterBreak="0">
+  <w:abstractNum w:abstractNumId="37" w15:restartNumberingAfterBreak="0">
     <w:nsid w:val="75673D37"/>
     <w:multiLevelType w:val="multilevel"/>
     <w:tmpl w:val="08070025"/>
@@ -11582,7 +11928,7 @@
       </w:pPr>
     </w:lvl>
   </w:abstractNum>
-  <w:abstractNum w:abstractNumId="35" w15:restartNumberingAfterBreak="0">
+  <w:abstractNum w:abstractNumId="38" w15:restartNumberingAfterBreak="0">
     <w:nsid w:val="77856C8A"/>
     <w:multiLevelType w:val="hybridMultilevel"/>
     <w:tmpl w:val="771628FA"/>
@@ -11696,52 +12042,52 @@
     </w:lvl>
   </w:abstractNum>
   <w:num w:numId="1" w16cid:durableId="498932617">
-    <w:abstractNumId w:val="34"/>
+    <w:abstractNumId w:val="37"/>
   </w:num>
   <w:num w:numId="2" w16cid:durableId="553850783">
     <w:abstractNumId w:val="1"/>
   </w:num>
   <w:num w:numId="3" w16cid:durableId="1582134983">
-    <w:abstractNumId w:val="14"/>
+    <w:abstractNumId w:val="15"/>
   </w:num>
   <w:num w:numId="4" w16cid:durableId="476799494">
-    <w:abstractNumId w:val="27"/>
+    <w:abstractNumId w:val="28"/>
   </w:num>
   <w:num w:numId="5" w16cid:durableId="1438253570">
-    <w:abstractNumId w:val="20"/>
+    <w:abstractNumId w:val="21"/>
   </w:num>
   <w:num w:numId="6" w16cid:durableId="400443369">
-    <w:abstractNumId w:val="32"/>
+    <w:abstractNumId w:val="35"/>
   </w:num>
   <w:num w:numId="7" w16cid:durableId="1591160993">
     <w:abstractNumId w:val="4"/>
   </w:num>
   <w:num w:numId="8" w16cid:durableId="1750233391">
-    <w:abstractNumId w:val="31"/>
+    <w:abstractNumId w:val="34"/>
   </w:num>
   <w:num w:numId="9" w16cid:durableId="778600177">
-    <w:abstractNumId w:val="18"/>
+    <w:abstractNumId w:val="19"/>
   </w:num>
   <w:num w:numId="10" w16cid:durableId="1224684896">
     <w:abstractNumId w:val="9"/>
   </w:num>
   <w:num w:numId="11" w16cid:durableId="1438985205">
-    <w:abstractNumId w:val="22"/>
+    <w:abstractNumId w:val="23"/>
   </w:num>
   <w:num w:numId="12" w16cid:durableId="1629312206">
-    <w:abstractNumId w:val="14"/>
+    <w:abstractNumId w:val="15"/>
   </w:num>
   <w:num w:numId="13" w16cid:durableId="1495338400">
-    <w:abstractNumId w:val="12"/>
+    <w:abstractNumId w:val="13"/>
   </w:num>
   <w:num w:numId="14" w16cid:durableId="1220705413">
-    <w:abstractNumId w:val="17"/>
+    <w:abstractNumId w:val="18"/>
   </w:num>
   <w:num w:numId="15" w16cid:durableId="791748596">
     <w:abstractNumId w:val="2"/>
   </w:num>
   <w:num w:numId="16" w16cid:durableId="1954093424">
-    <w:abstractNumId w:val="26"/>
+    <w:abstractNumId w:val="27"/>
   </w:num>
   <w:num w:numId="17" w16cid:durableId="1484002112">
     <w:abstractNumId w:val="5"/>
@@ -11759,52 +12105,61 @@
     <w:abstractNumId w:val="3"/>
   </w:num>
   <w:num w:numId="22" w16cid:durableId="1704549898">
-    <w:abstractNumId w:val="33"/>
+    <w:abstractNumId w:val="36"/>
   </w:num>
   <w:num w:numId="23" w16cid:durableId="1096176482">
-    <w:abstractNumId w:val="35"/>
+    <w:abstractNumId w:val="38"/>
   </w:num>
   <w:num w:numId="24" w16cid:durableId="1119225943">
     <w:abstractNumId w:val="0"/>
   </w:num>
   <w:num w:numId="25" w16cid:durableId="67700955">
-    <w:abstractNumId w:val="11"/>
+    <w:abstractNumId w:val="12"/>
   </w:num>
   <w:num w:numId="26" w16cid:durableId="1829589649">
+    <w:abstractNumId w:val="17"/>
+  </w:num>
+  <w:num w:numId="27" w16cid:durableId="100536870">
+    <w:abstractNumId w:val="26"/>
+  </w:num>
+  <w:num w:numId="28" w16cid:durableId="804782800">
+    <w:abstractNumId w:val="33"/>
+  </w:num>
+  <w:num w:numId="29" w16cid:durableId="779377455">
     <w:abstractNumId w:val="16"/>
   </w:num>
-  <w:num w:numId="27" w16cid:durableId="100536870">
+  <w:num w:numId="30" w16cid:durableId="777989430">
+    <w:abstractNumId w:val="29"/>
+  </w:num>
+  <w:num w:numId="31" w16cid:durableId="1378116819">
+    <w:abstractNumId w:val="31"/>
+  </w:num>
+  <w:num w:numId="32" w16cid:durableId="1542136484">
     <w:abstractNumId w:val="25"/>
   </w:num>
-  <w:num w:numId="28" w16cid:durableId="804782800">
-    <w:abstractNumId w:val="30"/>
-  </w:num>
-  <w:num w:numId="29" w16cid:durableId="779377455">
-    <w:abstractNumId w:val="15"/>
-  </w:num>
-  <w:num w:numId="30" w16cid:durableId="777989430">
-    <w:abstractNumId w:val="28"/>
-  </w:num>
-  <w:num w:numId="31" w16cid:durableId="1378116819">
-    <w:abstractNumId w:val="29"/>
-  </w:num>
-  <w:num w:numId="32" w16cid:durableId="1542136484">
-    <w:abstractNumId w:val="24"/>
-  </w:num>
   <w:num w:numId="33" w16cid:durableId="1035620317">
-    <w:abstractNumId w:val="13"/>
+    <w:abstractNumId w:val="14"/>
   </w:num>
   <w:num w:numId="34" w16cid:durableId="396784236">
     <w:abstractNumId w:val="10"/>
   </w:num>
   <w:num w:numId="35" w16cid:durableId="1242065484">
-    <w:abstractNumId w:val="19"/>
+    <w:abstractNumId w:val="20"/>
   </w:num>
   <w:num w:numId="36" w16cid:durableId="2063208420">
-    <w:abstractNumId w:val="23"/>
+    <w:abstractNumId w:val="24"/>
   </w:num>
   <w:num w:numId="37" w16cid:durableId="1961959567">
-    <w:abstractNumId w:val="21"/>
+    <w:abstractNumId w:val="22"/>
+  </w:num>
+  <w:num w:numId="38" w16cid:durableId="1539927431">
+    <w:abstractNumId w:val="11"/>
+  </w:num>
+  <w:num w:numId="39" w16cid:durableId="589312853">
+    <w:abstractNumId w:val="30"/>
+  </w:num>
+  <w:num w:numId="40" w16cid:durableId="705258112">
+    <w:abstractNumId w:val="32"/>
   </w:num>
 </w:numbering>
 </file>
@@ -12006,7 +12361,7 @@
     <w:lsdException w:name="Medium Shading 2 Accent 1" w:uiPriority="64"/>
     <w:lsdException w:name="Medium List 1 Accent 1" w:uiPriority="65"/>
     <w:lsdException w:name="Revision" w:semiHidden="1"/>
-    <w:lsdException w:name="List Paragraph" w:uiPriority="34" w:qFormat="1"/>
+    <w:lsdException w:name="List Paragraph" w:uiPriority="0" w:qFormat="1"/>
     <w:lsdException w:name="Quote" w:semiHidden="1" w:uiPriority="29" w:qFormat="1"/>
     <w:lsdException w:name="Intense Quote" w:semiHidden="1" w:uiPriority="30" w:qFormat="1"/>
     <w:lsdException w:name="Medium List 2 Accent 1" w:uiPriority="66"/>
@@ -12742,7 +13097,6 @@
     <w:name w:val="List Paragraph"/>
     <w:basedOn w:val="Standard"/>
     <w:link w:val="ListenabsatzZchn"/>
-    <w:uiPriority w:val="34"/>
     <w:qFormat/>
     <w:rsid w:val="00836C86"/>
     <w:pPr>

</xml_diff>

<commit_message>
Berechung für Spann gurte
</commit_message>
<xml_diff>
--- a/00_Dokumentation/Dokumentation.docx
+++ b/00_Dokumentation/Dokumentation.docx
@@ -4688,7 +4688,15 @@
         </w:drawing>
       </w:r>
       <w:r>
-        <w:t>Mithilfe einer Mindmap haben wir die verschiedenen Einflussgrössen unseres Projektes definiert. Diese zeigen uns während dem Verlauf des Projektes auf was wir besonders achten müssen.</w:t>
+        <w:t xml:space="preserve">Mithilfe einer Mindmap haben wir die verschiedenen Einflussgrössen unseres Projektes definiert. Diese zeigen </w:t>
+      </w:r>
+      <w:proofErr w:type="gramStart"/>
+      <w:r>
+        <w:t>uns</w:t>
+      </w:r>
+      <w:proofErr w:type="gramEnd"/>
+      <w:r>
+        <w:t xml:space="preserve"> während dem Verlauf des Projektes auf was wir besonders achten müssen.</w:t>
       </w:r>
     </w:p>
     <w:p>
@@ -4924,7 +4932,15 @@
     </w:p>
     <w:p>
       <w:r>
-        <w:t xml:space="preserve">Am Anfang eines Projekts ist es oft auch hilfreich, wenn man sich überlegt welche Risiken ein Projekt hat. Dadurch kann man während dem Konstruieren darauf achten, </w:t>
+        <w:t xml:space="preserve">Am Anfang eines Projekts ist es oft auch hilfreich, wenn man sich überlegt welche Risiken ein Projekt hat. Dadurch kann </w:t>
+      </w:r>
+      <w:proofErr w:type="gramStart"/>
+      <w:r>
+        <w:t>man</w:t>
+      </w:r>
+      <w:proofErr w:type="gramEnd"/>
+      <w:r>
+        <w:t xml:space="preserve"> während dem Konstruieren darauf achten, </w:t>
       </w:r>
       <w:proofErr w:type="spellStart"/>
       <w:r>
@@ -5062,8 +5078,13 @@
       </w:r>
     </w:p>
     <w:p>
-      <w:r>
-        <w:t>Mithilfe dem morphologischen Kasten haben wir unsere ersten drei Lösungsvarianten erstellt.</w:t>
+      <w:proofErr w:type="gramStart"/>
+      <w:r>
+        <w:t>Mithilfe dem morphologischen Kasten</w:t>
+      </w:r>
+      <w:proofErr w:type="gramEnd"/>
+      <w:r>
+        <w:t xml:space="preserve"> haben wir unsere ersten drei Lösungsvarianten erstellt.</w:t>
       </w:r>
     </w:p>
     <w:p>
@@ -5368,7 +5389,15 @@
         <w:ind w:left="3969" w:hanging="567"/>
       </w:pPr>
       <w:r>
-        <w:t>Kann durch die grossen Räder auf groben Gelände verwendet werden</w:t>
+        <w:t xml:space="preserve">Kann durch die grossen Räder </w:t>
+      </w:r>
+      <w:proofErr w:type="gramStart"/>
+      <w:r>
+        <w:t>auf groben Gelände</w:t>
+      </w:r>
+      <w:proofErr w:type="gramEnd"/>
+      <w:r>
+        <w:t xml:space="preserve"> verwendet werden</w:t>
       </w:r>
     </w:p>
     <w:p>
@@ -5571,7 +5600,15 @@
         <w:ind w:left="3544" w:hanging="850"/>
       </w:pPr>
       <w:r>
-        <w:t>Kann durch die grossen Räder auf groben Gelände verwendet werden</w:t>
+        <w:t xml:space="preserve">Kann durch die grossen Räder </w:t>
+      </w:r>
+      <w:proofErr w:type="gramStart"/>
+      <w:r>
+        <w:t>auf groben Gelände</w:t>
+      </w:r>
+      <w:proofErr w:type="gramEnd"/>
+      <w:r>
+        <w:t xml:space="preserve"> verwendet werden</w:t>
       </w:r>
     </w:p>
     <w:p>
@@ -5775,7 +5812,15 @@
         <w:ind w:left="3544" w:hanging="850"/>
       </w:pPr>
       <w:r>
-        <w:t>Kann durch die grossen Räder auf groben Gelände verwendet werden</w:t>
+        <w:t xml:space="preserve">Kann durch die grossen Räder </w:t>
+      </w:r>
+      <w:proofErr w:type="gramStart"/>
+      <w:r>
+        <w:t>auf groben Gelände</w:t>
+      </w:r>
+      <w:proofErr w:type="gramEnd"/>
+      <w:r>
+        <w:t xml:space="preserve"> verwendet werden</w:t>
       </w:r>
     </w:p>
     <w:p>
@@ -6342,13 +6387,18 @@
     </w:p>
     <w:p>
       <w:r>
-        <w:t xml:space="preserve">Ausserdem denken wir, dass diese Lösungsvariante den Grossteil der Kriterien aus dem Pflichtenheft erfüllt, und nicht all zu teuer und komplex zum </w:t>
+        <w:t xml:space="preserve">Ausserdem denken wir, dass diese Lösungsvariante den Grossteil der Kriterien aus dem Pflichtenheft erfüllt, und nicht all zu teuer und komplex </w:t>
+      </w:r>
+      <w:proofErr w:type="gramStart"/>
+      <w:r>
+        <w:t xml:space="preserve">zum </w:t>
       </w:r>
       <w:proofErr w:type="spellStart"/>
       <w:r>
         <w:t>herstellen</w:t>
       </w:r>
       <w:proofErr w:type="spellEnd"/>
+      <w:proofErr w:type="gramEnd"/>
       <w:r>
         <w:t xml:space="preserve"> ist. </w:t>
       </w:r>
@@ -6762,7 +6812,15 @@
         </w:drawing>
       </w:r>
       <w:r>
-        <w:t>Da der Detailentwurf idealerweise im Massstab 1:1 (oder proportional) gezeichnet wird kann man darin besser erkennen wie gross die verschiedenen Bauteile der Vorrichtung werden.</w:t>
+        <w:t xml:space="preserve">Da der Detailentwurf idealerweise im Massstab 1:1 (oder proportional) gezeichnet wird kann man darin besser </w:t>
+      </w:r>
+      <w:proofErr w:type="gramStart"/>
+      <w:r>
+        <w:t>erkennen</w:t>
+      </w:r>
+      <w:proofErr w:type="gramEnd"/>
+      <w:r>
+        <w:t xml:space="preserve"> wie gross die verschiedenen Bauteile der Vorrichtung werden.</w:t>
       </w:r>
     </w:p>
     <w:p>
@@ -6797,7 +6855,15 @@
       </w:r>
       <w:proofErr w:type="spellEnd"/>
       <w:r>
-        <w:t xml:space="preserve"> zum Detailentwurf gemacht werden. Dies kann einem dann verraten ob eine Lösung tatsächlich in der Praxis eingesetzt werden kann.</w:t>
+        <w:t xml:space="preserve"> zum Detailentwurf gemacht werden. Dies kann einem dann </w:t>
+      </w:r>
+      <w:proofErr w:type="gramStart"/>
+      <w:r>
+        <w:t>verraten</w:t>
+      </w:r>
+      <w:proofErr w:type="gramEnd"/>
+      <w:r>
+        <w:t xml:space="preserve"> ob eine Lösung tatsächlich in der Praxis eingesetzt werden kann.</w:t>
       </w:r>
     </w:p>
     <w:p>
@@ -6826,7 +6892,15 @@
     </w:p>
     <w:p>
       <w:r>
-        <w:t>Da wir wissen möchten wie lange wir unseren Hebel konstruieren müssen</w:t>
+        <w:t xml:space="preserve">Da wir wissen </w:t>
+      </w:r>
+      <w:proofErr w:type="gramStart"/>
+      <w:r>
+        <w:t>möchten</w:t>
+      </w:r>
+      <w:proofErr w:type="gramEnd"/>
+      <w:r>
+        <w:t xml:space="preserve"> wie lange wir unseren Hebel konstruieren müssen</w:t>
       </w:r>
       <w:r>
         <w:t xml:space="preserve">, </w:t>
@@ -7033,8 +7107,19 @@
         <w:pStyle w:val="berschrift3"/>
       </w:pPr>
       <w:bookmarkStart w:id="25" w:name="_Toc126571493"/>
-      <w:r>
-        <w:t>Festigkeit Analyse des Hebels</w:t>
+      <w:proofErr w:type="spellStart"/>
+      <w:r>
+        <w:t>FEM</w:t>
+      </w:r>
+      <w:proofErr w:type="spellEnd"/>
+      <w:r>
+        <w:t>-Analyse</w:t>
+      </w:r>
+      <w:r>
+        <w:t xml:space="preserve"> </w:t>
+      </w:r>
+      <w:r>
+        <w:t>Hebels</w:t>
       </w:r>
       <w:bookmarkEnd w:id="25"/>
     </w:p>
@@ -7118,7 +7203,15 @@
         </w:drawing>
       </w:r>
       <w:r>
-        <w:t>Da der Hebel ein essentielles Element der Transportvorrichtung ist habe wir uns noch dazu entschieden bei diesem noch eine Belastungsanalyse durchzuführen.</w:t>
+        <w:t xml:space="preserve">Da der Hebel ein </w:t>
+      </w:r>
+      <w:proofErr w:type="gramStart"/>
+      <w:r>
+        <w:t>essentielles</w:t>
+      </w:r>
+      <w:proofErr w:type="gramEnd"/>
+      <w:r>
+        <w:t xml:space="preserve"> Element der Transportvorrichtung ist habe wir uns noch dazu entschieden bei diesem noch eine Belastungsanalyse durchzuführen.</w:t>
       </w:r>
       <w:r>
         <w:t xml:space="preserve"> </w:t>
@@ -7141,21 +7234,21 @@
           <w:noProof/>
         </w:rPr>
         <w:drawing>
-          <wp:anchor distT="0" distB="0" distL="114300" distR="114300" simplePos="0" relativeHeight="251699200" behindDoc="1" locked="0" layoutInCell="1" allowOverlap="1" wp14:anchorId="31731FD3" wp14:editId="2898B80C">
+          <wp:anchor distT="0" distB="0" distL="114300" distR="114300" simplePos="0" relativeHeight="251699200" behindDoc="1" locked="0" layoutInCell="1" allowOverlap="1" wp14:anchorId="31731FD3" wp14:editId="2EEF86F8">
             <wp:simplePos x="0" y="0"/>
             <wp:positionH relativeFrom="margin">
               <wp:align>center</wp:align>
             </wp:positionH>
             <wp:positionV relativeFrom="paragraph">
-              <wp:posOffset>655923</wp:posOffset>
+              <wp:posOffset>588513</wp:posOffset>
             </wp:positionV>
-            <wp:extent cx="5149215" cy="3182620"/>
-            <wp:effectExtent l="0" t="0" r="0" b="0"/>
+            <wp:extent cx="5149215" cy="2950845"/>
+            <wp:effectExtent l="0" t="0" r="0" b="1905"/>
             <wp:wrapTight wrapText="bothSides">
               <wp:wrapPolygon edited="0">
                 <wp:start x="0" y="0"/>
-                <wp:lineTo x="0" y="21462"/>
-                <wp:lineTo x="21496" y="21462"/>
+                <wp:lineTo x="0" y="21474"/>
+                <wp:lineTo x="21496" y="21474"/>
                 <wp:lineTo x="21496" y="0"/>
                 <wp:lineTo x="0" y="0"/>
               </wp:wrapPolygon>
@@ -7181,13 +7274,13 @@
                         </a:ext>
                       </a:extLst>
                     </a:blip>
-                    <a:srcRect l="19982" t="6913" r="7421" b="33267"/>
+                    <a:srcRect l="19982" t="8921" r="7421" b="35604"/>
                     <a:stretch/>
                   </pic:blipFill>
                   <pic:spPr bwMode="auto">
                     <a:xfrm>
                       <a:off x="0" y="0"/>
-                      <a:ext cx="5149215" cy="3182620"/>
+                      <a:ext cx="5149215" cy="2951018"/>
                     </a:xfrm>
                     <a:prstGeom prst="rect">
                       <a:avLst/>
@@ -7229,10 +7322,12 @@
     <w:p/>
     <w:p/>
     <w:p/>
-    <w:p/>
-    <w:p>
-      <w:r>
-        <w:t>Das Ergebnis mit dem Stütz keil sah sofort um einiges besser aus.</w:t>
+    <w:p>
+      <w:r>
+        <w:t xml:space="preserve">Das Ergebnis mit dem Stütz keil sah sofort </w:t>
+      </w:r>
+      <w:r>
+        <w:t>vielversprechender aus. Für diese variante haben wir uns Schluss endlich entschieden.</w:t>
       </w:r>
     </w:p>
     <w:p/>
@@ -7253,7 +7348,7 @@
         <mc:AlternateContent>
           <mc:Choice Requires="wps">
             <w:drawing>
-              <wp:anchor distT="0" distB="0" distL="114300" distR="114300" simplePos="0" relativeHeight="251719680" behindDoc="0" locked="0" layoutInCell="1" allowOverlap="1" wp14:anchorId="4B4F03AD" wp14:editId="1D24AB42">
+              <wp:anchor distT="0" distB="0" distL="114300" distR="114300" simplePos="0" relativeHeight="251719680" behindDoc="0" locked="0" layoutInCell="1" allowOverlap="1" wp14:anchorId="4B4F03AD" wp14:editId="02067B62">
                 <wp:simplePos x="0" y="0"/>
                 <wp:positionH relativeFrom="margin">
                   <wp:posOffset>684586</wp:posOffset>
@@ -7314,7 +7409,7 @@
           </mc:Choice>
           <mc:Fallback>
             <w:pict>
-              <v:shapetype w14:anchorId="6C9B56CE" id="_x0000_t32" coordsize="21600,21600" o:spt="32" o:oned="t" path="m,l21600,21600e" filled="f">
+              <v:shapetype w14:anchorId="1F19AA0B" id="_x0000_t32" coordsize="21600,21600" o:spt="32" o:oned="t" path="m,l21600,21600e" filled="f">
                 <v:path arrowok="t" fillok="f" o:connecttype="none"/>
                 <o:lock v:ext="edit" shapetype="t"/>
               </v:shapetype>
@@ -7810,13 +7905,7 @@
                               <w:rPr>
                                 <w:lang w:val="de-DE"/>
                               </w:rPr>
-                              <w:t>Blech</w:t>
-                            </w:r>
-                            <w:r>
-                              <w:rPr>
-                                <w:lang w:val="de-DE"/>
-                              </w:rPr>
-                              <w:t xml:space="preserve"> </w:t>
+                              <w:t xml:space="preserve">Blech </w:t>
                             </w:r>
                             <w:proofErr w:type="spellStart"/>
                             <w:r>
@@ -8350,31 +8439,1468 @@
         <w:t>Zusätzlich haben wir darauf geschaut möglichst eine geringe teile Variation zu haben.</w:t>
       </w:r>
     </w:p>
-    <w:p>
-      <w:r>
-        <w:t>Um die Lebensdauer aus dem Pflichtenheft zu gewährleisten wird der Rahmen noch Pulverbeschichtet.</w:t>
-      </w:r>
-    </w:p>
     <w:p/>
     <w:p>
+      <w:r>
+        <w:t>Um die Lebensdauer aus dem Pflichtenheft zu gewährleisten wird der Rahmen noch Pulverbeschichtet</w:t>
+      </w:r>
+      <w:r>
+        <w:t>, damit er auch Witterungsresistent ist.</w:t>
+      </w:r>
+    </w:p>
+    <w:p>
+      <w:pPr>
+        <w:suppressAutoHyphens w:val="0"/>
+      </w:pPr>
+      <w:r>
+        <w:br w:type="page"/>
+      </w:r>
+    </w:p>
+    <w:p>
+      <w:pPr>
+        <w:pStyle w:val="berschrift3"/>
+      </w:pPr>
+      <w:r>
+        <w:lastRenderedPageBreak/>
+        <w:t>Topf Blech Schnittstelle</w:t>
+      </w:r>
+    </w:p>
+    <w:p>
+      <w:bookmarkStart w:id="26" w:name="_Hlk126582465"/>
+      <w:r>
+        <w:t xml:space="preserve">Dass wir den Topf mit Zurrgurten </w:t>
+      </w:r>
+      <w:r>
+        <w:t>aufnehmen,</w:t>
+      </w:r>
+      <w:r>
+        <w:t xml:space="preserve"> </w:t>
+      </w:r>
+      <w:r>
+        <w:t xml:space="preserve">haben wir beim Brainstorming entschieden. Nun </w:t>
+      </w:r>
+      <w:r>
+        <w:t>wollen wir</w:t>
+      </w:r>
+      <w:r>
+        <w:t xml:space="preserve"> noch der </w:t>
+      </w:r>
+      <w:r>
+        <w:t>Machbarkeit Beweis</w:t>
+      </w:r>
+      <w:r>
+        <w:t xml:space="preserve"> </w:t>
+      </w:r>
+      <w:r>
+        <w:t>erbringen. Da man die spangurte von Hand wohl nicht auf 20000 N Spannkraft spannen kann Benzings weise die spann gurte nicht an ihr Limit bringen wollen Rechnen wir mit 1/3 ihrer maximalen spann kraft 6666.67 N.</w:t>
+      </w:r>
+    </w:p>
+    <w:p>
+      <w:pPr>
+        <w:suppressAutoHyphens w:val="0"/>
+      </w:pPr>
+      <w:r>
+        <w:t xml:space="preserve">-Da der Spanngurt um den Umfang des Topfes spannt haben wir die Kraft Tangential vom Topfabgeleitet entsprechend sind wir auch auf die </w:t>
+      </w:r>
+      <w:r>
+        <w:rPr>
+          <w:color w:val="7030A0"/>
+        </w:rPr>
+        <w:t>35°</w:t>
+      </w:r>
+      <w:r>
+        <w:t xml:space="preserve"> gekommen</w:t>
+      </w:r>
+    </w:p>
+    <w:p>
+      <w:pPr>
+        <w:suppressAutoHyphens w:val="0"/>
+        <w:rPr>
+          <w:rFonts w:cstheme="minorHAnsi"/>
+        </w:rPr>
+      </w:pPr>
+      <w:r>
+        <w:rPr>
+          <w:rFonts w:cstheme="minorHAnsi"/>
+        </w:rPr>
+        <w:t xml:space="preserve">-Die Haftreibung von µ0.35 haben wir aus dem Lehrbuch </w:t>
+      </w:r>
+      <w:r>
+        <w:rPr>
+          <w:rFonts w:cstheme="minorHAnsi"/>
+        </w:rPr>
+        <w:t>Klassische Mechanik</w:t>
+      </w:r>
+      <w:r>
+        <w:rPr>
+          <w:rFonts w:cstheme="minorHAnsi"/>
+        </w:rPr>
+        <w:t xml:space="preserve"> von </w:t>
+      </w:r>
+      <w:r>
+        <w:rPr>
+          <w:rFonts w:cstheme="minorHAnsi"/>
+        </w:rPr>
+        <w:t>Rainer Müller</w:t>
+      </w:r>
+      <w:r>
+        <w:rPr>
+          <w:rFonts w:cstheme="minorHAnsi"/>
+        </w:rPr>
+        <w:t>.</w:t>
+      </w:r>
+    </w:p>
+    <w:p>
+      <w:pPr>
+        <w:suppressAutoHyphens w:val="0"/>
+        <w:rPr>
+          <w:rFonts w:cstheme="minorHAnsi"/>
+        </w:rPr>
+      </w:pPr>
+      <w:r>
+        <w:rPr>
+          <w:rFonts w:cstheme="minorHAnsi"/>
+        </w:rPr>
+        <w:t>-</w:t>
+      </w:r>
+      <w:r>
+        <w:rPr>
+          <w:rFonts w:cstheme="minorHAnsi"/>
+        </w:rPr>
+        <w:t>Die Haftreibung von µ0.</w:t>
+      </w:r>
+      <w:r>
+        <w:rPr>
+          <w:rFonts w:cstheme="minorHAnsi"/>
+        </w:rPr>
+        <w:t>65</w:t>
+      </w:r>
+      <w:r>
+        <w:rPr>
+          <w:rFonts w:cstheme="minorHAnsi"/>
+        </w:rPr>
+        <w:t xml:space="preserve"> haben </w:t>
+      </w:r>
+      <w:r>
+        <w:rPr>
+          <w:rFonts w:cstheme="minorHAnsi"/>
+        </w:rPr>
+        <w:t xml:space="preserve">von </w:t>
+      </w:r>
+      <w:proofErr w:type="spellStart"/>
+      <w:r>
+        <w:rPr>
+          <w:rFonts w:cstheme="minorHAnsi"/>
+        </w:rPr>
+        <w:t>www.spektrum.de</w:t>
+      </w:r>
+      <w:proofErr w:type="spellEnd"/>
+      <w:r>
+        <w:rPr>
+          <w:rFonts w:cstheme="minorHAnsi"/>
+        </w:rPr>
+        <w:t>/</w:t>
+      </w:r>
+      <w:proofErr w:type="spellStart"/>
+      <w:r>
+        <w:rPr>
+          <w:rFonts w:cstheme="minorHAnsi"/>
+        </w:rPr>
+        <w:t>lexikon</w:t>
+      </w:r>
+      <w:proofErr w:type="spellEnd"/>
+      <w:r>
+        <w:rPr>
+          <w:rFonts w:cstheme="minorHAnsi"/>
+        </w:rPr>
+        <w:t>/</w:t>
+      </w:r>
+      <w:proofErr w:type="spellStart"/>
+      <w:r>
+        <w:rPr>
+          <w:rFonts w:cstheme="minorHAnsi"/>
+        </w:rPr>
+        <w:t>physik</w:t>
+      </w:r>
+      <w:proofErr w:type="spellEnd"/>
+      <w:r>
+        <w:rPr>
+          <w:rFonts w:cstheme="minorHAnsi"/>
+        </w:rPr>
+        <w:t>/</w:t>
+      </w:r>
+    </w:p>
+    <w:p>
+      <w:pPr>
+        <w:suppressAutoHyphens w:val="0"/>
+      </w:pPr>
+      <w:r>
+        <w:rPr>
+          <w:noProof/>
+        </w:rPr>
+        <mc:AlternateContent>
+          <mc:Choice Requires="wps">
+            <w:drawing>
+              <wp:anchor distT="0" distB="0" distL="114300" distR="114300" simplePos="0" relativeHeight="251724800" behindDoc="0" locked="0" layoutInCell="1" allowOverlap="1" wp14:anchorId="758CE384" wp14:editId="380A5F48">
+                <wp:simplePos x="0" y="0"/>
+                <wp:positionH relativeFrom="column">
+                  <wp:posOffset>3001009</wp:posOffset>
+                </wp:positionH>
+                <wp:positionV relativeFrom="paragraph">
+                  <wp:posOffset>613867</wp:posOffset>
+                </wp:positionV>
+                <wp:extent cx="862634" cy="1136650"/>
+                <wp:effectExtent l="15240" t="22860" r="10160" b="10160"/>
+                <wp:wrapNone/>
+                <wp:docPr id="24" name="Rechtwinkliges Dreieck 24"/>
+                <wp:cNvGraphicFramePr/>
+                <a:graphic xmlns:a="http://schemas.openxmlformats.org/drawingml/2006/main">
+                  <a:graphicData uri="http://schemas.microsoft.com/office/word/2010/wordprocessingShape">
+                    <wps:wsp>
+                      <wps:cNvSpPr/>
+                      <wps:spPr>
+                        <a:xfrm rot="16200000">
+                          <a:off x="0" y="0"/>
+                          <a:ext cx="862634" cy="1136650"/>
+                        </a:xfrm>
+                        <a:prstGeom prst="rtTriangle">
+                          <a:avLst/>
+                        </a:prstGeom>
+                        <a:noFill/>
+                        <a:ln>
+                          <a:solidFill>
+                            <a:srgbClr val="FF33CC"/>
+                          </a:solidFill>
+                        </a:ln>
+                      </wps:spPr>
+                      <wps:style>
+                        <a:lnRef idx="2">
+                          <a:schemeClr val="accent1">
+                            <a:shade val="50000"/>
+                          </a:schemeClr>
+                        </a:lnRef>
+                        <a:fillRef idx="1">
+                          <a:schemeClr val="accent1"/>
+                        </a:fillRef>
+                        <a:effectRef idx="0">
+                          <a:schemeClr val="accent1"/>
+                        </a:effectRef>
+                        <a:fontRef idx="minor">
+                          <a:schemeClr val="lt1"/>
+                        </a:fontRef>
+                      </wps:style>
+                      <wps:bodyPr rot="0" spcFirstLastPara="0" vertOverflow="overflow" horzOverflow="overflow" vert="horz" wrap="square" lIns="91440" tIns="45720" rIns="91440" bIns="45720" numCol="1" spcCol="0" rtlCol="0" fromWordArt="0" anchor="ctr" anchorCtr="0" forceAA="0" compatLnSpc="1">
+                        <a:prstTxWarp prst="textNoShape">
+                          <a:avLst/>
+                        </a:prstTxWarp>
+                        <a:noAutofit/>
+                      </wps:bodyPr>
+                    </wps:wsp>
+                  </a:graphicData>
+                </a:graphic>
+                <wp14:sizeRelH relativeFrom="margin">
+                  <wp14:pctWidth>0</wp14:pctWidth>
+                </wp14:sizeRelH>
+                <wp14:sizeRelV relativeFrom="margin">
+                  <wp14:pctHeight>0</wp14:pctHeight>
+                </wp14:sizeRelV>
+              </wp:anchor>
+            </w:drawing>
+          </mc:Choice>
+          <mc:Fallback>
+            <w:pict>
+              <v:shapetype w14:anchorId="0B8DB7A1" id="_x0000_t6" coordsize="21600,21600" o:spt="6" path="m,l,21600r21600,xe">
+                <v:stroke joinstyle="miter"/>
+                <v:path gradientshapeok="t" o:connecttype="custom" o:connectlocs="0,0;0,10800;0,21600;10800,21600;21600,21600;10800,10800" textboxrect="1800,12600,12600,19800"/>
+              </v:shapetype>
+              <v:shape id="Rechtwinkliges Dreieck 24" o:spid="_x0000_s1026" type="#_x0000_t6" style="position:absolute;margin-left:236.3pt;margin-top:48.35pt;width:67.9pt;height:89.5pt;rotation:-90;z-index:251724800;visibility:visible;mso-wrap-style:square;mso-width-percent:0;mso-height-percent:0;mso-wrap-distance-left:9pt;mso-wrap-distance-top:0;mso-wrap-distance-right:9pt;mso-wrap-distance-bottom:0;mso-position-horizontal:absolute;mso-position-horizontal-relative:text;mso-position-vertical:absolute;mso-position-vertical-relative:text;mso-width-percent:0;mso-height-percent:0;mso-width-relative:margin;mso-height-relative:margin;v-text-anchor:middle" o:gfxdata="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" filled="f" strokecolor="#f3c" strokeweight="1pt"/>
+            </w:pict>
+          </mc:Fallback>
+        </mc:AlternateContent>
+      </w:r>
+      <w:r>
+        <w:rPr>
+          <w:noProof/>
+        </w:rPr>
+        <mc:AlternateContent>
+          <mc:Choice Requires="wps">
+            <w:drawing>
+              <wp:anchor distT="0" distB="0" distL="114300" distR="114300" simplePos="0" relativeHeight="251725824" behindDoc="0" locked="0" layoutInCell="1" allowOverlap="1" wp14:anchorId="7CCD16B6" wp14:editId="62ED351B">
+                <wp:simplePos x="0" y="0"/>
+                <wp:positionH relativeFrom="column">
+                  <wp:posOffset>3075753</wp:posOffset>
+                </wp:positionH>
+                <wp:positionV relativeFrom="paragraph">
+                  <wp:posOffset>1725706</wp:posOffset>
+                </wp:positionV>
+                <wp:extent cx="648000" cy="0"/>
+                <wp:effectExtent l="19050" t="76200" r="0" b="76200"/>
+                <wp:wrapNone/>
+                <wp:docPr id="40" name="Gerade Verbindung mit Pfeil 40"/>
+                <wp:cNvGraphicFramePr/>
+                <a:graphic xmlns:a="http://schemas.openxmlformats.org/drawingml/2006/main">
+                  <a:graphicData uri="http://schemas.microsoft.com/office/word/2010/wordprocessingShape">
+                    <wps:wsp>
+                      <wps:cNvCnPr/>
+                      <wps:spPr>
+                        <a:xfrm flipH="1">
+                          <a:off x="0" y="0"/>
+                          <a:ext cx="648000" cy="0"/>
+                        </a:xfrm>
+                        <a:prstGeom prst="straightConnector1">
+                          <a:avLst/>
+                        </a:prstGeom>
+                        <a:ln w="28575">
+                          <a:solidFill>
+                            <a:srgbClr val="00B0F0"/>
+                          </a:solidFill>
+                          <a:tailEnd type="triangle"/>
+                        </a:ln>
+                      </wps:spPr>
+                      <wps:style>
+                        <a:lnRef idx="1">
+                          <a:schemeClr val="dk1"/>
+                        </a:lnRef>
+                        <a:fillRef idx="0">
+                          <a:schemeClr val="dk1"/>
+                        </a:fillRef>
+                        <a:effectRef idx="0">
+                          <a:schemeClr val="dk1"/>
+                        </a:effectRef>
+                        <a:fontRef idx="minor">
+                          <a:schemeClr val="tx1"/>
+                        </a:fontRef>
+                      </wps:style>
+                      <wps:bodyPr/>
+                    </wps:wsp>
+                  </a:graphicData>
+                </a:graphic>
+                <wp14:sizeRelH relativeFrom="margin">
+                  <wp14:pctWidth>0</wp14:pctWidth>
+                </wp14:sizeRelH>
+                <wp14:sizeRelV relativeFrom="margin">
+                  <wp14:pctHeight>0</wp14:pctHeight>
+                </wp14:sizeRelV>
+              </wp:anchor>
+            </w:drawing>
+          </mc:Choice>
+          <mc:Fallback>
+            <w:pict>
+              <v:shape w14:anchorId="6077B24E" id="Gerade Verbindung mit Pfeil 40" o:spid="_x0000_s1026" type="#_x0000_t32" style="position:absolute;margin-left:242.2pt;margin-top:135.9pt;width:51pt;height:0;flip:x;z-index:251725824;visibility:visible;mso-wrap-style:square;mso-width-percent:0;mso-height-percent:0;mso-wrap-distance-left:9pt;mso-wrap-distance-top:0;mso-wrap-distance-right:9pt;mso-wrap-distance-bottom:0;mso-position-horizontal:absolute;mso-position-horizontal-relative:text;mso-position-vertical:absolute;mso-position-vertical-relative:text;mso-width-percent:0;mso-height-percent:0;mso-width-relative:margin;mso-height-relative:margin" o:gfxdata="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" strokecolor="#00b0f0" strokeweight="2.25pt">
+                <v:stroke endarrow="block" joinstyle="miter"/>
+              </v:shape>
+            </w:pict>
+          </mc:Fallback>
+        </mc:AlternateContent>
+      </w:r>
+      <w:r>
+        <w:rPr>
+          <w:noProof/>
+        </w:rPr>
+        <w:drawing>
+          <wp:anchor distT="0" distB="0" distL="114300" distR="114300" simplePos="0" relativeHeight="251722752" behindDoc="1" locked="0" layoutInCell="1" allowOverlap="1" wp14:anchorId="411B49B7" wp14:editId="4EE7C374">
+            <wp:simplePos x="0" y="0"/>
+            <wp:positionH relativeFrom="margin">
+              <wp:posOffset>2703068</wp:posOffset>
+            </wp:positionH>
+            <wp:positionV relativeFrom="paragraph">
+              <wp:posOffset>310033</wp:posOffset>
+            </wp:positionV>
+            <wp:extent cx="3355340" cy="2583815"/>
+            <wp:effectExtent l="0" t="0" r="0" b="6985"/>
+            <wp:wrapTight wrapText="bothSides">
+              <wp:wrapPolygon edited="0">
+                <wp:start x="0" y="0"/>
+                <wp:lineTo x="0" y="21499"/>
+                <wp:lineTo x="21461" y="21499"/>
+                <wp:lineTo x="21461" y="0"/>
+                <wp:lineTo x="0" y="0"/>
+              </wp:wrapPolygon>
+            </wp:wrapTight>
+            <wp:docPr id="15" name="Grafik 15" descr="Ein Bild, das Sitz enthält.&#10;&#10;Automatisch generierte Beschreibung"/>
+            <wp:cNvGraphicFramePr>
+              <a:graphicFrameLocks xmlns:a="http://schemas.openxmlformats.org/drawingml/2006/main" noChangeAspect="1"/>
+            </wp:cNvGraphicFramePr>
+            <a:graphic xmlns:a="http://schemas.openxmlformats.org/drawingml/2006/main">
+              <a:graphicData uri="http://schemas.openxmlformats.org/drawingml/2006/picture">
+                <pic:pic xmlns:pic="http://schemas.openxmlformats.org/drawingml/2006/picture">
+                  <pic:nvPicPr>
+                    <pic:cNvPr id="15" name="Grafik 15" descr="Ein Bild, das Sitz enthält.&#10;&#10;Automatisch generierte Beschreibung"/>
+                    <pic:cNvPicPr/>
+                  </pic:nvPicPr>
+                  <pic:blipFill>
+                    <a:blip r:embed="rId32" cstate="print">
+                      <a:extLst>
+                        <a:ext uri="{28A0092B-C50C-407E-A947-70E740481C1C}">
+                          <a14:useLocalDpi xmlns:a14="http://schemas.microsoft.com/office/drawing/2010/main" val="0"/>
+                        </a:ext>
+                      </a:extLst>
+                    </a:blip>
+                    <a:stretch>
+                      <a:fillRect/>
+                    </a:stretch>
+                  </pic:blipFill>
+                  <pic:spPr>
+                    <a:xfrm>
+                      <a:off x="0" y="0"/>
+                      <a:ext cx="3355340" cy="2583815"/>
+                    </a:xfrm>
+                    <a:prstGeom prst="rect">
+                      <a:avLst/>
+                    </a:prstGeom>
+                  </pic:spPr>
+                </pic:pic>
+              </a:graphicData>
+            </a:graphic>
+            <wp14:sizeRelH relativeFrom="margin">
+              <wp14:pctWidth>0</wp14:pctWidth>
+            </wp14:sizeRelH>
+            <wp14:sizeRelV relativeFrom="margin">
+              <wp14:pctHeight>0</wp14:pctHeight>
+            </wp14:sizeRelV>
+          </wp:anchor>
+        </w:drawing>
+      </w:r>
+    </w:p>
+    <w:p/>
+    <w:p>
+      <w:r>
+        <w:rPr>
+          <w:noProof/>
+        </w:rPr>
+        <mc:AlternateContent>
+          <mc:Choice Requires="wps">
+            <w:drawing>
+              <wp:anchor distT="45720" distB="45720" distL="114300" distR="114300" simplePos="0" relativeHeight="251727872" behindDoc="0" locked="0" layoutInCell="1" allowOverlap="1" wp14:anchorId="2C42080B" wp14:editId="56C66C00">
+                <wp:simplePos x="0" y="0"/>
+                <wp:positionH relativeFrom="margin">
+                  <wp:align>left</wp:align>
+                </wp:positionH>
+                <wp:positionV relativeFrom="paragraph">
+                  <wp:posOffset>84774</wp:posOffset>
+                </wp:positionV>
+                <wp:extent cx="1868170" cy="1160780"/>
+                <wp:effectExtent l="0" t="0" r="17780" b="20320"/>
+                <wp:wrapSquare wrapText="bothSides"/>
+                <wp:docPr id="41" name="Textfeld 2"/>
+                <wp:cNvGraphicFramePr>
+                  <a:graphicFrameLocks xmlns:a="http://schemas.openxmlformats.org/drawingml/2006/main"/>
+                </wp:cNvGraphicFramePr>
+                <a:graphic xmlns:a="http://schemas.openxmlformats.org/drawingml/2006/main">
+                  <a:graphicData uri="http://schemas.microsoft.com/office/word/2010/wordprocessingShape">
+                    <wps:wsp>
+                      <wps:cNvSpPr txBox="1">
+                        <a:spLocks noChangeArrowheads="1"/>
+                      </wps:cNvSpPr>
+                      <wps:spPr bwMode="auto">
+                        <a:xfrm>
+                          <a:off x="0" y="0"/>
+                          <a:ext cx="1868556" cy="1160780"/>
+                        </a:xfrm>
+                        <a:prstGeom prst="rect">
+                          <a:avLst/>
+                        </a:prstGeom>
+                        <a:solidFill>
+                          <a:srgbClr val="FFFFFF"/>
+                        </a:solidFill>
+                        <a:ln w="9525">
+                          <a:solidFill>
+                            <a:srgbClr val="000000"/>
+                          </a:solidFill>
+                          <a:miter lim="800000"/>
+                          <a:headEnd/>
+                          <a:tailEnd/>
+                        </a:ln>
+                      </wps:spPr>
+                      <wps:txbx>
+                        <w:txbxContent>
+                          <w:p>
+                            <w:proofErr w:type="spellStart"/>
+                            <w:r>
+                              <w:rPr>
+                                <w:color w:val="FF0000"/>
+                              </w:rPr>
+                              <w:t>F</w:t>
+                            </w:r>
+                            <w:r>
+                              <w:rPr>
+                                <w:color w:val="FF0000"/>
+                                <w:vertAlign w:val="subscript"/>
+                              </w:rPr>
+                              <w:t>spanner</w:t>
+                            </w:r>
+                            <w:proofErr w:type="spellEnd"/>
+                            <w:r>
+                              <w:t xml:space="preserve">: </w:t>
+                            </w:r>
+                            <w:proofErr w:type="spellStart"/>
+                            <w:r>
+                              <w:t>3x</w:t>
+                            </w:r>
+                            <w:proofErr w:type="spellEnd"/>
+                            <w:r>
+                              <w:t xml:space="preserve"> 6’666.67 N</w:t>
+                            </w:r>
+                          </w:p>
+                          <w:p>
+                            <w:pPr>
+                              <w:rPr>
+                                <w:rFonts w:cstheme="minorHAnsi"/>
+                              </w:rPr>
+                            </w:pPr>
+                            <w:r>
+                              <w:rPr>
+                                <w:rFonts w:cstheme="minorHAnsi"/>
+                              </w:rPr>
+                              <w:t>µ 0.35 (Stahl / Beton)</w:t>
+                            </w:r>
+                          </w:p>
+                          <w:p>
+                            <w:r>
+                              <w:rPr>
+                                <w:rFonts w:cstheme="minorHAnsi"/>
+                              </w:rPr>
+                              <w:t>µ 0.65 (Gummi / Beton)</w:t>
+                            </w:r>
+                          </w:p>
+                          <w:p>
+                            <w:pPr>
+                              <w:rPr>
+                                <w:color w:val="7030A0"/>
+                              </w:rPr>
+                            </w:pPr>
+                            <w:r>
+                              <w:rPr>
+                                <w:rFonts w:cstheme="minorHAnsi"/>
+                                <w:color w:val="7030A0"/>
+                              </w:rPr>
+                              <w:t>α: 35°</w:t>
+                            </w:r>
+                          </w:p>
+                        </w:txbxContent>
+                      </wps:txbx>
+                      <wps:bodyPr rot="0" vert="horz" wrap="square" lIns="91440" tIns="45720" rIns="91440" bIns="45720" anchor="t" anchorCtr="0">
+                        <a:noAutofit/>
+                      </wps:bodyPr>
+                    </wps:wsp>
+                  </a:graphicData>
+                </a:graphic>
+                <wp14:sizeRelH relativeFrom="margin">
+                  <wp14:pctWidth>0</wp14:pctWidth>
+                </wp14:sizeRelH>
+                <wp14:sizeRelV relativeFrom="margin">
+                  <wp14:pctHeight>0</wp14:pctHeight>
+                </wp14:sizeRelV>
+              </wp:anchor>
+            </w:drawing>
+          </mc:Choice>
+          <mc:Fallback>
+            <w:pict>
+              <v:shapetype w14:anchorId="2C42080B" id="_x0000_t202" coordsize="21600,21600" o:spt="202" path="m,l,21600r21600,l21600,xe">
+                <v:stroke joinstyle="miter"/>
+                <v:path gradientshapeok="t" o:connecttype="rect"/>
+              </v:shapetype>
+              <v:shape id="_x0000_s1030" type="#_x0000_t202" style="position:absolute;margin-left:0;margin-top:6.7pt;width:147.1pt;height:91.4pt;z-index:251727872;visibility:visible;mso-wrap-style:square;mso-width-percent:0;mso-height-percent:0;mso-wrap-distance-left:9pt;mso-wrap-distance-top:3.6pt;mso-wrap-distance-right:9pt;mso-wrap-distance-bottom:3.6pt;mso-position-horizontal:left;mso-position-horizontal-relative:margin;mso-position-vertical:absolute;mso-position-vertical-relative:text;mso-width-percent:0;mso-height-percent:0;mso-width-relative:margin;mso-height-relative:margin;v-text-anchor:top" o:gfxdata="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">
+                <v:textbox>
+                  <w:txbxContent>
+                    <w:p>
+                      <w:proofErr w:type="spellStart"/>
+                      <w:r>
+                        <w:rPr>
+                          <w:color w:val="FF0000"/>
+                        </w:rPr>
+                        <w:t>F</w:t>
+                      </w:r>
+                      <w:r>
+                        <w:rPr>
+                          <w:color w:val="FF0000"/>
+                          <w:vertAlign w:val="subscript"/>
+                        </w:rPr>
+                        <w:t>spanner</w:t>
+                      </w:r>
+                      <w:proofErr w:type="spellEnd"/>
+                      <w:r>
+                        <w:t xml:space="preserve">: </w:t>
+                      </w:r>
+                      <w:proofErr w:type="spellStart"/>
+                      <w:r>
+                        <w:t>3x</w:t>
+                      </w:r>
+                      <w:proofErr w:type="spellEnd"/>
+                      <w:r>
+                        <w:t xml:space="preserve"> 6’666.67 N</w:t>
+                      </w:r>
+                    </w:p>
+                    <w:p>
+                      <w:pPr>
+                        <w:rPr>
+                          <w:rFonts w:cstheme="minorHAnsi"/>
+                        </w:rPr>
+                      </w:pPr>
+                      <w:r>
+                        <w:rPr>
+                          <w:rFonts w:cstheme="minorHAnsi"/>
+                        </w:rPr>
+                        <w:t>µ 0.35 (Stahl / Beton)</w:t>
+                      </w:r>
+                    </w:p>
+                    <w:p>
+                      <w:r>
+                        <w:rPr>
+                          <w:rFonts w:cstheme="minorHAnsi"/>
+                        </w:rPr>
+                        <w:t>µ 0.65 (Gummi / Beton)</w:t>
+                      </w:r>
+                    </w:p>
+                    <w:p>
+                      <w:pPr>
+                        <w:rPr>
+                          <w:color w:val="7030A0"/>
+                        </w:rPr>
+                      </w:pPr>
+                      <w:r>
+                        <w:rPr>
+                          <w:rFonts w:cstheme="minorHAnsi"/>
+                          <w:color w:val="7030A0"/>
+                        </w:rPr>
+                        <w:t>α: 35°</w:t>
+                      </w:r>
+                    </w:p>
+                  </w:txbxContent>
+                </v:textbox>
+                <w10:wrap type="square" anchorx="margin"/>
+              </v:shape>
+            </w:pict>
+          </mc:Fallback>
+        </mc:AlternateContent>
+      </w:r>
+      <w:r>
+        <w:rPr>
+          <w:noProof/>
+        </w:rPr>
+        <mc:AlternateContent>
+          <mc:Choice Requires="wps">
+            <w:drawing>
+              <wp:anchor distT="0" distB="0" distL="114300" distR="114300" simplePos="0" relativeHeight="251723776" behindDoc="0" locked="0" layoutInCell="1" allowOverlap="1" wp14:anchorId="09D55EEA" wp14:editId="59A6F4F9">
+                <wp:simplePos x="0" y="0"/>
+                <wp:positionH relativeFrom="column">
+                  <wp:posOffset>2891790</wp:posOffset>
+                </wp:positionH>
+                <wp:positionV relativeFrom="paragraph">
+                  <wp:posOffset>96243</wp:posOffset>
+                </wp:positionV>
+                <wp:extent cx="947732" cy="721446"/>
+                <wp:effectExtent l="38100" t="19050" r="24130" b="40640"/>
+                <wp:wrapNone/>
+                <wp:docPr id="18" name="Gerade Verbindung mit Pfeil 18"/>
+                <wp:cNvGraphicFramePr/>
+                <a:graphic xmlns:a="http://schemas.openxmlformats.org/drawingml/2006/main">
+                  <a:graphicData uri="http://schemas.microsoft.com/office/word/2010/wordprocessingShape">
+                    <wps:wsp>
+                      <wps:cNvCnPr/>
+                      <wps:spPr>
+                        <a:xfrm flipH="1">
+                          <a:off x="0" y="0"/>
+                          <a:ext cx="947732" cy="721446"/>
+                        </a:xfrm>
+                        <a:prstGeom prst="straightConnector1">
+                          <a:avLst/>
+                        </a:prstGeom>
+                        <a:ln w="28575">
+                          <a:solidFill>
+                            <a:srgbClr val="FF0000"/>
+                          </a:solidFill>
+                          <a:tailEnd type="triangle"/>
+                        </a:ln>
+                      </wps:spPr>
+                      <wps:style>
+                        <a:lnRef idx="1">
+                          <a:schemeClr val="dk1"/>
+                        </a:lnRef>
+                        <a:fillRef idx="0">
+                          <a:schemeClr val="dk1"/>
+                        </a:fillRef>
+                        <a:effectRef idx="0">
+                          <a:schemeClr val="dk1"/>
+                        </a:effectRef>
+                        <a:fontRef idx="minor">
+                          <a:schemeClr val="tx1"/>
+                        </a:fontRef>
+                      </wps:style>
+                      <wps:bodyPr/>
+                    </wps:wsp>
+                  </a:graphicData>
+                </a:graphic>
+                <wp14:sizeRelH relativeFrom="margin">
+                  <wp14:pctWidth>0</wp14:pctWidth>
+                </wp14:sizeRelH>
+                <wp14:sizeRelV relativeFrom="margin">
+                  <wp14:pctHeight>0</wp14:pctHeight>
+                </wp14:sizeRelV>
+              </wp:anchor>
+            </w:drawing>
+          </mc:Choice>
+          <mc:Fallback>
+            <w:pict>
+              <v:shape w14:anchorId="7710DBCA" id="Gerade Verbindung mit Pfeil 18" o:spid="_x0000_s1026" type="#_x0000_t32" style="position:absolute;margin-left:227.7pt;margin-top:7.6pt;width:74.6pt;height:56.8pt;flip:x;z-index:251723776;visibility:visible;mso-wrap-style:square;mso-width-percent:0;mso-height-percent:0;mso-wrap-distance-left:9pt;mso-wrap-distance-top:0;mso-wrap-distance-right:9pt;mso-wrap-distance-bottom:0;mso-position-horizontal:absolute;mso-position-horizontal-relative:text;mso-position-vertical:absolute;mso-position-vertical-relative:text;mso-width-percent:0;mso-height-percent:0;mso-width-relative:margin;mso-height-relative:margin" o:gfxdata="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" strokecolor="red" strokeweight="2.25pt">
+                <v:stroke endarrow="block" joinstyle="miter"/>
+              </v:shape>
+            </w:pict>
+          </mc:Fallback>
+        </mc:AlternateContent>
+      </w:r>
+    </w:p>
+    <w:p/>
+    <w:p>
+      <w:r>
+        <w:rPr>
+          <w:noProof/>
+        </w:rPr>
+        <mc:AlternateContent>
+          <mc:Choice Requires="wps">
+            <w:drawing>
+              <wp:anchor distT="0" distB="0" distL="114300" distR="114300" simplePos="0" relativeHeight="251726848" behindDoc="0" locked="0" layoutInCell="1" allowOverlap="1" wp14:anchorId="277C4E07" wp14:editId="611BA9D6">
+                <wp:simplePos x="0" y="0"/>
+                <wp:positionH relativeFrom="margin">
+                  <wp:posOffset>2563799</wp:posOffset>
+                </wp:positionH>
+                <wp:positionV relativeFrom="paragraph">
+                  <wp:posOffset>16289</wp:posOffset>
+                </wp:positionV>
+                <wp:extent cx="873760" cy="898525"/>
+                <wp:effectExtent l="0" t="0" r="21590" b="0"/>
+                <wp:wrapNone/>
+                <wp:docPr id="39" name="Bogen 39"/>
+                <wp:cNvGraphicFramePr/>
+                <a:graphic xmlns:a="http://schemas.openxmlformats.org/drawingml/2006/main">
+                  <a:graphicData uri="http://schemas.microsoft.com/office/word/2010/wordprocessingShape">
+                    <wps:wsp>
+                      <wps:cNvSpPr/>
+                      <wps:spPr>
+                        <a:xfrm>
+                          <a:off x="0" y="0"/>
+                          <a:ext cx="873760" cy="898525"/>
+                        </a:xfrm>
+                        <a:prstGeom prst="arc">
+                          <a:avLst>
+                            <a:gd name="adj1" fmla="val 19340385"/>
+                            <a:gd name="adj2" fmla="val 361960"/>
+                          </a:avLst>
+                        </a:prstGeom>
+                        <a:ln w="38100">
+                          <a:solidFill>
+                            <a:srgbClr val="7030A0"/>
+                          </a:solidFill>
+                        </a:ln>
+                      </wps:spPr>
+                      <wps:style>
+                        <a:lnRef idx="1">
+                          <a:schemeClr val="accent1"/>
+                        </a:lnRef>
+                        <a:fillRef idx="0">
+                          <a:schemeClr val="accent1"/>
+                        </a:fillRef>
+                        <a:effectRef idx="0">
+                          <a:schemeClr val="accent1"/>
+                        </a:effectRef>
+                        <a:fontRef idx="minor">
+                          <a:schemeClr val="tx1"/>
+                        </a:fontRef>
+                      </wps:style>
+                      <wps:bodyPr rot="0" spcFirstLastPara="0" vertOverflow="overflow" horzOverflow="overflow" vert="horz" wrap="square" lIns="91440" tIns="45720" rIns="91440" bIns="45720" numCol="1" spcCol="0" rtlCol="0" fromWordArt="0" anchor="ctr" anchorCtr="0" forceAA="0" compatLnSpc="1">
+                        <a:prstTxWarp prst="textNoShape">
+                          <a:avLst/>
+                        </a:prstTxWarp>
+                        <a:noAutofit/>
+                      </wps:bodyPr>
+                    </wps:wsp>
+                  </a:graphicData>
+                </a:graphic>
+                <wp14:sizeRelH relativeFrom="margin">
+                  <wp14:pctWidth>0</wp14:pctWidth>
+                </wp14:sizeRelH>
+                <wp14:sizeRelV relativeFrom="margin">
+                  <wp14:pctHeight>0</wp14:pctHeight>
+                </wp14:sizeRelV>
+              </wp:anchor>
+            </w:drawing>
+          </mc:Choice>
+          <mc:Fallback>
+            <w:pict>
+              <v:shape w14:anchorId="1910530E" id="Bogen 39" o:spid="_x0000_s1026" style="position:absolute;margin-left:201.85pt;margin-top:1.3pt;width:68.8pt;height:70.75pt;z-index:251726848;visibility:visible;mso-wrap-style:square;mso-width-percent:0;mso-height-percent:0;mso-wrap-distance-left:9pt;mso-wrap-distance-top:0;mso-wrap-distance-right:9pt;mso-wrap-distance-bottom:0;mso-position-horizontal:absolute;mso-position-horizontal-relative:margin;mso-position-vertical:absolute;mso-position-vertical-relative:text;mso-width-percent:0;mso-height-percent:0;mso-width-relative:margin;mso-height-relative:margin;v-text-anchor:middle" coordsize="873760,898525" o:gfxdata="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" path="m786299,179588nsc852298,270019,882711,382716,871471,495190l436880,449263,786299,179588xem786299,179588nfc852298,270019,882711,382716,871471,495190e" filled="f" strokecolor="#7030a0" strokeweight="3pt">
+                <v:stroke joinstyle="miter"/>
+                <v:path arrowok="t" o:connecttype="custom" o:connectlocs="786299,179588;871471,495190" o:connectangles="0,0"/>
+                <w10:wrap anchorx="margin"/>
+              </v:shape>
+            </w:pict>
+          </mc:Fallback>
+        </mc:AlternateContent>
+      </w:r>
+    </w:p>
+    <w:p/>
+    <w:p/>
+    <w:p/>
+    <w:p/>
+    <w:p/>
+    <w:p>
+      <w:r>
+        <w:t xml:space="preserve">Gesucht </w:t>
+      </w:r>
+      <w:r>
+        <w:rPr>
+          <w:color w:val="00B0F0"/>
+        </w:rPr>
+        <w:t>F</w:t>
+      </w:r>
+      <w:r>
+        <w:rPr>
+          <w:color w:val="00B0F0"/>
+          <w:vertAlign w:val="subscript"/>
+        </w:rPr>
+        <w:t>R</w:t>
+      </w:r>
+    </w:p>
+    <w:p>
+      <w:pPr>
+        <w:rPr>
+          <w:rFonts w:eastAsiaTheme="minorEastAsia"/>
+          <w:u w:val="single"/>
+        </w:rPr>
+      </w:pPr>
+      <m:oMath>
+        <m:sSub>
+          <m:sSubPr>
+            <m:ctrlPr>
+              <w:rPr>
+                <w:rFonts w:ascii="Cambria Math" w:hAnsi="Cambria Math"/>
+                <w:i/>
+              </w:rPr>
+            </m:ctrlPr>
+          </m:sSubPr>
+          <m:e>
+            <m:r>
+              <w:rPr>
+                <w:rFonts w:ascii="Cambria Math" w:hAnsi="Cambria Math"/>
+                <w:color w:val="00B0F0"/>
+              </w:rPr>
+              <m:t>F</m:t>
+            </m:r>
+          </m:e>
+          <m:sub>
+            <m:r>
+              <w:rPr>
+                <w:rFonts w:ascii="Cambria Math" w:hAnsi="Cambria Math"/>
+                <w:color w:val="00B0F0"/>
+              </w:rPr>
+              <m:t>R</m:t>
+            </m:r>
+          </m:sub>
+        </m:sSub>
+        <m:r>
+          <w:rPr>
+            <w:rFonts w:ascii="Cambria Math" w:hAnsi="Cambria Math"/>
+          </w:rPr>
+          <m:t>=</m:t>
+        </m:r>
+        <m:sSub>
+          <m:sSubPr>
+            <m:ctrlPr>
+              <w:rPr>
+                <w:rFonts w:ascii="Cambria Math" w:hAnsi="Cambria Math"/>
+                <w:i/>
+                <w:color w:val="FF0000"/>
+              </w:rPr>
+            </m:ctrlPr>
+          </m:sSubPr>
+          <m:e>
+            <m:r>
+              <w:rPr>
+                <w:rFonts w:ascii="Cambria Math" w:hAnsi="Cambria Math"/>
+                <w:color w:val="FF0000"/>
+              </w:rPr>
+              <m:t>F</m:t>
+            </m:r>
+          </m:e>
+          <m:sub>
+            <m:r>
+              <w:rPr>
+                <w:rFonts w:ascii="Cambria Math" w:hAnsi="Cambria Math"/>
+                <w:color w:val="FF0000"/>
+              </w:rPr>
+              <m:t>spanner</m:t>
+            </m:r>
+          </m:sub>
+        </m:sSub>
+        <m:r>
+          <w:rPr>
+            <w:rFonts w:ascii="Cambria Math" w:hAnsi="Cambria Math"/>
+          </w:rPr>
+          <m:t>×</m:t>
+        </m:r>
+        <m:func>
+          <m:funcPr>
+            <m:ctrlPr>
+              <w:rPr>
+                <w:rFonts w:ascii="Cambria Math" w:hAnsi="Cambria Math"/>
+                <w:i/>
+              </w:rPr>
+            </m:ctrlPr>
+          </m:funcPr>
+          <m:fName>
+            <m:r>
+              <m:rPr>
+                <m:sty m:val="p"/>
+              </m:rPr>
+              <w:rPr>
+                <w:rFonts w:ascii="Cambria Math" w:hAnsi="Cambria Math"/>
+              </w:rPr>
+              <m:t>cos</m:t>
+            </m:r>
+          </m:fName>
+          <m:e>
+            <m:r>
+              <w:rPr>
+                <w:rFonts w:ascii="Cambria Math" w:hAnsi="Cambria Math"/>
+                <w:color w:val="7030A0"/>
+              </w:rPr>
+              <m:t>α</m:t>
+            </m:r>
+          </m:e>
+        </m:func>
+        <m:r>
+          <w:rPr>
+            <w:rFonts w:ascii="Cambria Math" w:hAnsi="Cambria Math"/>
+          </w:rPr>
+          <m:t xml:space="preserve">×µ= </m:t>
+        </m:r>
+        <m:sSup>
+          <m:sSupPr>
+            <m:ctrlPr>
+              <w:rPr>
+                <w:rFonts w:ascii="Cambria Math" w:eastAsiaTheme="minorEastAsia" w:hAnsi="Cambria Math"/>
+              </w:rPr>
+            </m:ctrlPr>
+          </m:sSupPr>
+          <m:e>
+            <m:r>
+              <m:rPr>
+                <m:sty m:val="p"/>
+              </m:rPr>
+              <w:rPr>
+                <w:rFonts w:ascii="Cambria Math" w:eastAsiaTheme="minorEastAsia" w:hAnsi="Cambria Math"/>
+              </w:rPr>
+              <m:t>20</m:t>
+            </m:r>
+            <m:ctrlPr>
+              <w:rPr>
+                <w:rFonts w:ascii="Cambria Math" w:hAnsi="Cambria Math"/>
+                <w:i/>
+              </w:rPr>
+            </m:ctrlPr>
+          </m:e>
+          <m:sup>
+            <m:r>
+              <m:rPr>
+                <m:sty m:val="p"/>
+              </m:rPr>
+              <w:rPr>
+                <w:rFonts w:ascii="Cambria Math" w:eastAsiaTheme="minorEastAsia" w:hAnsi="Cambria Math"/>
+              </w:rPr>
+              <m:t>'</m:t>
+            </m:r>
+          </m:sup>
+        </m:sSup>
+        <m:r>
+          <m:rPr>
+            <m:sty m:val="p"/>
+          </m:rPr>
+          <w:rPr>
+            <w:rFonts w:ascii="Cambria Math" w:eastAsiaTheme="minorEastAsia" w:hAnsi="Cambria Math"/>
+          </w:rPr>
+          <m:t xml:space="preserve">000 N </m:t>
+        </m:r>
+        <m:r>
+          <m:rPr>
+            <m:sty m:val="p"/>
+          </m:rPr>
+          <w:rPr>
+            <w:rFonts w:ascii="Cambria Math" w:eastAsiaTheme="minorEastAsia" w:hAnsi="Cambria Math"/>
+          </w:rPr>
+          <m:t>×</m:t>
+        </m:r>
+        <m:func>
+          <m:funcPr>
+            <m:ctrlPr>
+              <w:rPr>
+                <w:rFonts w:ascii="Cambria Math" w:eastAsiaTheme="minorEastAsia" w:hAnsi="Cambria Math"/>
+              </w:rPr>
+            </m:ctrlPr>
+          </m:funcPr>
+          <m:fName>
+            <m:r>
+              <m:rPr>
+                <m:sty m:val="p"/>
+              </m:rPr>
+              <w:rPr>
+                <w:rFonts w:ascii="Cambria Math" w:eastAsiaTheme="minorEastAsia" w:hAnsi="Cambria Math"/>
+              </w:rPr>
+              <m:t>cos</m:t>
+            </m:r>
+          </m:fName>
+          <m:e>
+            <m:r>
+              <w:rPr>
+                <w:rFonts w:ascii="Cambria Math" w:eastAsiaTheme="minorEastAsia" w:hAnsi="Cambria Math"/>
+              </w:rPr>
+              <m:t>35°</m:t>
+            </m:r>
+          </m:e>
+        </m:func>
+        <m:r>
+          <m:rPr>
+            <m:sty m:val="p"/>
+          </m:rPr>
+          <w:rPr>
+            <w:rFonts w:ascii="Cambria Math" w:eastAsiaTheme="minorEastAsia" w:hAnsi="Cambria Math"/>
+          </w:rPr>
+          <m:t>×µ0.35=</m:t>
+        </m:r>
+      </m:oMath>
+      <w:r>
+        <w:rPr>
+          <w:rFonts w:eastAsiaTheme="minorEastAsia"/>
+        </w:rPr>
+        <w:t xml:space="preserve"> </w:t>
+      </w:r>
+      <w:r>
+        <w:rPr>
+          <w:rFonts w:eastAsiaTheme="minorEastAsia"/>
+          <w:u w:val="single"/>
+        </w:rPr>
+        <w:t>5</w:t>
+      </w:r>
+      <w:r>
+        <w:rPr>
+          <w:rFonts w:eastAsiaTheme="minorEastAsia"/>
+          <w:u w:val="single"/>
+        </w:rPr>
+        <w:t>’</w:t>
+      </w:r>
+      <w:r>
+        <w:rPr>
+          <w:rFonts w:eastAsiaTheme="minorEastAsia"/>
+          <w:u w:val="single"/>
+        </w:rPr>
+        <w:t>734.06 N</w:t>
+      </w:r>
+    </w:p>
+    <w:p>
+      <w:r>
+        <w:rPr>
+          <w:noProof/>
+        </w:rPr>
+        <w:drawing>
+          <wp:anchor distT="0" distB="0" distL="114300" distR="114300" simplePos="0" relativeHeight="251720704" behindDoc="0" locked="0" layoutInCell="1" allowOverlap="1" wp14:anchorId="7E97E266" wp14:editId="45CE2FD5">
+            <wp:simplePos x="0" y="0"/>
+            <wp:positionH relativeFrom="margin">
+              <wp:posOffset>4662170</wp:posOffset>
+            </wp:positionH>
+            <wp:positionV relativeFrom="paragraph">
+              <wp:posOffset>-2540</wp:posOffset>
+            </wp:positionV>
+            <wp:extent cx="1939925" cy="2357120"/>
+            <wp:effectExtent l="0" t="0" r="3175" b="5080"/>
+            <wp:wrapSquare wrapText="bothSides"/>
+            <wp:docPr id="10" name="Grafik 10" descr="Ein Bild, das Sport enthält.&#10;&#10;Automatisch generierte Beschreibung"/>
+            <wp:cNvGraphicFramePr>
+              <a:graphicFrameLocks xmlns:a="http://schemas.openxmlformats.org/drawingml/2006/main" noChangeAspect="1"/>
+            </wp:cNvGraphicFramePr>
+            <a:graphic xmlns:a="http://schemas.openxmlformats.org/drawingml/2006/main">
+              <a:graphicData uri="http://schemas.openxmlformats.org/drawingml/2006/picture">
+                <pic:pic xmlns:pic="http://schemas.openxmlformats.org/drawingml/2006/picture">
+                  <pic:nvPicPr>
+                    <pic:cNvPr id="10" name="Grafik 10" descr="Ein Bild, das Sport enthält.&#10;&#10;Automatisch generierte Beschreibung"/>
+                    <pic:cNvPicPr/>
+                  </pic:nvPicPr>
+                  <pic:blipFill rotWithShape="1">
+                    <a:blip r:embed="rId33" cstate="print">
+                      <a:extLst>
+                        <a:ext uri="{28A0092B-C50C-407E-A947-70E740481C1C}">
+                          <a14:useLocalDpi xmlns:a14="http://schemas.microsoft.com/office/drawing/2010/main" val="0"/>
+                        </a:ext>
+                      </a:extLst>
+                    </a:blip>
+                    <a:srcRect l="4070" r="5636"/>
+                    <a:stretch/>
+                  </pic:blipFill>
+                  <pic:spPr bwMode="auto">
+                    <a:xfrm>
+                      <a:off x="0" y="0"/>
+                      <a:ext cx="1939925" cy="2357120"/>
+                    </a:xfrm>
+                    <a:prstGeom prst="rect">
+                      <a:avLst/>
+                    </a:prstGeom>
+                    <a:ln>
+                      <a:noFill/>
+                    </a:ln>
+                    <a:extLst>
+                      <a:ext uri="{53640926-AAD7-44D8-BBD7-CCE9431645EC}">
+                        <a14:shadowObscured xmlns:a14="http://schemas.microsoft.com/office/drawing/2010/main"/>
+                      </a:ext>
+                    </a:extLst>
+                  </pic:spPr>
+                </pic:pic>
+              </a:graphicData>
+            </a:graphic>
+            <wp14:sizeRelH relativeFrom="page">
+              <wp14:pctWidth>0</wp14:pctWidth>
+            </wp14:sizeRelH>
+            <wp14:sizeRelV relativeFrom="page">
+              <wp14:pctHeight>0</wp14:pctHeight>
+            </wp14:sizeRelV>
+          </wp:anchor>
+        </w:drawing>
+      </w:r>
+    </w:p>
+    <w:p/>
+    <w:p>
+      <w:r>
+        <w:t xml:space="preserve">Gesucht </w:t>
+      </w:r>
+      <w:r>
+        <w:rPr>
+          <w:color w:val="00B0F0"/>
+        </w:rPr>
+        <w:t>F</w:t>
+      </w:r>
+      <w:r>
+        <w:rPr>
+          <w:color w:val="00B0F0"/>
+          <w:vertAlign w:val="subscript"/>
+        </w:rPr>
+        <w:t>R</w:t>
+      </w:r>
+    </w:p>
+    <w:p>
+      <w:pPr>
+        <w:rPr>
+          <w:rFonts w:eastAsiaTheme="minorEastAsia"/>
+          <w:u w:val="single"/>
+        </w:rPr>
+      </w:pPr>
+      <m:oMath>
+        <m:sSub>
+          <m:sSubPr>
+            <m:ctrlPr>
+              <w:rPr>
+                <w:rFonts w:ascii="Cambria Math" w:hAnsi="Cambria Math"/>
+                <w:i/>
+              </w:rPr>
+            </m:ctrlPr>
+          </m:sSubPr>
+          <m:e>
+            <m:r>
+              <w:rPr>
+                <w:rFonts w:ascii="Cambria Math" w:hAnsi="Cambria Math"/>
+                <w:color w:val="00B0F0"/>
+              </w:rPr>
+              <m:t>F</m:t>
+            </m:r>
+          </m:e>
+          <m:sub>
+            <m:r>
+              <w:rPr>
+                <w:rFonts w:ascii="Cambria Math" w:hAnsi="Cambria Math"/>
+                <w:color w:val="00B0F0"/>
+              </w:rPr>
+              <m:t>R</m:t>
+            </m:r>
+          </m:sub>
+        </m:sSub>
+        <m:r>
+          <w:rPr>
+            <w:rFonts w:ascii="Cambria Math" w:hAnsi="Cambria Math"/>
+          </w:rPr>
+          <m:t>=</m:t>
+        </m:r>
+        <m:sSub>
+          <m:sSubPr>
+            <m:ctrlPr>
+              <w:rPr>
+                <w:rFonts w:ascii="Cambria Math" w:hAnsi="Cambria Math"/>
+                <w:i/>
+                <w:color w:val="FF0000"/>
+              </w:rPr>
+            </m:ctrlPr>
+          </m:sSubPr>
+          <m:e>
+            <m:r>
+              <w:rPr>
+                <w:rFonts w:ascii="Cambria Math" w:hAnsi="Cambria Math"/>
+                <w:color w:val="FF0000"/>
+              </w:rPr>
+              <m:t>F</m:t>
+            </m:r>
+          </m:e>
+          <m:sub>
+            <m:r>
+              <w:rPr>
+                <w:rFonts w:ascii="Cambria Math" w:hAnsi="Cambria Math"/>
+                <w:color w:val="FF0000"/>
+              </w:rPr>
+              <m:t>spanner</m:t>
+            </m:r>
+          </m:sub>
+        </m:sSub>
+        <m:r>
+          <w:rPr>
+            <w:rFonts w:ascii="Cambria Math" w:hAnsi="Cambria Math"/>
+          </w:rPr>
+          <m:t>×</m:t>
+        </m:r>
+        <m:func>
+          <m:funcPr>
+            <m:ctrlPr>
+              <w:rPr>
+                <w:rFonts w:ascii="Cambria Math" w:hAnsi="Cambria Math"/>
+                <w:i/>
+              </w:rPr>
+            </m:ctrlPr>
+          </m:funcPr>
+          <m:fName>
+            <m:r>
+              <m:rPr>
+                <m:sty m:val="p"/>
+              </m:rPr>
+              <w:rPr>
+                <w:rFonts w:ascii="Cambria Math" w:hAnsi="Cambria Math"/>
+              </w:rPr>
+              <m:t>cos</m:t>
+            </m:r>
+          </m:fName>
+          <m:e>
+            <m:r>
+              <w:rPr>
+                <w:rFonts w:ascii="Cambria Math" w:hAnsi="Cambria Math"/>
+                <w:color w:val="7030A0"/>
+              </w:rPr>
+              <m:t>α</m:t>
+            </m:r>
+          </m:e>
+        </m:func>
+        <m:r>
+          <w:rPr>
+            <w:rFonts w:ascii="Cambria Math" w:hAnsi="Cambria Math"/>
+          </w:rPr>
+          <m:t xml:space="preserve">×µ= </m:t>
+        </m:r>
+        <m:sSup>
+          <m:sSupPr>
+            <m:ctrlPr>
+              <w:rPr>
+                <w:rFonts w:ascii="Cambria Math" w:eastAsiaTheme="minorEastAsia" w:hAnsi="Cambria Math"/>
+              </w:rPr>
+            </m:ctrlPr>
+          </m:sSupPr>
+          <m:e>
+            <m:r>
+              <m:rPr>
+                <m:sty m:val="p"/>
+              </m:rPr>
+              <w:rPr>
+                <w:rFonts w:ascii="Cambria Math" w:eastAsiaTheme="minorEastAsia" w:hAnsi="Cambria Math"/>
+              </w:rPr>
+              <m:t>20</m:t>
+            </m:r>
+            <m:ctrlPr>
+              <w:rPr>
+                <w:rFonts w:ascii="Cambria Math" w:hAnsi="Cambria Math"/>
+                <w:i/>
+              </w:rPr>
+            </m:ctrlPr>
+          </m:e>
+          <m:sup>
+            <m:r>
+              <m:rPr>
+                <m:sty m:val="p"/>
+              </m:rPr>
+              <w:rPr>
+                <w:rFonts w:ascii="Cambria Math" w:eastAsiaTheme="minorEastAsia" w:hAnsi="Cambria Math"/>
+              </w:rPr>
+              <m:t>'</m:t>
+            </m:r>
+          </m:sup>
+        </m:sSup>
+        <m:r>
+          <m:rPr>
+            <m:sty m:val="p"/>
+          </m:rPr>
+          <w:rPr>
+            <w:rFonts w:ascii="Cambria Math" w:eastAsiaTheme="minorEastAsia" w:hAnsi="Cambria Math"/>
+          </w:rPr>
+          <m:t xml:space="preserve">000 N </m:t>
+        </m:r>
+        <m:r>
+          <m:rPr>
+            <m:sty m:val="p"/>
+          </m:rPr>
+          <w:rPr>
+            <w:rFonts w:ascii="Cambria Math" w:eastAsiaTheme="minorEastAsia" w:hAnsi="Cambria Math"/>
+          </w:rPr>
+          <m:t>×</m:t>
+        </m:r>
+        <m:func>
+          <m:funcPr>
+            <m:ctrlPr>
+              <w:rPr>
+                <w:rFonts w:ascii="Cambria Math" w:eastAsiaTheme="minorEastAsia" w:hAnsi="Cambria Math"/>
+              </w:rPr>
+            </m:ctrlPr>
+          </m:funcPr>
+          <m:fName>
+            <m:r>
+              <m:rPr>
+                <m:sty m:val="p"/>
+              </m:rPr>
+              <w:rPr>
+                <w:rFonts w:ascii="Cambria Math" w:eastAsiaTheme="minorEastAsia" w:hAnsi="Cambria Math"/>
+              </w:rPr>
+              <m:t>cos</m:t>
+            </m:r>
+          </m:fName>
+          <m:e>
+            <m:r>
+              <w:rPr>
+                <w:rFonts w:ascii="Cambria Math" w:eastAsiaTheme="minorEastAsia" w:hAnsi="Cambria Math"/>
+              </w:rPr>
+              <m:t>35°</m:t>
+            </m:r>
+          </m:e>
+        </m:func>
+        <m:r>
+          <m:rPr>
+            <m:sty m:val="p"/>
+          </m:rPr>
+          <w:rPr>
+            <w:rFonts w:ascii="Cambria Math" w:eastAsiaTheme="minorEastAsia" w:hAnsi="Cambria Math"/>
+          </w:rPr>
+          <m:t>×µ0.65=</m:t>
+        </m:r>
+      </m:oMath>
+      <w:r>
+        <w:rPr>
+          <w:rFonts w:eastAsiaTheme="minorEastAsia"/>
+        </w:rPr>
+        <w:t xml:space="preserve"> </w:t>
+      </w:r>
+      <w:r>
+        <w:rPr>
+          <w:rFonts w:eastAsiaTheme="minorEastAsia"/>
+          <w:u w:val="single"/>
+        </w:rPr>
+        <w:t>10’648.98</w:t>
+      </w:r>
+      <w:r>
+        <w:rPr>
+          <w:rFonts w:eastAsiaTheme="minorEastAsia"/>
+          <w:u w:val="single"/>
+        </w:rPr>
+        <w:t xml:space="preserve"> N</w:t>
+      </w:r>
+    </w:p>
+    <w:p/>
+    <w:p>
+      <w:r>
+        <w:t>Schluss endlich haben wir entscheiden damit man d</w:t>
+      </w:r>
+      <w:r>
+        <w:t>ie</w:t>
+      </w:r>
+      <w:r>
+        <w:t xml:space="preserve"> Spanngurte weniger spanne muss und der Topf nicht zerkratzt wird das wir noch eine Gummimatte an das Blech kleben</w:t>
+      </w:r>
+      <w:r>
+        <w:t>. D</w:t>
+      </w:r>
+      <w:r>
+        <w:t xml:space="preserve">amit steigt </w:t>
+      </w:r>
+      <w:r>
+        <w:rPr>
+          <w:rFonts w:cstheme="minorHAnsi"/>
+        </w:rPr>
+        <w:t xml:space="preserve">die Reibungskraft auf </w:t>
+      </w:r>
+      <w:r>
+        <w:rPr>
+          <w:rFonts w:eastAsiaTheme="minorEastAsia"/>
+          <w:u w:val="single"/>
+        </w:rPr>
+        <w:t>10’648.98</w:t>
+      </w:r>
+      <w:r>
+        <w:rPr>
+          <w:rFonts w:eastAsiaTheme="minorEastAsia"/>
+          <w:u w:val="single"/>
+        </w:rPr>
+        <w:t xml:space="preserve"> N</w:t>
+      </w:r>
+      <w:r>
+        <w:rPr>
+          <w:rFonts w:eastAsiaTheme="minorEastAsia"/>
+          <w:u w:val="single"/>
+        </w:rPr>
+        <w:t xml:space="preserve"> </w:t>
+      </w:r>
+      <w:r>
+        <w:rPr>
+          <w:rFonts w:eastAsiaTheme="minorEastAsia"/>
+        </w:rPr>
+        <w:t>was das fier Fache vom geweichtes des Top</w:t>
+      </w:r>
+      <w:r>
+        <w:rPr>
+          <w:rFonts w:eastAsiaTheme="minorEastAsia"/>
+        </w:rPr>
+        <w:t>fes</w:t>
+      </w:r>
+      <w:r>
+        <w:rPr>
+          <w:rFonts w:eastAsiaTheme="minorEastAsia"/>
+        </w:rPr>
+        <w:t xml:space="preserve"> ist.</w:t>
+      </w:r>
+    </w:p>
+    <w:p>
+      <w:pPr>
+        <w:suppressAutoHyphens w:val="0"/>
+      </w:pPr>
+      <w:r>
+        <w:br w:type="page"/>
+      </w:r>
+    </w:p>
+    <w:bookmarkEnd w:id="26"/>
+    <w:p/>
+    <w:p>
       <w:pPr>
         <w:pStyle w:val="berschrift2"/>
       </w:pPr>
-      <w:bookmarkStart w:id="26" w:name="_Toc126571494"/>
+      <w:bookmarkStart w:id="27" w:name="_Toc126571494"/>
       <w:r>
         <w:t>Montage- und Betriebsanleitung</w:t>
       </w:r>
-      <w:bookmarkEnd w:id="26"/>
+      <w:bookmarkEnd w:id="27"/>
     </w:p>
     <w:p>
       <w:pPr>
         <w:pStyle w:val="berschrift3"/>
       </w:pPr>
-      <w:bookmarkStart w:id="27" w:name="_Toc126571495"/>
+      <w:bookmarkStart w:id="28" w:name="_Toc126571495"/>
       <w:r>
         <w:t>Montageanleitung</w:t>
       </w:r>
-      <w:bookmarkEnd w:id="27"/>
+      <w:bookmarkEnd w:id="28"/>
     </w:p>
     <w:p>
       <w:pPr>
@@ -8454,11 +9980,11 @@
       <w:pPr>
         <w:pStyle w:val="berschrift3"/>
       </w:pPr>
-      <w:bookmarkStart w:id="28" w:name="_Toc126571496"/>
+      <w:bookmarkStart w:id="29" w:name="_Toc126571496"/>
       <w:r>
         <w:t>Bedienungsanleitung</w:t>
       </w:r>
-      <w:bookmarkEnd w:id="28"/>
+      <w:bookmarkEnd w:id="29"/>
     </w:p>
     <w:p>
       <w:r>
@@ -8520,7 +10046,6 @@
           <w:b/>
           <w:color w:val="FF0000"/>
         </w:rPr>
-        <w:lastRenderedPageBreak/>
         <w:t>Werkstoffe für alle Bauteile festlegen</w:t>
       </w:r>
     </w:p>
@@ -8735,11 +10260,19 @@
           <w:color w:val="FF0000"/>
         </w:rPr>
       </w:pPr>
+      <w:proofErr w:type="gramStart"/>
       <w:r>
         <w:rPr>
           <w:color w:val="FF0000"/>
         </w:rPr>
-        <w:t xml:space="preserve">CAD Modelle </w:t>
+        <w:t>CAD Modelle</w:t>
+      </w:r>
+      <w:proofErr w:type="gramEnd"/>
+      <w:r>
+        <w:rPr>
+          <w:color w:val="FF0000"/>
+        </w:rPr>
+        <w:t xml:space="preserve"> </w:t>
       </w:r>
       <w:r>
         <w:rPr>
@@ -8839,6 +10372,7 @@
           <w:b/>
           <w:color w:val="FF0000"/>
         </w:rPr>
+        <w:lastRenderedPageBreak/>
         <w:t>Einzelteilzeichnungen und Massblätter mit Verweis in den Anhang.</w:t>
       </w:r>
     </w:p>
@@ -8855,12 +10389,12 @@
         <w:pStyle w:val="berschrift1"/>
         <w:jc w:val="both"/>
       </w:pPr>
-      <w:bookmarkStart w:id="29" w:name="_Toc126571498"/>
+      <w:bookmarkStart w:id="30" w:name="_Toc126571498"/>
       <w:r>
         <w:lastRenderedPageBreak/>
         <w:t>Kontrollieren</w:t>
       </w:r>
-      <w:bookmarkEnd w:id="29"/>
+      <w:bookmarkEnd w:id="30"/>
     </w:p>
     <w:p>
       <w:r>
@@ -8872,7 +10406,15 @@
       </w:r>
       <w:proofErr w:type="spellEnd"/>
       <w:r>
-        <w:t xml:space="preserve"> wird die bisherige Arbeit kontrolliert und dabei geschaut ob man alle Vorgaben eingehalten hat. </w:t>
+        <w:t xml:space="preserve"> wird die bisherige Arbeit kontrolliert und dabei </w:t>
+      </w:r>
+      <w:proofErr w:type="gramStart"/>
+      <w:r>
+        <w:t>geschaut</w:t>
+      </w:r>
+      <w:proofErr w:type="gramEnd"/>
+      <w:r>
+        <w:t xml:space="preserve"> ob man alle Vorgaben eingehalten hat. </w:t>
       </w:r>
     </w:p>
     <w:p/>
@@ -8881,11 +10423,11 @@
         <w:pStyle w:val="berschrift2"/>
         <w:jc w:val="both"/>
       </w:pPr>
-      <w:bookmarkStart w:id="30" w:name="_Toc126571499"/>
+      <w:bookmarkStart w:id="31" w:name="_Toc126571499"/>
       <w:r>
         <w:t>Vergleich mit Aufgabenstellung und Pflichtenheft</w:t>
       </w:r>
-      <w:bookmarkEnd w:id="30"/>
+      <w:bookmarkEnd w:id="31"/>
     </w:p>
     <w:p>
       <w:r>
@@ -8893,7 +10435,15 @@
       </w:r>
       <w:r>
         <w:br/>
-        <w:t>Dabei haben wir festgestellt, dass unsere Vorrichtung alle Anforderungen komplett oder zumindest Teilweise erfüllt.</w:t>
+        <w:t xml:space="preserve">Dabei haben wir festgestellt, dass unsere Vorrichtung alle Anforderungen komplett oder zumindest </w:t>
+      </w:r>
+      <w:proofErr w:type="gramStart"/>
+      <w:r>
+        <w:t>Teilweise</w:t>
+      </w:r>
+      <w:proofErr w:type="gramEnd"/>
+      <w:r>
+        <w:t xml:space="preserve"> erfüllt.</w:t>
       </w:r>
     </w:p>
     <w:p>
@@ -8907,11 +10457,11 @@
         <w:pStyle w:val="berschrift2"/>
         <w:jc w:val="both"/>
       </w:pPr>
-      <w:bookmarkStart w:id="31" w:name="_Toc126571500"/>
+      <w:bookmarkStart w:id="32" w:name="_Toc126571500"/>
       <w:r>
         <w:t>Kalkulation der Kosten</w:t>
       </w:r>
-      <w:bookmarkEnd w:id="31"/>
+      <w:bookmarkEnd w:id="32"/>
     </w:p>
     <w:p>
       <w:r>
@@ -8964,7 +10514,7 @@
                     </pic:cNvPicPr>
                   </pic:nvPicPr>
                   <pic:blipFill>
-                    <a:blip r:embed="rId32">
+                    <a:blip r:embed="rId34">
                       <a:extLst>
                         <a:ext uri="{28A0092B-C50C-407E-A947-70E740481C1C}">
                           <a14:useLocalDpi xmlns:a14="http://schemas.microsoft.com/office/drawing/2010/main" val="0"/>
@@ -8996,7 +10546,15 @@
         </w:drawing>
       </w:r>
       <w:r>
-        <w:t>Wenn man nun eine Serie davon fertigen würde könnte man den Herstellungspreis wahrscheinlich noch etwas senken.</w:t>
+        <w:t xml:space="preserve">Wenn man nun eine Serie davon fertigen </w:t>
+      </w:r>
+      <w:proofErr w:type="gramStart"/>
+      <w:r>
+        <w:t>würde</w:t>
+      </w:r>
+      <w:proofErr w:type="gramEnd"/>
+      <w:r>
+        <w:t xml:space="preserve"> könnte man den Herstellungspreis wahrscheinlich noch etwas senken.</w:t>
       </w:r>
     </w:p>
     <w:p>
@@ -9011,15 +10569,23 @@
       <w:pPr>
         <w:pStyle w:val="berschrift2"/>
       </w:pPr>
-      <w:bookmarkStart w:id="32" w:name="_Toc126571501"/>
+      <w:bookmarkStart w:id="33" w:name="_Toc126571501"/>
       <w:r>
         <w:t>Ist- / Sollvergleich Zeitplan</w:t>
       </w:r>
-      <w:bookmarkEnd w:id="32"/>
-    </w:p>
-    <w:p>
-      <w:r>
-        <w:t xml:space="preserve">Wir haben den Zeitplan während diesem Projekt eigentlich recht gut eingehalten. </w:t>
+      <w:bookmarkEnd w:id="33"/>
+    </w:p>
+    <w:p>
+      <w:r>
+        <w:t xml:space="preserve">Wir haben den Zeitplan während diesem </w:t>
+      </w:r>
+      <w:proofErr w:type="gramStart"/>
+      <w:r>
+        <w:t>Projekt eigentlich</w:t>
+      </w:r>
+      <w:proofErr w:type="gramEnd"/>
+      <w:r>
+        <w:t xml:space="preserve"> recht gut eingehalten. </w:t>
       </w:r>
       <w:r>
         <w:br/>
@@ -9051,22 +10617,22 @@
         <w:pStyle w:val="berschrift1"/>
         <w:jc w:val="both"/>
       </w:pPr>
-      <w:bookmarkStart w:id="33" w:name="_Toc126571502"/>
+      <w:bookmarkStart w:id="34" w:name="_Toc126571502"/>
       <w:r>
         <w:lastRenderedPageBreak/>
         <w:t>Auswertung</w:t>
       </w:r>
-      <w:bookmarkEnd w:id="33"/>
+      <w:bookmarkEnd w:id="34"/>
     </w:p>
     <w:p>
       <w:pPr>
         <w:pStyle w:val="berschrift2"/>
       </w:pPr>
-      <w:bookmarkStart w:id="34" w:name="_Toc126571503"/>
+      <w:bookmarkStart w:id="35" w:name="_Toc126571503"/>
       <w:r>
         <w:t>Weiteres Vorgehen</w:t>
       </w:r>
-      <w:bookmarkEnd w:id="34"/>
+      <w:bookmarkEnd w:id="35"/>
     </w:p>
     <w:p>
       <w:r>
@@ -9090,7 +10656,7 @@
         <w:pStyle w:val="berschrift2"/>
         <w:jc w:val="both"/>
       </w:pPr>
-      <w:bookmarkStart w:id="35" w:name="_Toc126571504"/>
+      <w:bookmarkStart w:id="36" w:name="_Toc126571504"/>
       <w:r>
         <w:t>Schlussbe</w:t>
       </w:r>
@@ -9103,7 +10669,7 @@
       <w:r>
         <w:t>cht</w:t>
       </w:r>
-      <w:bookmarkEnd w:id="35"/>
+      <w:bookmarkEnd w:id="36"/>
     </w:p>
     <w:p>
       <w:r>
@@ -9132,7 +10698,15 @@
     </w:p>
     <w:p>
       <w:r>
-        <w:t>Für ein nächstes Projekt würden wir schauen, das wir schneller in die Ideensuche starten können, da wir dort dann etwas zu viel Zeit verschwendet haben.</w:t>
+        <w:t xml:space="preserve">Für ein nächstes Projekt würden wir schauen, </w:t>
+      </w:r>
+      <w:proofErr w:type="gramStart"/>
+      <w:r>
+        <w:t>das</w:t>
+      </w:r>
+      <w:proofErr w:type="gramEnd"/>
+      <w:r>
+        <w:t xml:space="preserve"> wir schneller in die Ideensuche starten können, da wir dort dann etwas zu viel Zeit verschwendet haben.</w:t>
       </w:r>
     </w:p>
     <w:p>
@@ -9145,12 +10719,12 @@
         <w:pStyle w:val="berschrift1"/>
         <w:jc w:val="both"/>
       </w:pPr>
-      <w:bookmarkStart w:id="36" w:name="_Toc126571505"/>
+      <w:bookmarkStart w:id="37" w:name="_Toc126571505"/>
       <w:r>
         <w:lastRenderedPageBreak/>
         <w:t>Anhang</w:t>
       </w:r>
-      <w:bookmarkEnd w:id="36"/>
+      <w:bookmarkEnd w:id="37"/>
     </w:p>
     <w:p>
       <w:pPr>
@@ -9161,11 +10735,11 @@
       <w:pPr>
         <w:pStyle w:val="berschrift2"/>
       </w:pPr>
-      <w:bookmarkStart w:id="37" w:name="_Toc126571506"/>
+      <w:bookmarkStart w:id="38" w:name="_Toc126571506"/>
       <w:r>
         <w:t>Aufgabenstellung (Original)</w:t>
       </w:r>
-      <w:bookmarkEnd w:id="37"/>
+      <w:bookmarkEnd w:id="38"/>
     </w:p>
     <w:p>
       <w:pPr>
@@ -9182,11 +10756,11 @@
         <w:pStyle w:val="berschrift2"/>
         <w:jc w:val="both"/>
       </w:pPr>
-      <w:bookmarkStart w:id="38" w:name="_Toc126571507"/>
+      <w:bookmarkStart w:id="39" w:name="_Toc126571507"/>
       <w:r>
         <w:t>Entwürfe, Skizzen, Grafiken, Diagramme,</w:t>
       </w:r>
-      <w:bookmarkEnd w:id="38"/>
+      <w:bookmarkEnd w:id="39"/>
     </w:p>
     <w:p>
       <w:pPr>
@@ -9203,11 +10777,11 @@
         <w:pStyle w:val="berschrift2"/>
         <w:jc w:val="both"/>
       </w:pPr>
-      <w:bookmarkStart w:id="39" w:name="_Toc126571508"/>
+      <w:bookmarkStart w:id="40" w:name="_Toc126571508"/>
       <w:r>
         <w:t>Einzelteilzeichnungen</w:t>
       </w:r>
-      <w:bookmarkEnd w:id="39"/>
+      <w:bookmarkEnd w:id="40"/>
     </w:p>
     <w:p>
       <w:pPr>
@@ -9224,14 +10798,14 @@
         <w:pStyle w:val="berschrift2"/>
         <w:jc w:val="both"/>
       </w:pPr>
-      <w:bookmarkStart w:id="40" w:name="_Toc126571509"/>
+      <w:bookmarkStart w:id="41" w:name="_Toc126571509"/>
       <w:r>
         <w:t xml:space="preserve">Massblätter </w:t>
       </w:r>
       <w:r>
         <w:t>Einkaufteile, Normteile</w:t>
       </w:r>
-      <w:bookmarkEnd w:id="40"/>
+      <w:bookmarkEnd w:id="41"/>
     </w:p>
     <w:p>
       <w:pPr>
@@ -9248,11 +10822,11 @@
         <w:pStyle w:val="berschrift2"/>
         <w:jc w:val="both"/>
       </w:pPr>
-      <w:bookmarkStart w:id="41" w:name="_Toc126571510"/>
+      <w:bookmarkStart w:id="42" w:name="_Toc126571510"/>
       <w:r>
         <w:t>Berechnungen</w:t>
       </w:r>
-      <w:bookmarkEnd w:id="41"/>
+      <w:bookmarkEnd w:id="42"/>
     </w:p>
     <w:p>
       <w:pPr>
@@ -9269,11 +10843,11 @@
         <w:pStyle w:val="berschrift2"/>
         <w:jc w:val="both"/>
       </w:pPr>
-      <w:bookmarkStart w:id="42" w:name="_Toc126571511"/>
+      <w:bookmarkStart w:id="43" w:name="_Toc126571511"/>
       <w:r>
         <w:t>Vorschriften, Normen</w:t>
       </w:r>
-      <w:bookmarkEnd w:id="42"/>
+      <w:bookmarkEnd w:id="43"/>
     </w:p>
     <w:p>
       <w:pPr>

</xml_diff>